<commit_message>
add editor to documentation
</commit_message>
<xml_diff>
--- a/Sources/Google Analytics-Installation.docx
+++ b/Sources/Google Analytics-Installation.docx
@@ -124,7 +124,7 @@
                 <w:rPr>
                   <w:noProof/>
                 </w:rPr>
-                <w:t>02.09.2011</w:t>
+                <w:t>04.11.2011</w:t>
               </w:r>
             </w:fldSimple>
             <w:r>
@@ -136,6 +136,14 @@
             </w:r>
             <w:r>
               <w:t>1</w:t>
+            </w:r>
+          </w:p>
+          <w:p>
+            <w:pPr>
+              <w:pStyle w:val="KeinLeerraum"/>
+            </w:pPr>
+            <w:r>
+              <w:t>Bearbeiter: DS</w:t>
             </w:r>
           </w:p>
         </w:tc>
@@ -2745,7 +2753,6 @@
           <w:rFonts w:ascii="Courier New" w:hAnsi="Courier New" w:cs="Courier New"/>
           <w:sz w:val="18"/>
           <w:szCs w:val="18"/>
-          <w:lang w:val="en-US"/>
         </w:rPr>
       </w:pPr>
       <w:r>
@@ -2753,7 +2760,6 @@
           <w:rFonts w:ascii="Courier New" w:hAnsi="Courier New" w:cs="Courier New"/>
           <w:sz w:val="18"/>
           <w:szCs w:val="18"/>
-          <w:lang w:val="en-US"/>
         </w:rPr>
         <w:t>oxcmp_utils =&gt; d3GoogleAnalytics/views/d3_oxcmp_utils_google</w:t>
       </w:r>
@@ -2762,7 +2768,6 @@
           <w:rFonts w:ascii="Courier New" w:hAnsi="Courier New" w:cs="Courier New"/>
           <w:sz w:val="18"/>
           <w:szCs w:val="18"/>
-          <w:lang w:val="en-US"/>
         </w:rPr>
         <w:t>a</w:t>
       </w:r>
@@ -2771,7 +2776,6 @@
           <w:rFonts w:ascii="Courier New" w:hAnsi="Courier New" w:cs="Courier New"/>
           <w:sz w:val="18"/>
           <w:szCs w:val="18"/>
-          <w:lang w:val="en-US"/>
         </w:rPr>
         <w:t>nalytics</w:t>
       </w:r>

</xml_diff>

<commit_message>
add 458 tpls, add modcfg active check in tpl
</commit_message>
<xml_diff>
--- a/Sources/Google Analytics-Installation.docx
+++ b/Sources/Google Analytics-Installation.docx
@@ -124,7 +124,7 @@
                 <w:rPr>
                   <w:noProof/>
                 </w:rPr>
-                <w:t>04.11.2011</w:t>
+                <w:t>01.03.2012</w:t>
               </w:r>
             </w:fldSimple>
             <w:r>
@@ -132,10 +132,13 @@
             </w:r>
             <w:r>
               <w:br/>
-              <w:t>Modulversion: 2.1.</w:t>
+              <w:t>Modulversion: 2.</w:t>
             </w:r>
             <w:r>
-              <w:t>1</w:t>
+              <w:t>2</w:t>
+            </w:r>
+            <w:r>
+              <w:t>.2</w:t>
             </w:r>
           </w:p>
           <w:p>
@@ -2203,7 +2206,13 @@
         <w:br/>
       </w:r>
       <w:r>
-        <w:t>Modulkonfiguration ab Version 2.10.0 (kostenfrei bei D³ erhältlich)</w:t>
+        <w:t>Modulkonfiguration ab Version 2.1</w:t>
+      </w:r>
+      <w:r>
+        <w:t>2</w:t>
+      </w:r>
+      <w:r>
+        <w:t>.0 (kostenfrei bei D³ erhältlich)</w:t>
       </w:r>
     </w:p>
     <w:p>

</xml_diff>

<commit_message>
add 4.6.x tpls, add metadata file
</commit_message>
<xml_diff>
--- a/Sources/Google Analytics-Installation.docx
+++ b/Sources/Google Analytics-Installation.docx
@@ -124,7 +124,7 @@
                 <w:rPr>
                   <w:noProof/>
                 </w:rPr>
-                <w:t>01.03.2012</w:t>
+                <w:t>07.06.2012</w:t>
               </w:r>
             </w:fldSimple>
             <w:r>
@@ -138,7 +138,10 @@
               <w:t>2</w:t>
             </w:r>
             <w:r>
-              <w:t>.2</w:t>
+              <w:t>.</w:t>
+            </w:r>
+            <w:r>
+              <w:t>3</w:t>
             </w:r>
           </w:p>
           <w:p>
@@ -217,7 +220,7 @@
       <w:pPr>
         <w:pStyle w:val="berschrift1"/>
       </w:pPr>
-      <w:bookmarkStart w:id="0" w:name="_Toc289067674"/>
+      <w:bookmarkStart w:id="0" w:name="_Toc326831919"/>
       <w:r>
         <w:lastRenderedPageBreak/>
         <w:t>Inhalt</w:t>
@@ -231,10 +234,8 @@
           <w:tab w:val="right" w:leader="dot" w:pos="9062"/>
         </w:tabs>
         <w:rPr>
-          <w:rFonts w:ascii="Times New Roman" w:hAnsi="Times New Roman"/>
+          <w:rFonts w:asciiTheme="minorHAnsi" w:eastAsiaTheme="minorEastAsia" w:hAnsiTheme="minorHAnsi" w:cstheme="minorBidi"/>
           <w:noProof/>
-          <w:sz w:val="24"/>
-          <w:szCs w:val="24"/>
           <w:lang w:eastAsia="de-DE"/>
         </w:rPr>
       </w:pPr>
@@ -247,7 +248,7 @@
       <w:r>
         <w:fldChar w:fldCharType="separate"/>
       </w:r>
-      <w:hyperlink w:anchor="_Toc289067674" w:history="1">
+      <w:hyperlink w:anchor="_Toc326831919" w:history="1">
         <w:r>
           <w:rPr>
             <w:rStyle w:val="Hyperlink"/>
@@ -274,7 +275,7 @@
             <w:noProof/>
             <w:webHidden/>
           </w:rPr>
-          <w:instrText xml:space="preserve"> PAGEREF _Toc289067674 \h </w:instrText>
+          <w:instrText xml:space="preserve"> PAGEREF _Toc326831919 \h </w:instrText>
         </w:r>
         <w:r>
           <w:rPr>
@@ -312,14 +313,12 @@
           <w:tab w:val="right" w:leader="dot" w:pos="9062"/>
         </w:tabs>
         <w:rPr>
-          <w:rFonts w:ascii="Times New Roman" w:hAnsi="Times New Roman"/>
+          <w:rFonts w:asciiTheme="minorHAnsi" w:eastAsiaTheme="minorEastAsia" w:hAnsiTheme="minorHAnsi" w:cstheme="minorBidi"/>
           <w:noProof/>
-          <w:sz w:val="24"/>
-          <w:szCs w:val="24"/>
           <w:lang w:eastAsia="de-DE"/>
         </w:rPr>
       </w:pPr>
-      <w:hyperlink w:anchor="_Toc289067675" w:history="1">
+      <w:hyperlink w:anchor="_Toc326831920" w:history="1">
         <w:r>
           <w:rPr>
             <w:rStyle w:val="Hyperlink"/>
@@ -346,7 +345,7 @@
             <w:noProof/>
             <w:webHidden/>
           </w:rPr>
-          <w:instrText xml:space="preserve"> PAGEREF _Toc289067675 \h </w:instrText>
+          <w:instrText xml:space="preserve"> PAGEREF _Toc326831920 \h </w:instrText>
         </w:r>
         <w:r>
           <w:rPr>
@@ -384,14 +383,12 @@
           <w:tab w:val="right" w:leader="dot" w:pos="9062"/>
         </w:tabs>
         <w:rPr>
-          <w:rFonts w:ascii="Times New Roman" w:hAnsi="Times New Roman"/>
+          <w:rFonts w:asciiTheme="minorHAnsi" w:eastAsiaTheme="minorEastAsia" w:hAnsiTheme="minorHAnsi" w:cstheme="minorBidi"/>
           <w:noProof/>
-          <w:sz w:val="24"/>
-          <w:szCs w:val="24"/>
           <w:lang w:eastAsia="de-DE"/>
         </w:rPr>
       </w:pPr>
-      <w:hyperlink w:anchor="_Toc289067676" w:history="1">
+      <w:hyperlink w:anchor="_Toc326831921" w:history="1">
         <w:r>
           <w:rPr>
             <w:rStyle w:val="Hyperlink"/>
@@ -418,7 +415,7 @@
             <w:noProof/>
             <w:webHidden/>
           </w:rPr>
-          <w:instrText xml:space="preserve"> PAGEREF _Toc289067676 \h </w:instrText>
+          <w:instrText xml:space="preserve"> PAGEREF _Toc326831921 \h </w:instrText>
         </w:r>
         <w:r>
           <w:rPr>
@@ -456,14 +453,12 @@
           <w:tab w:val="right" w:leader="dot" w:pos="9062"/>
         </w:tabs>
         <w:rPr>
-          <w:rFonts w:ascii="Times New Roman" w:hAnsi="Times New Roman"/>
+          <w:rFonts w:asciiTheme="minorHAnsi" w:eastAsiaTheme="minorEastAsia" w:hAnsiTheme="minorHAnsi" w:cstheme="minorBidi"/>
           <w:noProof/>
-          <w:sz w:val="24"/>
-          <w:szCs w:val="24"/>
           <w:lang w:eastAsia="de-DE"/>
         </w:rPr>
       </w:pPr>
-      <w:hyperlink w:anchor="_Toc289067677" w:history="1">
+      <w:hyperlink w:anchor="_Toc326831922" w:history="1">
         <w:r>
           <w:rPr>
             <w:rStyle w:val="Hyperlink"/>
@@ -490,7 +485,7 @@
             <w:noProof/>
             <w:webHidden/>
           </w:rPr>
-          <w:instrText xml:space="preserve"> PAGEREF _Toc289067677 \h </w:instrText>
+          <w:instrText xml:space="preserve"> PAGEREF _Toc326831922 \h </w:instrText>
         </w:r>
         <w:r>
           <w:rPr>
@@ -528,14 +523,12 @@
           <w:tab w:val="right" w:leader="dot" w:pos="9062"/>
         </w:tabs>
         <w:rPr>
-          <w:rFonts w:ascii="Times New Roman" w:hAnsi="Times New Roman"/>
+          <w:rFonts w:asciiTheme="minorHAnsi" w:eastAsiaTheme="minorEastAsia" w:hAnsiTheme="minorHAnsi" w:cstheme="minorBidi"/>
           <w:noProof/>
-          <w:sz w:val="24"/>
-          <w:szCs w:val="24"/>
           <w:lang w:eastAsia="de-DE"/>
         </w:rPr>
       </w:pPr>
-      <w:hyperlink w:anchor="_Toc289067678" w:history="1">
+      <w:hyperlink w:anchor="_Toc326831923" w:history="1">
         <w:r>
           <w:rPr>
             <w:rStyle w:val="Hyperlink"/>
@@ -562,7 +555,7 @@
             <w:noProof/>
             <w:webHidden/>
           </w:rPr>
-          <w:instrText xml:space="preserve"> PAGEREF _Toc289067678 \h </w:instrText>
+          <w:instrText xml:space="preserve"> PAGEREF _Toc326831923 \h </w:instrText>
         </w:r>
         <w:r>
           <w:rPr>
@@ -597,18 +590,16 @@
       <w:pPr>
         <w:pStyle w:val="Verzeichnis2"/>
         <w:tabs>
-          <w:tab w:val="left" w:pos="720"/>
+          <w:tab w:val="left" w:pos="660"/>
           <w:tab w:val="right" w:leader="dot" w:pos="9062"/>
         </w:tabs>
         <w:rPr>
-          <w:rFonts w:ascii="Times New Roman" w:hAnsi="Times New Roman"/>
+          <w:rFonts w:asciiTheme="minorHAnsi" w:eastAsiaTheme="minorEastAsia" w:hAnsiTheme="minorHAnsi" w:cstheme="minorBidi"/>
           <w:noProof/>
-          <w:sz w:val="24"/>
-          <w:szCs w:val="24"/>
           <w:lang w:eastAsia="de-DE"/>
         </w:rPr>
       </w:pPr>
-      <w:hyperlink w:anchor="_Toc289067679" w:history="1">
+      <w:hyperlink w:anchor="_Toc326831924" w:history="1">
         <w:r>
           <w:rPr>
             <w:rStyle w:val="Hyperlink"/>
@@ -618,10 +609,8 @@
         </w:r>
         <w:r>
           <w:rPr>
-            <w:rFonts w:ascii="Times New Roman" w:hAnsi="Times New Roman"/>
-            <w:noProof/>
-            <w:sz w:val="24"/>
-            <w:szCs w:val="24"/>
+            <w:rFonts w:asciiTheme="minorHAnsi" w:eastAsiaTheme="minorEastAsia" w:hAnsiTheme="minorHAnsi" w:cstheme="minorBidi"/>
+            <w:noProof/>
             <w:lang w:eastAsia="de-DE"/>
           </w:rPr>
           <w:tab/>
@@ -652,7 +641,7 @@
             <w:noProof/>
             <w:webHidden/>
           </w:rPr>
-          <w:instrText xml:space="preserve"> PAGEREF _Toc289067679 \h </w:instrText>
+          <w:instrText xml:space="preserve"> PAGEREF _Toc326831924 \h </w:instrText>
         </w:r>
         <w:r>
           <w:rPr>
@@ -687,18 +676,16 @@
       <w:pPr>
         <w:pStyle w:val="Verzeichnis2"/>
         <w:tabs>
-          <w:tab w:val="left" w:pos="720"/>
+          <w:tab w:val="left" w:pos="660"/>
           <w:tab w:val="right" w:leader="dot" w:pos="9062"/>
         </w:tabs>
         <w:rPr>
-          <w:rFonts w:ascii="Times New Roman" w:hAnsi="Times New Roman"/>
+          <w:rFonts w:asciiTheme="minorHAnsi" w:eastAsiaTheme="minorEastAsia" w:hAnsiTheme="minorHAnsi" w:cstheme="minorBidi"/>
           <w:noProof/>
-          <w:sz w:val="24"/>
-          <w:szCs w:val="24"/>
           <w:lang w:eastAsia="de-DE"/>
         </w:rPr>
       </w:pPr>
-      <w:hyperlink w:anchor="_Toc289067680" w:history="1">
+      <w:hyperlink w:anchor="_Toc326831925" w:history="1">
         <w:r>
           <w:rPr>
             <w:rStyle w:val="Hyperlink"/>
@@ -708,10 +695,8 @@
         </w:r>
         <w:r>
           <w:rPr>
-            <w:rFonts w:ascii="Times New Roman" w:hAnsi="Times New Roman"/>
-            <w:noProof/>
-            <w:sz w:val="24"/>
-            <w:szCs w:val="24"/>
+            <w:rFonts w:asciiTheme="minorHAnsi" w:eastAsiaTheme="minorEastAsia" w:hAnsiTheme="minorHAnsi" w:cstheme="minorBidi"/>
+            <w:noProof/>
             <w:lang w:eastAsia="de-DE"/>
           </w:rPr>
           <w:tab/>
@@ -742,7 +727,7 @@
             <w:noProof/>
             <w:webHidden/>
           </w:rPr>
-          <w:instrText xml:space="preserve"> PAGEREF _Toc289067680 \h </w:instrText>
+          <w:instrText xml:space="preserve"> PAGEREF _Toc326831925 \h </w:instrText>
         </w:r>
         <w:r>
           <w:rPr>
@@ -777,18 +762,16 @@
       <w:pPr>
         <w:pStyle w:val="Verzeichnis2"/>
         <w:tabs>
-          <w:tab w:val="left" w:pos="720"/>
+          <w:tab w:val="left" w:pos="660"/>
           <w:tab w:val="right" w:leader="dot" w:pos="9062"/>
         </w:tabs>
         <w:rPr>
-          <w:rFonts w:ascii="Times New Roman" w:hAnsi="Times New Roman"/>
+          <w:rFonts w:asciiTheme="minorHAnsi" w:eastAsiaTheme="minorEastAsia" w:hAnsiTheme="minorHAnsi" w:cstheme="minorBidi"/>
           <w:noProof/>
-          <w:sz w:val="24"/>
-          <w:szCs w:val="24"/>
           <w:lang w:eastAsia="de-DE"/>
         </w:rPr>
       </w:pPr>
-      <w:hyperlink w:anchor="_Toc289067681" w:history="1">
+      <w:hyperlink w:anchor="_Toc326831926" w:history="1">
         <w:r>
           <w:rPr>
             <w:rStyle w:val="Hyperlink"/>
@@ -798,10 +781,8 @@
         </w:r>
         <w:r>
           <w:rPr>
-            <w:rFonts w:ascii="Times New Roman" w:hAnsi="Times New Roman"/>
-            <w:noProof/>
-            <w:sz w:val="24"/>
-            <w:szCs w:val="24"/>
+            <w:rFonts w:asciiTheme="minorHAnsi" w:eastAsiaTheme="minorEastAsia" w:hAnsiTheme="minorHAnsi" w:cstheme="minorBidi"/>
+            <w:noProof/>
             <w:lang w:eastAsia="de-DE"/>
           </w:rPr>
           <w:tab/>
@@ -832,7 +813,7 @@
             <w:noProof/>
             <w:webHidden/>
           </w:rPr>
-          <w:instrText xml:space="preserve"> PAGEREF _Toc289067681 \h </w:instrText>
+          <w:instrText xml:space="preserve"> PAGEREF _Toc326831926 \h </w:instrText>
         </w:r>
         <w:r>
           <w:rPr>
@@ -867,18 +848,16 @@
       <w:pPr>
         <w:pStyle w:val="Verzeichnis2"/>
         <w:tabs>
-          <w:tab w:val="left" w:pos="720"/>
+          <w:tab w:val="left" w:pos="660"/>
           <w:tab w:val="right" w:leader="dot" w:pos="9062"/>
         </w:tabs>
         <w:rPr>
-          <w:rFonts w:ascii="Times New Roman" w:hAnsi="Times New Roman"/>
+          <w:rFonts w:asciiTheme="minorHAnsi" w:eastAsiaTheme="minorEastAsia" w:hAnsiTheme="minorHAnsi" w:cstheme="minorBidi"/>
           <w:noProof/>
-          <w:sz w:val="24"/>
-          <w:szCs w:val="24"/>
           <w:lang w:eastAsia="de-DE"/>
         </w:rPr>
       </w:pPr>
-      <w:hyperlink w:anchor="_Toc289067682" w:history="1">
+      <w:hyperlink w:anchor="_Toc326831927" w:history="1">
         <w:r>
           <w:rPr>
             <w:rStyle w:val="Hyperlink"/>
@@ -888,10 +867,8 @@
         </w:r>
         <w:r>
           <w:rPr>
-            <w:rFonts w:ascii="Times New Roman" w:hAnsi="Times New Roman"/>
-            <w:noProof/>
-            <w:sz w:val="24"/>
-            <w:szCs w:val="24"/>
+            <w:rFonts w:asciiTheme="minorHAnsi" w:eastAsiaTheme="minorEastAsia" w:hAnsiTheme="minorHAnsi" w:cstheme="minorBidi"/>
+            <w:noProof/>
             <w:lang w:eastAsia="de-DE"/>
           </w:rPr>
           <w:tab/>
@@ -922,7 +899,147 @@
             <w:noProof/>
             <w:webHidden/>
           </w:rPr>
-          <w:instrText xml:space="preserve"> PAGEREF _Toc289067682 \h </w:instrText>
+          <w:instrText xml:space="preserve"> PAGEREF _Toc326831927 \h </w:instrText>
+        </w:r>
+        <w:r>
+          <w:rPr>
+            <w:noProof/>
+            <w:webHidden/>
+          </w:rPr>
+        </w:r>
+        <w:r>
+          <w:rPr>
+            <w:noProof/>
+            <w:webHidden/>
+          </w:rPr>
+          <w:fldChar w:fldCharType="separate"/>
+        </w:r>
+        <w:r>
+          <w:rPr>
+            <w:noProof/>
+            <w:webHidden/>
+          </w:rPr>
+          <w:t>5</w:t>
+        </w:r>
+        <w:r>
+          <w:rPr>
+            <w:noProof/>
+            <w:webHidden/>
+          </w:rPr>
+          <w:fldChar w:fldCharType="end"/>
+        </w:r>
+      </w:hyperlink>
+    </w:p>
+    <w:p>
+      <w:pPr>
+        <w:pStyle w:val="Verzeichnis3"/>
+        <w:tabs>
+          <w:tab w:val="right" w:leader="dot" w:pos="9062"/>
+        </w:tabs>
+        <w:rPr>
+          <w:rFonts w:asciiTheme="minorHAnsi" w:eastAsiaTheme="minorEastAsia" w:hAnsiTheme="minorHAnsi" w:cstheme="minorBidi"/>
+          <w:noProof/>
+          <w:lang w:eastAsia="de-DE"/>
+        </w:rPr>
+      </w:pPr>
+      <w:hyperlink w:anchor="_Toc326831928" w:history="1">
+        <w:r>
+          <w:rPr>
+            <w:rStyle w:val="Hyperlink"/>
+            <w:noProof/>
+          </w:rPr>
+          <w:t>bis Shopversion 4.5.X</w:t>
+        </w:r>
+        <w:r>
+          <w:rPr>
+            <w:noProof/>
+            <w:webHidden/>
+          </w:rPr>
+          <w:tab/>
+        </w:r>
+        <w:r>
+          <w:rPr>
+            <w:noProof/>
+            <w:webHidden/>
+          </w:rPr>
+          <w:fldChar w:fldCharType="begin"/>
+        </w:r>
+        <w:r>
+          <w:rPr>
+            <w:noProof/>
+            <w:webHidden/>
+          </w:rPr>
+          <w:instrText xml:space="preserve"> PAGEREF _Toc326831928 \h </w:instrText>
+        </w:r>
+        <w:r>
+          <w:rPr>
+            <w:noProof/>
+            <w:webHidden/>
+          </w:rPr>
+        </w:r>
+        <w:r>
+          <w:rPr>
+            <w:noProof/>
+            <w:webHidden/>
+          </w:rPr>
+          <w:fldChar w:fldCharType="separate"/>
+        </w:r>
+        <w:r>
+          <w:rPr>
+            <w:noProof/>
+            <w:webHidden/>
+          </w:rPr>
+          <w:t>5</w:t>
+        </w:r>
+        <w:r>
+          <w:rPr>
+            <w:noProof/>
+            <w:webHidden/>
+          </w:rPr>
+          <w:fldChar w:fldCharType="end"/>
+        </w:r>
+      </w:hyperlink>
+    </w:p>
+    <w:p>
+      <w:pPr>
+        <w:pStyle w:val="Verzeichnis3"/>
+        <w:tabs>
+          <w:tab w:val="right" w:leader="dot" w:pos="9062"/>
+        </w:tabs>
+        <w:rPr>
+          <w:rFonts w:asciiTheme="minorHAnsi" w:eastAsiaTheme="minorEastAsia" w:hAnsiTheme="minorHAnsi" w:cstheme="minorBidi"/>
+          <w:noProof/>
+          <w:lang w:eastAsia="de-DE"/>
+        </w:rPr>
+      </w:pPr>
+      <w:hyperlink w:anchor="_Toc326831929" w:history="1">
+        <w:r>
+          <w:rPr>
+            <w:rStyle w:val="Hyperlink"/>
+            <w:noProof/>
+          </w:rPr>
+          <w:t>ab Shopversion 4.6.X</w:t>
+        </w:r>
+        <w:r>
+          <w:rPr>
+            <w:noProof/>
+            <w:webHidden/>
+          </w:rPr>
+          <w:tab/>
+        </w:r>
+        <w:r>
+          <w:rPr>
+            <w:noProof/>
+            <w:webHidden/>
+          </w:rPr>
+          <w:fldChar w:fldCharType="begin"/>
+        </w:r>
+        <w:r>
+          <w:rPr>
+            <w:noProof/>
+            <w:webHidden/>
+          </w:rPr>
+          <w:instrText xml:space="preserve"> PAGEREF _Toc326831929 \h </w:instrText>
         </w:r>
         <w:r>
           <w:rPr>
@@ -957,18 +1074,16 @@
       <w:pPr>
         <w:pStyle w:val="Verzeichnis2"/>
         <w:tabs>
-          <w:tab w:val="left" w:pos="720"/>
+          <w:tab w:val="left" w:pos="660"/>
           <w:tab w:val="right" w:leader="dot" w:pos="9062"/>
         </w:tabs>
         <w:rPr>
-          <w:rFonts w:ascii="Times New Roman" w:hAnsi="Times New Roman"/>
+          <w:rFonts w:asciiTheme="minorHAnsi" w:eastAsiaTheme="minorEastAsia" w:hAnsiTheme="minorHAnsi" w:cstheme="minorBidi"/>
           <w:noProof/>
-          <w:sz w:val="24"/>
-          <w:szCs w:val="24"/>
           <w:lang w:eastAsia="de-DE"/>
         </w:rPr>
       </w:pPr>
-      <w:hyperlink w:anchor="_Toc289067683" w:history="1">
+      <w:hyperlink w:anchor="_Toc326831930" w:history="1">
         <w:r>
           <w:rPr>
             <w:rStyle w:val="Hyperlink"/>
@@ -978,10 +1093,8 @@
         </w:r>
         <w:r>
           <w:rPr>
-            <w:rFonts w:ascii="Times New Roman" w:hAnsi="Times New Roman"/>
-            <w:noProof/>
-            <w:sz w:val="24"/>
-            <w:szCs w:val="24"/>
+            <w:rFonts w:asciiTheme="minorHAnsi" w:eastAsiaTheme="minorEastAsia" w:hAnsiTheme="minorHAnsi" w:cstheme="minorBidi"/>
+            <w:noProof/>
             <w:lang w:eastAsia="de-DE"/>
           </w:rPr>
           <w:tab/>
@@ -1012,7 +1125,7 @@
             <w:noProof/>
             <w:webHidden/>
           </w:rPr>
-          <w:instrText xml:space="preserve"> PAGEREF _Toc289067683 \h </w:instrText>
+          <w:instrText xml:space="preserve"> PAGEREF _Toc326831930 \h </w:instrText>
         </w:r>
         <w:r>
           <w:rPr>
@@ -1047,18 +1160,16 @@
       <w:pPr>
         <w:pStyle w:val="Verzeichnis2"/>
         <w:tabs>
-          <w:tab w:val="left" w:pos="720"/>
+          <w:tab w:val="left" w:pos="660"/>
           <w:tab w:val="right" w:leader="dot" w:pos="9062"/>
         </w:tabs>
         <w:rPr>
-          <w:rFonts w:ascii="Times New Roman" w:hAnsi="Times New Roman"/>
+          <w:rFonts w:asciiTheme="minorHAnsi" w:eastAsiaTheme="minorEastAsia" w:hAnsiTheme="minorHAnsi" w:cstheme="minorBidi"/>
           <w:noProof/>
-          <w:sz w:val="24"/>
-          <w:szCs w:val="24"/>
           <w:lang w:eastAsia="de-DE"/>
         </w:rPr>
       </w:pPr>
-      <w:hyperlink w:anchor="_Toc289067684" w:history="1">
+      <w:hyperlink w:anchor="_Toc326831931" w:history="1">
         <w:r>
           <w:rPr>
             <w:rStyle w:val="Hyperlink"/>
@@ -1068,10 +1179,8 @@
         </w:r>
         <w:r>
           <w:rPr>
-            <w:rFonts w:ascii="Times New Roman" w:hAnsi="Times New Roman"/>
-            <w:noProof/>
-            <w:sz w:val="24"/>
-            <w:szCs w:val="24"/>
+            <w:rFonts w:asciiTheme="minorHAnsi" w:eastAsiaTheme="minorEastAsia" w:hAnsiTheme="minorHAnsi" w:cstheme="minorBidi"/>
+            <w:noProof/>
             <w:lang w:eastAsia="de-DE"/>
           </w:rPr>
           <w:tab/>
@@ -1102,7 +1211,7 @@
             <w:noProof/>
             <w:webHidden/>
           </w:rPr>
-          <w:instrText xml:space="preserve"> PAGEREF _Toc289067684 \h </w:instrText>
+          <w:instrText xml:space="preserve"> PAGEREF _Toc326831931 \h </w:instrText>
         </w:r>
         <w:r>
           <w:rPr>
@@ -1137,18 +1246,16 @@
       <w:pPr>
         <w:pStyle w:val="Verzeichnis2"/>
         <w:tabs>
-          <w:tab w:val="left" w:pos="720"/>
+          <w:tab w:val="left" w:pos="660"/>
           <w:tab w:val="right" w:leader="dot" w:pos="9062"/>
         </w:tabs>
         <w:rPr>
-          <w:rFonts w:ascii="Times New Roman" w:hAnsi="Times New Roman"/>
+          <w:rFonts w:asciiTheme="minorHAnsi" w:eastAsiaTheme="minorEastAsia" w:hAnsiTheme="minorHAnsi" w:cstheme="minorBidi"/>
           <w:noProof/>
-          <w:sz w:val="24"/>
-          <w:szCs w:val="24"/>
           <w:lang w:eastAsia="de-DE"/>
         </w:rPr>
       </w:pPr>
-      <w:hyperlink w:anchor="_Toc289067685" w:history="1">
+      <w:hyperlink w:anchor="_Toc326831932" w:history="1">
         <w:r>
           <w:rPr>
             <w:rStyle w:val="Hyperlink"/>
@@ -1158,10 +1265,8 @@
         </w:r>
         <w:r>
           <w:rPr>
-            <w:rFonts w:ascii="Times New Roman" w:hAnsi="Times New Roman"/>
-            <w:noProof/>
-            <w:sz w:val="24"/>
-            <w:szCs w:val="24"/>
+            <w:rFonts w:asciiTheme="minorHAnsi" w:eastAsiaTheme="minorEastAsia" w:hAnsiTheme="minorHAnsi" w:cstheme="minorBidi"/>
+            <w:noProof/>
             <w:lang w:eastAsia="de-DE"/>
           </w:rPr>
           <w:tab/>
@@ -1192,7 +1297,7 @@
             <w:noProof/>
             <w:webHidden/>
           </w:rPr>
-          <w:instrText xml:space="preserve"> PAGEREF _Toc289067685 \h </w:instrText>
+          <w:instrText xml:space="preserve"> PAGEREF _Toc326831932 \h </w:instrText>
         </w:r>
         <w:r>
           <w:rPr>
@@ -1227,18 +1332,16 @@
       <w:pPr>
         <w:pStyle w:val="Verzeichnis2"/>
         <w:tabs>
-          <w:tab w:val="left" w:pos="720"/>
+          <w:tab w:val="left" w:pos="660"/>
           <w:tab w:val="right" w:leader="dot" w:pos="9062"/>
         </w:tabs>
         <w:rPr>
-          <w:rFonts w:ascii="Times New Roman" w:hAnsi="Times New Roman"/>
+          <w:rFonts w:asciiTheme="minorHAnsi" w:eastAsiaTheme="minorEastAsia" w:hAnsiTheme="minorHAnsi" w:cstheme="minorBidi"/>
           <w:noProof/>
-          <w:sz w:val="24"/>
-          <w:szCs w:val="24"/>
           <w:lang w:eastAsia="de-DE"/>
         </w:rPr>
       </w:pPr>
-      <w:hyperlink w:anchor="_Toc289067686" w:history="1">
+      <w:hyperlink w:anchor="_Toc326831933" w:history="1">
         <w:r>
           <w:rPr>
             <w:rStyle w:val="Hyperlink"/>
@@ -1248,10 +1351,8 @@
         </w:r>
         <w:r>
           <w:rPr>
-            <w:rFonts w:ascii="Times New Roman" w:hAnsi="Times New Roman"/>
-            <w:noProof/>
-            <w:sz w:val="24"/>
-            <w:szCs w:val="24"/>
+            <w:rFonts w:asciiTheme="minorHAnsi" w:eastAsiaTheme="minorEastAsia" w:hAnsiTheme="minorHAnsi" w:cstheme="minorBidi"/>
+            <w:noProof/>
             <w:lang w:eastAsia="de-DE"/>
           </w:rPr>
           <w:tab/>
@@ -1282,7 +1383,7 @@
             <w:noProof/>
             <w:webHidden/>
           </w:rPr>
-          <w:instrText xml:space="preserve"> PAGEREF _Toc289067686 \h </w:instrText>
+          <w:instrText xml:space="preserve"> PAGEREF _Toc326831933 \h </w:instrText>
         </w:r>
         <w:r>
           <w:rPr>
@@ -1320,14 +1421,12 @@
           <w:tab w:val="right" w:leader="dot" w:pos="9062"/>
         </w:tabs>
         <w:rPr>
-          <w:rFonts w:ascii="Times New Roman" w:hAnsi="Times New Roman"/>
+          <w:rFonts w:asciiTheme="minorHAnsi" w:eastAsiaTheme="minorEastAsia" w:hAnsiTheme="minorHAnsi" w:cstheme="minorBidi"/>
           <w:noProof/>
-          <w:sz w:val="24"/>
-          <w:szCs w:val="24"/>
           <w:lang w:eastAsia="de-DE"/>
         </w:rPr>
       </w:pPr>
-      <w:hyperlink w:anchor="_Toc289067687" w:history="1">
+      <w:hyperlink w:anchor="_Toc326831934" w:history="1">
         <w:r>
           <w:rPr>
             <w:rStyle w:val="Hyperlink"/>
@@ -1354,7 +1453,7 @@
             <w:noProof/>
             <w:webHidden/>
           </w:rPr>
-          <w:instrText xml:space="preserve"> PAGEREF _Toc289067687 \h </w:instrText>
+          <w:instrText xml:space="preserve"> PAGEREF _Toc326831934 \h </w:instrText>
         </w:r>
         <w:r>
           <w:rPr>
@@ -1389,18 +1488,16 @@
       <w:pPr>
         <w:pStyle w:val="Verzeichnis2"/>
         <w:tabs>
-          <w:tab w:val="left" w:pos="720"/>
+          <w:tab w:val="left" w:pos="660"/>
           <w:tab w:val="right" w:leader="dot" w:pos="9062"/>
         </w:tabs>
         <w:rPr>
-          <w:rFonts w:ascii="Times New Roman" w:hAnsi="Times New Roman"/>
+          <w:rFonts w:asciiTheme="minorHAnsi" w:eastAsiaTheme="minorEastAsia" w:hAnsiTheme="minorHAnsi" w:cstheme="minorBidi"/>
           <w:noProof/>
-          <w:sz w:val="24"/>
-          <w:szCs w:val="24"/>
           <w:lang w:eastAsia="de-DE"/>
         </w:rPr>
       </w:pPr>
-      <w:hyperlink w:anchor="_Toc289067688" w:history="1">
+      <w:hyperlink w:anchor="_Toc326831935" w:history="1">
         <w:r>
           <w:rPr>
             <w:rStyle w:val="Hyperlink"/>
@@ -1410,10 +1507,8 @@
         </w:r>
         <w:r>
           <w:rPr>
-            <w:rFonts w:ascii="Times New Roman" w:hAnsi="Times New Roman"/>
-            <w:noProof/>
-            <w:sz w:val="24"/>
-            <w:szCs w:val="24"/>
+            <w:rFonts w:asciiTheme="minorHAnsi" w:eastAsiaTheme="minorEastAsia" w:hAnsiTheme="minorHAnsi" w:cstheme="minorBidi"/>
+            <w:noProof/>
             <w:lang w:eastAsia="de-DE"/>
           </w:rPr>
           <w:tab/>
@@ -1444,7 +1539,7 @@
             <w:noProof/>
             <w:webHidden/>
           </w:rPr>
-          <w:instrText xml:space="preserve"> PAGEREF _Toc289067688 \h </w:instrText>
+          <w:instrText xml:space="preserve"> PAGEREF _Toc326831935 \h </w:instrText>
         </w:r>
         <w:r>
           <w:rPr>
@@ -1479,18 +1574,16 @@
       <w:pPr>
         <w:pStyle w:val="Verzeichnis2"/>
         <w:tabs>
-          <w:tab w:val="left" w:pos="720"/>
+          <w:tab w:val="left" w:pos="660"/>
           <w:tab w:val="right" w:leader="dot" w:pos="9062"/>
         </w:tabs>
         <w:rPr>
-          <w:rFonts w:ascii="Times New Roman" w:hAnsi="Times New Roman"/>
+          <w:rFonts w:asciiTheme="minorHAnsi" w:eastAsiaTheme="minorEastAsia" w:hAnsiTheme="minorHAnsi" w:cstheme="minorBidi"/>
           <w:noProof/>
-          <w:sz w:val="24"/>
-          <w:szCs w:val="24"/>
           <w:lang w:eastAsia="de-DE"/>
         </w:rPr>
       </w:pPr>
-      <w:hyperlink w:anchor="_Toc289067689" w:history="1">
+      <w:hyperlink w:anchor="_Toc326831936" w:history="1">
         <w:r>
           <w:rPr>
             <w:rStyle w:val="Hyperlink"/>
@@ -1500,10 +1593,8 @@
         </w:r>
         <w:r>
           <w:rPr>
-            <w:rFonts w:ascii="Times New Roman" w:hAnsi="Times New Roman"/>
-            <w:noProof/>
-            <w:sz w:val="24"/>
-            <w:szCs w:val="24"/>
+            <w:rFonts w:asciiTheme="minorHAnsi" w:eastAsiaTheme="minorEastAsia" w:hAnsiTheme="minorHAnsi" w:cstheme="minorBidi"/>
+            <w:noProof/>
             <w:lang w:eastAsia="de-DE"/>
           </w:rPr>
           <w:tab/>
@@ -1534,7 +1625,7 @@
             <w:noProof/>
             <w:webHidden/>
           </w:rPr>
-          <w:instrText xml:space="preserve"> PAGEREF _Toc289067689 \h </w:instrText>
+          <w:instrText xml:space="preserve"> PAGEREF _Toc326831936 \h </w:instrText>
         </w:r>
         <w:r>
           <w:rPr>
@@ -1569,18 +1660,16 @@
       <w:pPr>
         <w:pStyle w:val="Verzeichnis2"/>
         <w:tabs>
-          <w:tab w:val="left" w:pos="720"/>
+          <w:tab w:val="left" w:pos="660"/>
           <w:tab w:val="right" w:leader="dot" w:pos="9062"/>
         </w:tabs>
         <w:rPr>
-          <w:rFonts w:ascii="Times New Roman" w:hAnsi="Times New Roman"/>
+          <w:rFonts w:asciiTheme="minorHAnsi" w:eastAsiaTheme="minorEastAsia" w:hAnsiTheme="minorHAnsi" w:cstheme="minorBidi"/>
           <w:noProof/>
-          <w:sz w:val="24"/>
-          <w:szCs w:val="24"/>
           <w:lang w:eastAsia="de-DE"/>
         </w:rPr>
       </w:pPr>
-      <w:hyperlink w:anchor="_Toc289067690" w:history="1">
+      <w:hyperlink w:anchor="_Toc326831937" w:history="1">
         <w:r>
           <w:rPr>
             <w:rStyle w:val="Hyperlink"/>
@@ -1590,10 +1679,8 @@
         </w:r>
         <w:r>
           <w:rPr>
-            <w:rFonts w:ascii="Times New Roman" w:hAnsi="Times New Roman"/>
-            <w:noProof/>
-            <w:sz w:val="24"/>
-            <w:szCs w:val="24"/>
+            <w:rFonts w:asciiTheme="minorHAnsi" w:eastAsiaTheme="minorEastAsia" w:hAnsiTheme="minorHAnsi" w:cstheme="minorBidi"/>
+            <w:noProof/>
             <w:lang w:eastAsia="de-DE"/>
           </w:rPr>
           <w:tab/>
@@ -1624,7 +1711,7 @@
             <w:noProof/>
             <w:webHidden/>
           </w:rPr>
-          <w:instrText xml:space="preserve"> PAGEREF _Toc289067690 \h </w:instrText>
+          <w:instrText xml:space="preserve"> PAGEREF _Toc326831937 \h </w:instrText>
         </w:r>
         <w:r>
           <w:rPr>
@@ -1659,18 +1746,16 @@
       <w:pPr>
         <w:pStyle w:val="Verzeichnis2"/>
         <w:tabs>
-          <w:tab w:val="left" w:pos="720"/>
+          <w:tab w:val="left" w:pos="660"/>
           <w:tab w:val="right" w:leader="dot" w:pos="9062"/>
         </w:tabs>
         <w:rPr>
-          <w:rFonts w:ascii="Times New Roman" w:hAnsi="Times New Roman"/>
+          <w:rFonts w:asciiTheme="minorHAnsi" w:eastAsiaTheme="minorEastAsia" w:hAnsiTheme="minorHAnsi" w:cstheme="minorBidi"/>
           <w:noProof/>
-          <w:sz w:val="24"/>
-          <w:szCs w:val="24"/>
           <w:lang w:eastAsia="de-DE"/>
         </w:rPr>
       </w:pPr>
-      <w:hyperlink w:anchor="_Toc289067691" w:history="1">
+      <w:hyperlink w:anchor="_Toc326831938" w:history="1">
         <w:r>
           <w:rPr>
             <w:rStyle w:val="Hyperlink"/>
@@ -1680,10 +1765,8 @@
         </w:r>
         <w:r>
           <w:rPr>
-            <w:rFonts w:ascii="Times New Roman" w:hAnsi="Times New Roman"/>
-            <w:noProof/>
-            <w:sz w:val="24"/>
-            <w:szCs w:val="24"/>
+            <w:rFonts w:asciiTheme="minorHAnsi" w:eastAsiaTheme="minorEastAsia" w:hAnsiTheme="minorHAnsi" w:cstheme="minorBidi"/>
+            <w:noProof/>
             <w:lang w:eastAsia="de-DE"/>
           </w:rPr>
           <w:tab/>
@@ -1714,7 +1797,7 @@
             <w:noProof/>
             <w:webHidden/>
           </w:rPr>
-          <w:instrText xml:space="preserve"> PAGEREF _Toc289067691 \h </w:instrText>
+          <w:instrText xml:space="preserve"> PAGEREF _Toc326831938 \h </w:instrText>
         </w:r>
         <w:r>
           <w:rPr>
@@ -1752,14 +1835,12 @@
           <w:tab w:val="right" w:leader="dot" w:pos="9062"/>
         </w:tabs>
         <w:rPr>
-          <w:rFonts w:ascii="Times New Roman" w:hAnsi="Times New Roman"/>
+          <w:rFonts w:asciiTheme="minorHAnsi" w:eastAsiaTheme="minorEastAsia" w:hAnsiTheme="minorHAnsi" w:cstheme="minorBidi"/>
           <w:noProof/>
-          <w:sz w:val="24"/>
-          <w:szCs w:val="24"/>
           <w:lang w:eastAsia="de-DE"/>
         </w:rPr>
       </w:pPr>
-      <w:hyperlink w:anchor="_Toc289067692" w:history="1">
+      <w:hyperlink w:anchor="_Toc326831939" w:history="1">
         <w:r>
           <w:rPr>
             <w:rStyle w:val="Hyperlink"/>
@@ -1786,7 +1867,7 @@
             <w:noProof/>
             <w:webHidden/>
           </w:rPr>
-          <w:instrText xml:space="preserve"> PAGEREF _Toc289067692 \h </w:instrText>
+          <w:instrText xml:space="preserve"> PAGEREF _Toc326831939 \h </w:instrText>
         </w:r>
         <w:r>
           <w:rPr>
@@ -1824,14 +1905,12 @@
           <w:tab w:val="right" w:leader="dot" w:pos="9062"/>
         </w:tabs>
         <w:rPr>
-          <w:rFonts w:ascii="Times New Roman" w:hAnsi="Times New Roman"/>
+          <w:rFonts w:asciiTheme="minorHAnsi" w:eastAsiaTheme="minorEastAsia" w:hAnsiTheme="minorHAnsi" w:cstheme="minorBidi"/>
           <w:noProof/>
-          <w:sz w:val="24"/>
-          <w:szCs w:val="24"/>
           <w:lang w:eastAsia="de-DE"/>
         </w:rPr>
       </w:pPr>
-      <w:hyperlink w:anchor="_Toc289067693" w:history="1">
+      <w:hyperlink w:anchor="_Toc326831940" w:history="1">
         <w:r>
           <w:rPr>
             <w:rStyle w:val="Hyperlink"/>
@@ -1858,7 +1937,7 @@
             <w:noProof/>
             <w:webHidden/>
           </w:rPr>
-          <w:instrText xml:space="preserve"> PAGEREF _Toc289067693 \h </w:instrText>
+          <w:instrText xml:space="preserve"> PAGEREF _Toc326831940 \h </w:instrText>
         </w:r>
         <w:r>
           <w:rPr>
@@ -1878,7 +1957,7 @@
             <w:noProof/>
             <w:webHidden/>
           </w:rPr>
-          <w:t>13</w:t>
+          <w:t>12</w:t>
         </w:r>
         <w:r>
           <w:rPr>
@@ -1903,7 +1982,7 @@
       <w:pPr>
         <w:pStyle w:val="berschrift1"/>
       </w:pPr>
-      <w:bookmarkStart w:id="1" w:name="_Toc289067675"/>
+      <w:bookmarkStart w:id="1" w:name="_Toc326831920"/>
       <w:r>
         <w:t>Konventionen</w:t>
       </w:r>
@@ -2126,7 +2205,7 @@
       <w:pPr>
         <w:pStyle w:val="berschrift1"/>
       </w:pPr>
-      <w:bookmarkStart w:id="2" w:name="_Toc289067676"/>
+      <w:bookmarkStart w:id="2" w:name="_Toc326831921"/>
       <w:r>
         <w:t>Mindestanforderungen</w:t>
       </w:r>
@@ -2219,7 +2298,7 @@
       <w:pPr>
         <w:pStyle w:val="berschrift1"/>
       </w:pPr>
-      <w:bookmarkStart w:id="3" w:name="_Toc289067677"/>
+      <w:bookmarkStart w:id="3" w:name="_Toc326831922"/>
       <w:r>
         <w:t>Vorbereitung</w:t>
       </w:r>
@@ -2345,7 +2424,7 @@
       <w:pPr>
         <w:pStyle w:val="berschrift1"/>
       </w:pPr>
-      <w:bookmarkStart w:id="4" w:name="_Toc289067678"/>
+      <w:bookmarkStart w:id="4" w:name="_Toc326831923"/>
       <w:r>
         <w:t>Neuinstallation</w:t>
       </w:r>
@@ -2359,12 +2438,12 @@
           <w:numId w:val="11"/>
         </w:numPr>
       </w:pPr>
-      <w:bookmarkStart w:id="5" w:name="_Toc289067679"/>
-      <w:bookmarkStart w:id="6" w:name="_Toc281260457"/>
+      <w:bookmarkStart w:id="5" w:name="_Toc281260457"/>
+      <w:bookmarkStart w:id="6" w:name="_Toc326831924"/>
       <w:r>
         <w:t>Dateien kopieren</w:t>
       </w:r>
-      <w:bookmarkEnd w:id="5"/>
+      <w:bookmarkEnd w:id="6"/>
     </w:p>
     <w:p>
       <w:pPr>
@@ -2488,7 +2567,7 @@
           <w:numId w:val="11"/>
         </w:numPr>
       </w:pPr>
-      <w:bookmarkStart w:id="7" w:name="_Toc289067680"/>
+      <w:bookmarkStart w:id="7" w:name="_Toc326831925"/>
       <w:r>
         <w:t>Dateien anpassen</w:t>
       </w:r>
@@ -2534,7 +2613,7 @@
           <w:numId w:val="11"/>
         </w:numPr>
       </w:pPr>
-      <w:bookmarkStart w:id="8" w:name="_Toc289067681"/>
+      <w:bookmarkStart w:id="8" w:name="_Toc326831926"/>
       <w:r>
         <w:t>Verwendung eigener Themes</w:t>
       </w:r>
@@ -2578,11 +2657,22 @@
           <w:numId w:val="11"/>
         </w:numPr>
       </w:pPr>
-      <w:bookmarkStart w:id="9" w:name="_Toc289067682"/>
+      <w:bookmarkStart w:id="9" w:name="_Toc326831927"/>
       <w:r>
         <w:t>Moduleinträge setzen</w:t>
       </w:r>
       <w:bookmarkEnd w:id="9"/>
+    </w:p>
+    <w:p>
+      <w:pPr>
+        <w:pStyle w:val="berschrift3"/>
+        <w:ind w:firstLine="708"/>
+      </w:pPr>
+      <w:bookmarkStart w:id="10" w:name="_Toc326831928"/>
+      <w:r>
+        <w:t>bis Shopversion 4.5.X</w:t>
+      </w:r>
+      <w:bookmarkEnd w:id="10"/>
     </w:p>
     <w:p>
       <w:pPr>
@@ -2852,17 +2942,147 @@
     </w:p>
     <w:p>
       <w:pPr>
+        <w:pStyle w:val="berschrift3"/>
+        <w:ind w:firstLine="708"/>
+      </w:pPr>
+      <w:bookmarkStart w:id="11" w:name="_Toc326328687"/>
+      <w:bookmarkStart w:id="12" w:name="_Toc326831929"/>
+      <w:r>
+        <w:t>ab Shopversion 4.6.X</w:t>
+      </w:r>
+      <w:bookmarkEnd w:id="11"/>
+      <w:bookmarkEnd w:id="12"/>
+    </w:p>
+    <w:p>
+      <w:pPr>
+        <w:ind w:left="709"/>
+      </w:pPr>
+      <w:r>
+        <w:t xml:space="preserve">Aktivieren Sie das Modul über den Shopadmin </w:t>
+      </w:r>
+      <w:r>
+        <w:rPr>
+          <w:rFonts w:ascii="Courier New" w:hAnsi="Courier New" w:cs="Courier New"/>
+        </w:rPr>
+        <w:t>[</w:t>
+      </w:r>
+      <w:r>
+        <w:rPr>
+          <w:rFonts w:ascii="Courier New" w:hAnsi="Courier New" w:cs="Courier New"/>
+          <w:b/>
+        </w:rPr>
+        <w:t>Admin</w:t>
+      </w:r>
+      <w:r>
+        <w:rPr>
+          <w:rFonts w:ascii="Courier New" w:hAnsi="Courier New" w:cs="Courier New"/>
+        </w:rPr>
+        <w:t xml:space="preserve">] </w:t>
+      </w:r>
+      <w:r>
+        <w:rPr>
+          <w:rFonts w:ascii="Courier New" w:hAnsi="Courier New" w:cs="Courier New"/>
+        </w:rPr>
+        <w:sym w:font="Wingdings" w:char="F0E0"/>
+      </w:r>
+      <w:r>
+        <w:rPr>
+          <w:rFonts w:ascii="Courier New" w:hAnsi="Courier New" w:cs="Courier New"/>
+        </w:rPr>
+        <w:t xml:space="preserve"> [</w:t>
+      </w:r>
+      <w:r>
+        <w:rPr>
+          <w:rFonts w:ascii="Courier New" w:hAnsi="Courier New" w:cs="Courier New"/>
+          <w:b/>
+        </w:rPr>
+        <w:t>Erweiterungen</w:t>
+      </w:r>
+      <w:r>
+        <w:rPr>
+          <w:rFonts w:ascii="Courier New" w:hAnsi="Courier New" w:cs="Courier New"/>
+        </w:rPr>
+        <w:t xml:space="preserve">] </w:t>
+      </w:r>
+      <w:r>
+        <w:rPr>
+          <w:rFonts w:ascii="Courier New" w:hAnsi="Courier New" w:cs="Courier New"/>
+        </w:rPr>
+        <w:sym w:font="Wingdings" w:char="F0E0"/>
+      </w:r>
+      <w:r>
+        <w:rPr>
+          <w:rFonts w:ascii="Courier New" w:hAnsi="Courier New" w:cs="Courier New"/>
+        </w:rPr>
+        <w:t>[</w:t>
+      </w:r>
+      <w:r>
+        <w:rPr>
+          <w:rFonts w:ascii="Courier New" w:hAnsi="Courier New" w:cs="Courier New"/>
+          <w:b/>
+        </w:rPr>
+        <w:t>Module</w:t>
+      </w:r>
+      <w:r>
+        <w:rPr>
+          <w:rFonts w:ascii="Courier New" w:hAnsi="Courier New" w:cs="Courier New"/>
+        </w:rPr>
+        <w:t>]</w:t>
+      </w:r>
+      <w:r>
+        <w:t>. Klicken Sie nach Auswahl von „</w:t>
+      </w:r>
+      <w:r>
+        <w:rPr>
+          <w:rFonts w:ascii="Courier New" w:hAnsi="Courier New" w:cs="Courier New"/>
+        </w:rPr>
+        <w:t xml:space="preserve">D³ </w:t>
+      </w:r>
+      <w:r>
+        <w:rPr>
+          <w:rFonts w:ascii="Courier New" w:hAnsi="Courier New" w:cs="Courier New"/>
+        </w:rPr>
+        <w:t>Google Analytics Schnittstelle</w:t>
+      </w:r>
+      <w:r>
+        <w:t xml:space="preserve">“ auf den Button </w:t>
+      </w:r>
+      <w:r>
+        <w:rPr>
+          <w:rFonts w:ascii="Courier New" w:hAnsi="Courier New" w:cs="Courier New"/>
+        </w:rPr>
+        <w:t>[</w:t>
+      </w:r>
+      <w:r>
+        <w:rPr>
+          <w:rFonts w:ascii="Courier New" w:hAnsi="Courier New" w:cs="Courier New"/>
+          <w:b/>
+        </w:rPr>
+        <w:t>Aktivieren</w:t>
+      </w:r>
+      <w:r>
+        <w:rPr>
+          <w:rFonts w:ascii="Courier New" w:hAnsi="Courier New" w:cs="Courier New"/>
+        </w:rPr>
+        <w:t>]</w:t>
+      </w:r>
+      <w:r>
+        <w:t>.</w:t>
+      </w:r>
+    </w:p>
+    <w:p>
+      <w:pPr>
         <w:pStyle w:val="berschrift2"/>
         <w:numPr>
           <w:ilvl w:val="0"/>
           <w:numId w:val="11"/>
         </w:numPr>
       </w:pPr>
-      <w:bookmarkStart w:id="10" w:name="_Toc289067683"/>
+      <w:bookmarkStart w:id="13" w:name="_Toc326831930"/>
       <w:r>
         <w:t>Datenbankänderungen installieren</w:t>
       </w:r>
-      <w:bookmarkEnd w:id="10"/>
+      <w:bookmarkEnd w:id="13"/>
     </w:p>
     <w:p>
       <w:pPr>
@@ -2914,11 +3134,11 @@
           <w:numId w:val="11"/>
         </w:numPr>
       </w:pPr>
-      <w:bookmarkStart w:id="11" w:name="_Toc289067684"/>
+      <w:bookmarkStart w:id="14" w:name="_Toc326831931"/>
       <w:r>
         <w:t>TMP leeren</w:t>
       </w:r>
-      <w:bookmarkEnd w:id="11"/>
+      <w:bookmarkEnd w:id="14"/>
     </w:p>
     <w:p>
       <w:pPr>
@@ -3092,11 +3312,11 @@
           <w:numId w:val="11"/>
         </w:numPr>
       </w:pPr>
-      <w:bookmarkStart w:id="12" w:name="_Toc289067685"/>
+      <w:bookmarkStart w:id="15" w:name="_Toc326831932"/>
       <w:r>
         <w:t>Einstellungen setzen</w:t>
       </w:r>
-      <w:bookmarkEnd w:id="12"/>
+      <w:bookmarkEnd w:id="15"/>
     </w:p>
     <w:p>
       <w:pPr>
@@ -3135,11 +3355,11 @@
           <w:numId w:val="11"/>
         </w:numPr>
       </w:pPr>
-      <w:bookmarkStart w:id="13" w:name="_Toc289067686"/>
+      <w:bookmarkStart w:id="16" w:name="_Toc326831933"/>
       <w:r>
         <w:t>Updatefähigkeit</w:t>
       </w:r>
-      <w:bookmarkEnd w:id="13"/>
+      <w:bookmarkEnd w:id="16"/>
     </w:p>
     <w:p>
       <w:pPr>
@@ -3166,11 +3386,11 @@
       <w:pPr>
         <w:pStyle w:val="berschrift1"/>
       </w:pPr>
-      <w:bookmarkStart w:id="14" w:name="_Toc289067687"/>
+      <w:bookmarkStart w:id="17" w:name="_Toc326831934"/>
       <w:r>
         <w:t>Update</w:t>
       </w:r>
-      <w:bookmarkEnd w:id="14"/>
+      <w:bookmarkEnd w:id="17"/>
     </w:p>
     <w:p>
       <w:pPr>
@@ -3180,11 +3400,11 @@
           <w:numId w:val="12"/>
         </w:numPr>
       </w:pPr>
-      <w:bookmarkStart w:id="15" w:name="_Toc289067688"/>
+      <w:bookmarkStart w:id="18" w:name="_Toc326831935"/>
       <w:r>
         <w:t>Connector kontrollieren</w:t>
       </w:r>
-      <w:bookmarkEnd w:id="15"/>
+      <w:bookmarkEnd w:id="18"/>
     </w:p>
     <w:p>
       <w:pPr>
@@ -3254,11 +3474,11 @@
           <w:numId w:val="12"/>
         </w:numPr>
       </w:pPr>
-      <w:bookmarkStart w:id="16" w:name="_Toc289067689"/>
+      <w:bookmarkStart w:id="19" w:name="_Toc326831936"/>
       <w:r>
         <w:t>Dateien kopieren</w:t>
       </w:r>
-      <w:bookmarkEnd w:id="16"/>
+      <w:bookmarkEnd w:id="19"/>
     </w:p>
     <w:p>
       <w:pPr>
@@ -3364,11 +3584,11 @@
           <w:numId w:val="12"/>
         </w:numPr>
       </w:pPr>
-      <w:bookmarkStart w:id="17" w:name="_Toc289067690"/>
+      <w:bookmarkStart w:id="20" w:name="_Toc326831937"/>
       <w:r>
         <w:t>Angepasste Dateien kontrollieren</w:t>
       </w:r>
-      <w:bookmarkEnd w:id="17"/>
+      <w:bookmarkEnd w:id="20"/>
     </w:p>
     <w:p>
       <w:pPr>
@@ -3398,11 +3618,11 @@
           <w:numId w:val="12"/>
         </w:numPr>
       </w:pPr>
-      <w:bookmarkStart w:id="18" w:name="_Toc289067691"/>
+      <w:bookmarkStart w:id="21" w:name="_Toc326831938"/>
       <w:r>
         <w:t>Moduleinträge setzen</w:t>
       </w:r>
-      <w:bookmarkEnd w:id="18"/>
+      <w:bookmarkEnd w:id="21"/>
     </w:p>
     <w:p>
       <w:pPr>
@@ -3414,7 +3634,7 @@
         <w:t>Vergleichen Sie bitte die oben genannte Liste der Moduleinträge mit Ihrem Shop, ob hier Änderungen vorliegen und tragen Sie diese bitte nach. Im Modulmanager des Connectors können Sie die Modulliste auch einfach einfügen. Dopplungen vermeidet dieser Assistent automatisch.</w:t>
       </w:r>
     </w:p>
-    <w:bookmarkEnd w:id="6"/>
+    <w:bookmarkEnd w:id="5"/>
     <w:p>
       <w:pPr>
         <w:rPr>
@@ -3434,11 +3654,11 @@
       <w:pPr>
         <w:pStyle w:val="berschrift1"/>
       </w:pPr>
-      <w:bookmarkStart w:id="19" w:name="_Toc289067692"/>
+      <w:bookmarkStart w:id="22" w:name="_Toc326831939"/>
       <w:r>
         <w:t>Schnellstart</w:t>
       </w:r>
-      <w:bookmarkEnd w:id="19"/>
+      <w:bookmarkEnd w:id="22"/>
     </w:p>
     <w:p>
       <w:r>
@@ -3728,11 +3948,11 @@
       <w:pPr>
         <w:pStyle w:val="berschrift1"/>
       </w:pPr>
-      <w:bookmarkStart w:id="20" w:name="_Toc289067693"/>
+      <w:bookmarkStart w:id="23" w:name="_Toc326831940"/>
       <w:r>
         <w:t>Hilfe und Support</w:t>
       </w:r>
-      <w:bookmarkEnd w:id="20"/>
+      <w:bookmarkEnd w:id="23"/>
     </w:p>
     <w:p>
       <w:r>
@@ -4039,7 +4259,7 @@
                       <w:noProof/>
                       <w:color w:val="FFFFFF"/>
                     </w:rPr>
-                    <w:t>5</w:t>
+                    <w:t>2</w:t>
                   </w:r>
                 </w:fldSimple>
               </w:p>
@@ -5596,9 +5816,9 @@
     <w:lsdException w:name="heading 7" w:locked="1" w:uiPriority="0" w:qFormat="1"/>
     <w:lsdException w:name="heading 8" w:locked="1" w:uiPriority="0" w:qFormat="1"/>
     <w:lsdException w:name="heading 9" w:locked="1" w:uiPriority="0" w:qFormat="1"/>
-    <w:lsdException w:name="toc 1" w:locked="1" w:semiHidden="0" w:uiPriority="0" w:unhideWhenUsed="0"/>
-    <w:lsdException w:name="toc 2" w:locked="1" w:semiHidden="0" w:uiPriority="0" w:unhideWhenUsed="0"/>
-    <w:lsdException w:name="toc 3" w:locked="1" w:semiHidden="0" w:uiPriority="0" w:unhideWhenUsed="0"/>
+    <w:lsdException w:name="toc 1" w:locked="1" w:semiHidden="0" w:uiPriority="39" w:unhideWhenUsed="0"/>
+    <w:lsdException w:name="toc 2" w:locked="1" w:semiHidden="0" w:uiPriority="39" w:unhideWhenUsed="0"/>
+    <w:lsdException w:name="toc 3" w:locked="1" w:semiHidden="0" w:uiPriority="39" w:unhideWhenUsed="0"/>
     <w:lsdException w:name="toc 4" w:locked="1" w:semiHidden="0" w:uiPriority="0" w:unhideWhenUsed="0"/>
     <w:lsdException w:name="toc 5" w:locked="1" w:semiHidden="0" w:uiPriority="0" w:unhideWhenUsed="0"/>
     <w:lsdException w:name="toc 6" w:locked="1" w:semiHidden="0" w:uiPriority="0" w:unhideWhenUsed="0"/>
@@ -6029,7 +6249,7 @@
     <w:basedOn w:val="Standard"/>
     <w:next w:val="Standard"/>
     <w:autoRedefine/>
-    <w:uiPriority w:val="99"/>
+    <w:uiPriority w:val="39"/>
     <w:rsid w:val="00BC4D2A"/>
     <w:pPr>
       <w:spacing w:after="100"/>
@@ -6062,7 +6282,7 @@
     <w:basedOn w:val="Standard"/>
     <w:next w:val="Standard"/>
     <w:autoRedefine/>
-    <w:uiPriority w:val="99"/>
+    <w:uiPriority w:val="39"/>
     <w:rsid w:val="00FB14DA"/>
     <w:pPr>
       <w:spacing w:after="100"/>
@@ -6191,7 +6411,7 @@
     <w:basedOn w:val="Standard"/>
     <w:next w:val="Standard"/>
     <w:autoRedefine/>
-    <w:uiPriority w:val="99"/>
+    <w:uiPriority w:val="39"/>
     <w:rsid w:val="00BF5AB8"/>
     <w:pPr>
       <w:spacing w:after="100"/>

</xml_diff>

<commit_message>
add further custom vars
</commit_message>
<xml_diff>
--- a/Sources/Google Analytics-Installation.docx
+++ b/Sources/Google Analytics-Installation.docx
@@ -124,7 +124,7 @@
                 <w:rPr>
                   <w:noProof/>
                 </w:rPr>
-                <w:t>07.06.2012</w:t>
+                <w:t>04.07.2012</w:t>
               </w:r>
             </w:fldSimple>
             <w:r>
@@ -135,13 +135,13 @@
               <w:t>Modulversion: 2.</w:t>
             </w:r>
             <w:r>
-              <w:t>2</w:t>
+              <w:t>3</w:t>
             </w:r>
             <w:r>
               <w:t>.</w:t>
             </w:r>
             <w:r>
-              <w:t>3</w:t>
+              <w:t>0</w:t>
             </w:r>
           </w:p>
           <w:p>
@@ -948,7 +948,14 @@
             <w:rStyle w:val="Hyperlink"/>
             <w:noProof/>
           </w:rPr>
-          <w:t>bis Shopversion 4.5.X</w:t>
+          <w:t>bis Shopversion 4.5.</w:t>
+        </w:r>
+        <w:r>
+          <w:rPr>
+            <w:rStyle w:val="Hyperlink"/>
+            <w:noProof/>
+          </w:rPr>
+          <w:t>X</w:t>
         </w:r>
         <w:r>
           <w:rPr>
@@ -2438,12 +2445,12 @@
           <w:numId w:val="11"/>
         </w:numPr>
       </w:pPr>
-      <w:bookmarkStart w:id="5" w:name="_Toc281260457"/>
-      <w:bookmarkStart w:id="6" w:name="_Toc326831924"/>
+      <w:bookmarkStart w:id="5" w:name="_Toc326831924"/>
+      <w:bookmarkStart w:id="6" w:name="_Toc281260457"/>
       <w:r>
         <w:t>Dateien kopieren</w:t>
       </w:r>
-      <w:bookmarkEnd w:id="6"/>
+      <w:bookmarkEnd w:id="5"/>
     </w:p>
     <w:p>
       <w:pPr>
@@ -2852,6 +2859,7 @@
           <w:rFonts w:ascii="Courier New" w:hAnsi="Courier New" w:cs="Courier New"/>
           <w:sz w:val="18"/>
           <w:szCs w:val="18"/>
+          <w:lang w:val="en-US"/>
         </w:rPr>
       </w:pPr>
       <w:r>
@@ -2859,6 +2867,7 @@
           <w:rFonts w:ascii="Courier New" w:hAnsi="Courier New" w:cs="Courier New"/>
           <w:sz w:val="18"/>
           <w:szCs w:val="18"/>
+          <w:lang w:val="en-US"/>
         </w:rPr>
         <w:t>oxcmp_utils =&gt; d3GoogleAnalytics/views/d3_oxcmp_utils_google</w:t>
       </w:r>
@@ -2867,6 +2876,7 @@
           <w:rFonts w:ascii="Courier New" w:hAnsi="Courier New" w:cs="Courier New"/>
           <w:sz w:val="18"/>
           <w:szCs w:val="18"/>
+          <w:lang w:val="en-US"/>
         </w:rPr>
         <w:t>a</w:t>
       </w:r>
@@ -2875,8 +2885,60 @@
           <w:rFonts w:ascii="Courier New" w:hAnsi="Courier New" w:cs="Courier New"/>
           <w:sz w:val="18"/>
           <w:szCs w:val="18"/>
+          <w:lang w:val="en-US"/>
         </w:rPr>
         <w:t>nalytics</w:t>
+      </w:r>
+    </w:p>
+    <w:p>
+      <w:pPr>
+        <w:pStyle w:val="Listenabsatz"/>
+        <w:keepLines/>
+        <w:spacing w:after="0" w:line="240" w:lineRule="auto"/>
+        <w:ind w:left="851"/>
+        <w:contextualSpacing w:val="0"/>
+        <w:rPr>
+          <w:rFonts w:ascii="Courier New" w:hAnsi="Courier New" w:cs="Courier New"/>
+          <w:sz w:val="18"/>
+          <w:szCs w:val="18"/>
+          <w:lang w:val="en-US"/>
+        </w:rPr>
+      </w:pPr>
+      <w:r>
+        <w:rPr>
+          <w:rFonts w:ascii="Courier New" w:hAnsi="Courier New" w:cs="Courier New"/>
+          <w:sz w:val="18"/>
+          <w:szCs w:val="18"/>
+          <w:lang w:val="en-US"/>
+        </w:rPr>
+        <w:t>oxorder</w:t>
+      </w:r>
+      <w:r>
+        <w:rPr>
+          <w:rFonts w:ascii="Courier New" w:hAnsi="Courier New" w:cs="Courier New"/>
+          <w:sz w:val="18"/>
+          <w:szCs w:val="18"/>
+          <w:lang w:val="en-US"/>
+        </w:rPr>
+        <w:t xml:space="preserve"> =</w:t>
+      </w:r>
+      <w:r>
+        <w:rPr>
+          <w:rFonts w:ascii="Courier New" w:hAnsi="Courier New" w:cs="Courier New"/>
+          <w:sz w:val="18"/>
+          <w:szCs w:val="18"/>
+          <w:lang w:val="en-US"/>
+        </w:rPr>
+        <w:t>&gt; 'd3GoogleAnalytics/c</w:t>
+      </w:r>
+      <w:r>
+        <w:rPr>
+          <w:rFonts w:ascii="Courier New" w:hAnsi="Courier New" w:cs="Courier New"/>
+          <w:sz w:val="18"/>
+          <w:szCs w:val="18"/>
+          <w:lang w:val="en-US"/>
+        </w:rPr>
+        <w:t>ore/d3_oxorder_googleanalytics</w:t>
       </w:r>
     </w:p>
     <w:p>
@@ -3634,7 +3696,7 @@
         <w:t>Vergleichen Sie bitte die oben genannte Liste der Moduleinträge mit Ihrem Shop, ob hier Änderungen vorliegen und tragen Sie diese bitte nach. Im Modulmanager des Connectors können Sie die Modulliste auch einfach einfügen. Dopplungen vermeidet dieser Assistent automatisch.</w:t>
       </w:r>
     </w:p>
-    <w:bookmarkEnd w:id="5"/>
+    <w:bookmarkEnd w:id="6"/>
     <w:p>
       <w:pPr>
         <w:rPr>
@@ -4259,7 +4321,7 @@
                       <w:noProof/>
                       <w:color w:val="FFFFFF"/>
                     </w:rPr>
-                    <w:t>2</w:t>
+                    <w:t>6</w:t>
                   </w:r>
                 </w:fldSimple>
               </w:p>

</xml_diff>

<commit_message>
check for 4.5.11 and 4.6.2 tpls, revision and documentation adjusted
</commit_message>
<xml_diff>
--- a/Sources/Google Analytics-Installation.docx
+++ b/Sources/Google Analytics-Installation.docx
@@ -948,14 +948,7 @@
             <w:rStyle w:val="Hyperlink"/>
             <w:noProof/>
           </w:rPr>
-          <w:t>bis Shopversion 4.5.</w:t>
-        </w:r>
-        <w:r>
-          <w:rPr>
-            <w:rStyle w:val="Hyperlink"/>
-            <w:noProof/>
-          </w:rPr>
-          <w:t>X</w:t>
+          <w:t>bis Shopversion 4.5.X</w:t>
         </w:r>
         <w:r>
           <w:rPr>
@@ -2929,7 +2922,7 @@
           <w:szCs w:val="18"/>
           <w:lang w:val="en-US"/>
         </w:rPr>
-        <w:t>&gt; 'd3GoogleAnalytics/c</w:t>
+        <w:t>&gt; d3GoogleAnalytics/c</w:t>
       </w:r>
       <w:r>
         <w:rPr>
@@ -4321,7 +4314,7 @@
                       <w:noProof/>
                       <w:color w:val="FFFFFF"/>
                     </w:rPr>
-                    <w:t>6</w:t>
+                    <w:t>5</w:t>
                   </w:r>
                 </w:fldSimple>
               </w:p>

</xml_diff>

<commit_message>
change precheck and its documentation
</commit_message>
<xml_diff>
--- a/Sources/Google Analytics-Installation.docx
+++ b/Sources/Google Analytics-Installation.docx
@@ -124,7 +124,7 @@
                 <w:rPr>
                   <w:noProof/>
                 </w:rPr>
-                <w:t>03.01.2013</w:t>
+                <w:t>11.01.2013</w:t>
               </w:r>
             </w:fldSimple>
             <w:r>
@@ -217,7 +217,7 @@
       <w:pPr>
         <w:pStyle w:val="berschrift1"/>
       </w:pPr>
-      <w:bookmarkStart w:id="0" w:name="_Toc344987816"/>
+      <w:bookmarkStart w:id="0" w:name="_Toc345659263"/>
       <w:r>
         <w:lastRenderedPageBreak/>
         <w:t>Inhalt</w:t>
@@ -245,7 +245,7 @@
       <w:r>
         <w:fldChar w:fldCharType="separate"/>
       </w:r>
-      <w:hyperlink w:anchor="_Toc344987816" w:history="1">
+      <w:hyperlink w:anchor="_Toc345659263" w:history="1">
         <w:r>
           <w:rPr>
             <w:rStyle w:val="Hyperlink"/>
@@ -272,7 +272,7 @@
             <w:noProof/>
             <w:webHidden/>
           </w:rPr>
-          <w:instrText xml:space="preserve"> PAGEREF _Toc344987816 \h </w:instrText>
+          <w:instrText xml:space="preserve"> PAGEREF _Toc345659263 \h </w:instrText>
         </w:r>
         <w:r>
           <w:rPr>
@@ -315,7 +315,7 @@
           <w:lang w:eastAsia="de-DE"/>
         </w:rPr>
       </w:pPr>
-      <w:hyperlink w:anchor="_Toc344987817" w:history="1">
+      <w:hyperlink w:anchor="_Toc345659264" w:history="1">
         <w:r>
           <w:rPr>
             <w:rStyle w:val="Hyperlink"/>
@@ -342,7 +342,7 @@
             <w:noProof/>
             <w:webHidden/>
           </w:rPr>
-          <w:instrText xml:space="preserve"> PAGEREF _Toc344987817 \h </w:instrText>
+          <w:instrText xml:space="preserve"> PAGEREF _Toc345659264 \h </w:instrText>
         </w:r>
         <w:r>
           <w:rPr>
@@ -385,7 +385,7 @@
           <w:lang w:eastAsia="de-DE"/>
         </w:rPr>
       </w:pPr>
-      <w:hyperlink w:anchor="_Toc344987818" w:history="1">
+      <w:hyperlink w:anchor="_Toc345659265" w:history="1">
         <w:r>
           <w:rPr>
             <w:rStyle w:val="Hyperlink"/>
@@ -412,7 +412,7 @@
             <w:noProof/>
             <w:webHidden/>
           </w:rPr>
-          <w:instrText xml:space="preserve"> PAGEREF _Toc344987818 \h </w:instrText>
+          <w:instrText xml:space="preserve"> PAGEREF _Toc345659265 \h </w:instrText>
         </w:r>
         <w:r>
           <w:rPr>
@@ -455,7 +455,7 @@
           <w:lang w:eastAsia="de-DE"/>
         </w:rPr>
       </w:pPr>
-      <w:hyperlink w:anchor="_Toc344987819" w:history="1">
+      <w:hyperlink w:anchor="_Toc345659266" w:history="1">
         <w:r>
           <w:rPr>
             <w:rStyle w:val="Hyperlink"/>
@@ -482,7 +482,7 @@
             <w:noProof/>
             <w:webHidden/>
           </w:rPr>
-          <w:instrText xml:space="preserve"> PAGEREF _Toc344987819 \h </w:instrText>
+          <w:instrText xml:space="preserve"> PAGEREF _Toc345659266 \h </w:instrText>
         </w:r>
         <w:r>
           <w:rPr>
@@ -525,12 +525,82 @@
           <w:lang w:eastAsia="de-DE"/>
         </w:rPr>
       </w:pPr>
-      <w:hyperlink w:anchor="_Toc344987820" w:history="1">
+      <w:hyperlink w:anchor="_Toc345659267" w:history="1">
         <w:r>
           <w:rPr>
             <w:rStyle w:val="Hyperlink"/>
             <w:noProof/>
           </w:rPr>
+          <w:t>Anforderungsprüfung</w:t>
+        </w:r>
+        <w:r>
+          <w:rPr>
+            <w:noProof/>
+            <w:webHidden/>
+          </w:rPr>
+          <w:tab/>
+        </w:r>
+        <w:r>
+          <w:rPr>
+            <w:noProof/>
+            <w:webHidden/>
+          </w:rPr>
+          <w:fldChar w:fldCharType="begin"/>
+        </w:r>
+        <w:r>
+          <w:rPr>
+            <w:noProof/>
+            <w:webHidden/>
+          </w:rPr>
+          <w:instrText xml:space="preserve"> PAGEREF _Toc345659267 \h </w:instrText>
+        </w:r>
+        <w:r>
+          <w:rPr>
+            <w:noProof/>
+            <w:webHidden/>
+          </w:rPr>
+        </w:r>
+        <w:r>
+          <w:rPr>
+            <w:noProof/>
+            <w:webHidden/>
+          </w:rPr>
+          <w:fldChar w:fldCharType="separate"/>
+        </w:r>
+        <w:r>
+          <w:rPr>
+            <w:noProof/>
+            <w:webHidden/>
+          </w:rPr>
+          <w:t>4</w:t>
+        </w:r>
+        <w:r>
+          <w:rPr>
+            <w:noProof/>
+            <w:webHidden/>
+          </w:rPr>
+          <w:fldChar w:fldCharType="end"/>
+        </w:r>
+      </w:hyperlink>
+    </w:p>
+    <w:p>
+      <w:pPr>
+        <w:pStyle w:val="Verzeichnis1"/>
+        <w:tabs>
+          <w:tab w:val="right" w:leader="dot" w:pos="9062"/>
+        </w:tabs>
+        <w:rPr>
+          <w:rFonts w:asciiTheme="minorHAnsi" w:eastAsiaTheme="minorEastAsia" w:hAnsiTheme="minorHAnsi" w:cstheme="minorBidi"/>
+          <w:noProof/>
+          <w:lang w:eastAsia="de-DE"/>
+        </w:rPr>
+      </w:pPr>
+      <w:hyperlink w:anchor="_Toc345659268" w:history="1">
+        <w:r>
+          <w:rPr>
+            <w:rStyle w:val="Hyperlink"/>
+            <w:noProof/>
+          </w:rPr>
           <w:t>Neuinstallation</w:t>
         </w:r>
         <w:r>
@@ -552,7 +622,7 @@
             <w:noProof/>
             <w:webHidden/>
           </w:rPr>
-          <w:instrText xml:space="preserve"> PAGEREF _Toc344987820 \h </w:instrText>
+          <w:instrText xml:space="preserve"> PAGEREF _Toc345659268 \h </w:instrText>
         </w:r>
         <w:r>
           <w:rPr>
@@ -596,7 +666,7 @@
           <w:lang w:eastAsia="de-DE"/>
         </w:rPr>
       </w:pPr>
-      <w:hyperlink w:anchor="_Toc344987821" w:history="1">
+      <w:hyperlink w:anchor="_Toc345659269" w:history="1">
         <w:r>
           <w:rPr>
             <w:rStyle w:val="Hyperlink"/>
@@ -638,7 +708,7 @@
             <w:noProof/>
             <w:webHidden/>
           </w:rPr>
-          <w:instrText xml:space="preserve"> PAGEREF _Toc344987821 \h </w:instrText>
+          <w:instrText xml:space="preserve"> PAGEREF _Toc345659269 \h </w:instrText>
         </w:r>
         <w:r>
           <w:rPr>
@@ -682,7 +752,7 @@
           <w:lang w:eastAsia="de-DE"/>
         </w:rPr>
       </w:pPr>
-      <w:hyperlink w:anchor="_Toc344987822" w:history="1">
+      <w:hyperlink w:anchor="_Toc345659270" w:history="1">
         <w:r>
           <w:rPr>
             <w:rStyle w:val="Hyperlink"/>
@@ -724,7 +794,7 @@
             <w:noProof/>
             <w:webHidden/>
           </w:rPr>
-          <w:instrText xml:space="preserve"> PAGEREF _Toc344987822 \h </w:instrText>
+          <w:instrText xml:space="preserve"> PAGEREF _Toc345659270 \h </w:instrText>
         </w:r>
         <w:r>
           <w:rPr>
@@ -768,7 +838,7 @@
           <w:lang w:eastAsia="de-DE"/>
         </w:rPr>
       </w:pPr>
-      <w:hyperlink w:anchor="_Toc344987823" w:history="1">
+      <w:hyperlink w:anchor="_Toc345659271" w:history="1">
         <w:r>
           <w:rPr>
             <w:rStyle w:val="Hyperlink"/>
@@ -810,7 +880,7 @@
             <w:noProof/>
             <w:webHidden/>
           </w:rPr>
-          <w:instrText xml:space="preserve"> PAGEREF _Toc344987823 \h </w:instrText>
+          <w:instrText xml:space="preserve"> PAGEREF _Toc345659271 \h </w:instrText>
         </w:r>
         <w:r>
           <w:rPr>
@@ -854,7 +924,7 @@
           <w:lang w:eastAsia="de-DE"/>
         </w:rPr>
       </w:pPr>
-      <w:hyperlink w:anchor="_Toc344987824" w:history="1">
+      <w:hyperlink w:anchor="_Toc345659272" w:history="1">
         <w:r>
           <w:rPr>
             <w:rStyle w:val="Hyperlink"/>
@@ -896,7 +966,7 @@
             <w:noProof/>
             <w:webHidden/>
           </w:rPr>
-          <w:instrText xml:space="preserve"> PAGEREF _Toc344987824 \h </w:instrText>
+          <w:instrText xml:space="preserve"> PAGEREF _Toc345659272 \h </w:instrText>
         </w:r>
         <w:r>
           <w:rPr>
@@ -940,7 +1010,7 @@
           <w:lang w:eastAsia="de-DE"/>
         </w:rPr>
       </w:pPr>
-      <w:hyperlink w:anchor="_Toc344987825" w:history="1">
+      <w:hyperlink w:anchor="_Toc345659273" w:history="1">
         <w:r>
           <w:rPr>
             <w:rStyle w:val="Hyperlink"/>
@@ -982,7 +1052,7 @@
             <w:noProof/>
             <w:webHidden/>
           </w:rPr>
-          <w:instrText xml:space="preserve"> PAGEREF _Toc344987825 \h </w:instrText>
+          <w:instrText xml:space="preserve"> PAGEREF _Toc345659273 \h </w:instrText>
         </w:r>
         <w:r>
           <w:rPr>
@@ -1026,7 +1096,7 @@
           <w:lang w:eastAsia="de-DE"/>
         </w:rPr>
       </w:pPr>
-      <w:hyperlink w:anchor="_Toc344987826" w:history="1">
+      <w:hyperlink w:anchor="_Toc345659274" w:history="1">
         <w:r>
           <w:rPr>
             <w:rStyle w:val="Hyperlink"/>
@@ -1068,7 +1138,7 @@
             <w:noProof/>
             <w:webHidden/>
           </w:rPr>
-          <w:instrText xml:space="preserve"> PAGEREF _Toc344987826 \h </w:instrText>
+          <w:instrText xml:space="preserve"> PAGEREF _Toc345659274 \h </w:instrText>
         </w:r>
         <w:r>
           <w:rPr>
@@ -1112,7 +1182,7 @@
           <w:lang w:eastAsia="de-DE"/>
         </w:rPr>
       </w:pPr>
-      <w:hyperlink w:anchor="_Toc344987827" w:history="1">
+      <w:hyperlink w:anchor="_Toc345659275" w:history="1">
         <w:r>
           <w:rPr>
             <w:rStyle w:val="Hyperlink"/>
@@ -1154,7 +1224,7 @@
             <w:noProof/>
             <w:webHidden/>
           </w:rPr>
-          <w:instrText xml:space="preserve"> PAGEREF _Toc344987827 \h </w:instrText>
+          <w:instrText xml:space="preserve"> PAGEREF _Toc345659275 \h </w:instrText>
         </w:r>
         <w:r>
           <w:rPr>
@@ -1198,7 +1268,7 @@
           <w:lang w:eastAsia="de-DE"/>
         </w:rPr>
       </w:pPr>
-      <w:hyperlink w:anchor="_Toc344987828" w:history="1">
+      <w:hyperlink w:anchor="_Toc345659276" w:history="1">
         <w:r>
           <w:rPr>
             <w:rStyle w:val="Hyperlink"/>
@@ -1240,7 +1310,7 @@
             <w:noProof/>
             <w:webHidden/>
           </w:rPr>
-          <w:instrText xml:space="preserve"> PAGEREF _Toc344987828 \h </w:instrText>
+          <w:instrText xml:space="preserve"> PAGEREF _Toc345659276 \h </w:instrText>
         </w:r>
         <w:r>
           <w:rPr>
@@ -1283,7 +1353,7 @@
           <w:lang w:eastAsia="de-DE"/>
         </w:rPr>
       </w:pPr>
-      <w:hyperlink w:anchor="_Toc344987829" w:history="1">
+      <w:hyperlink w:anchor="_Toc345659277" w:history="1">
         <w:r>
           <w:rPr>
             <w:rStyle w:val="Hyperlink"/>
@@ -1310,7 +1380,7 @@
             <w:noProof/>
             <w:webHidden/>
           </w:rPr>
-          <w:instrText xml:space="preserve"> PAGEREF _Toc344987829 \h </w:instrText>
+          <w:instrText xml:space="preserve"> PAGEREF _Toc345659277 \h </w:instrText>
         </w:r>
         <w:r>
           <w:rPr>
@@ -1354,7 +1424,7 @@
           <w:lang w:eastAsia="de-DE"/>
         </w:rPr>
       </w:pPr>
-      <w:hyperlink w:anchor="_Toc344987830" w:history="1">
+      <w:hyperlink w:anchor="_Toc345659278" w:history="1">
         <w:r>
           <w:rPr>
             <w:rStyle w:val="Hyperlink"/>
@@ -1396,7 +1466,7 @@
             <w:noProof/>
             <w:webHidden/>
           </w:rPr>
-          <w:instrText xml:space="preserve"> PAGEREF _Toc344987830 \h </w:instrText>
+          <w:instrText xml:space="preserve"> PAGEREF _Toc345659278 \h </w:instrText>
         </w:r>
         <w:r>
           <w:rPr>
@@ -1440,7 +1510,7 @@
           <w:lang w:eastAsia="de-DE"/>
         </w:rPr>
       </w:pPr>
-      <w:hyperlink w:anchor="_Toc344987831" w:history="1">
+      <w:hyperlink w:anchor="_Toc345659279" w:history="1">
         <w:r>
           <w:rPr>
             <w:rStyle w:val="Hyperlink"/>
@@ -1482,7 +1552,7 @@
             <w:noProof/>
             <w:webHidden/>
           </w:rPr>
-          <w:instrText xml:space="preserve"> PAGEREF _Toc344987831 \h </w:instrText>
+          <w:instrText xml:space="preserve"> PAGEREF _Toc345659279 \h </w:instrText>
         </w:r>
         <w:r>
           <w:rPr>
@@ -1526,7 +1596,7 @@
           <w:lang w:eastAsia="de-DE"/>
         </w:rPr>
       </w:pPr>
-      <w:hyperlink w:anchor="_Toc344987832" w:history="1">
+      <w:hyperlink w:anchor="_Toc345659280" w:history="1">
         <w:r>
           <w:rPr>
             <w:rStyle w:val="Hyperlink"/>
@@ -1568,7 +1638,7 @@
             <w:noProof/>
             <w:webHidden/>
           </w:rPr>
-          <w:instrText xml:space="preserve"> PAGEREF _Toc344987832 \h </w:instrText>
+          <w:instrText xml:space="preserve"> PAGEREF _Toc345659280 \h </w:instrText>
         </w:r>
         <w:r>
           <w:rPr>
@@ -1612,7 +1682,7 @@
           <w:lang w:eastAsia="de-DE"/>
         </w:rPr>
       </w:pPr>
-      <w:hyperlink w:anchor="_Toc344987833" w:history="1">
+      <w:hyperlink w:anchor="_Toc345659281" w:history="1">
         <w:r>
           <w:rPr>
             <w:rStyle w:val="Hyperlink"/>
@@ -1654,7 +1724,7 @@
             <w:noProof/>
             <w:webHidden/>
           </w:rPr>
-          <w:instrText xml:space="preserve"> PAGEREF _Toc344987833 \h </w:instrText>
+          <w:instrText xml:space="preserve"> PAGEREF _Toc345659281 \h </w:instrText>
         </w:r>
         <w:r>
           <w:rPr>
@@ -1698,7 +1768,7 @@
           <w:lang w:eastAsia="de-DE"/>
         </w:rPr>
       </w:pPr>
-      <w:hyperlink w:anchor="_Toc344987834" w:history="1">
+      <w:hyperlink w:anchor="_Toc345659282" w:history="1">
         <w:r>
           <w:rPr>
             <w:rStyle w:val="Hyperlink"/>
@@ -1740,7 +1810,7 @@
             <w:noProof/>
             <w:webHidden/>
           </w:rPr>
-          <w:instrText xml:space="preserve"> PAGEREF _Toc344987834 \h </w:instrText>
+          <w:instrText xml:space="preserve"> PAGEREF _Toc345659282 \h </w:instrText>
         </w:r>
         <w:r>
           <w:rPr>
@@ -1784,7 +1854,7 @@
           <w:lang w:eastAsia="de-DE"/>
         </w:rPr>
       </w:pPr>
-      <w:hyperlink w:anchor="_Toc344987835" w:history="1">
+      <w:hyperlink w:anchor="_Toc345659283" w:history="1">
         <w:r>
           <w:rPr>
             <w:rStyle w:val="Hyperlink"/>
@@ -1826,7 +1896,7 @@
             <w:noProof/>
             <w:webHidden/>
           </w:rPr>
-          <w:instrText xml:space="preserve"> PAGEREF _Toc344987835 \h </w:instrText>
+          <w:instrText xml:space="preserve"> PAGEREF _Toc345659283 \h </w:instrText>
         </w:r>
         <w:r>
           <w:rPr>
@@ -1870,7 +1940,7 @@
           <w:lang w:eastAsia="de-DE"/>
         </w:rPr>
       </w:pPr>
-      <w:hyperlink w:anchor="_Toc344987836" w:history="1">
+      <w:hyperlink w:anchor="_Toc345659284" w:history="1">
         <w:r>
           <w:rPr>
             <w:rStyle w:val="Hyperlink"/>
@@ -1912,7 +1982,7 @@
             <w:noProof/>
             <w:webHidden/>
           </w:rPr>
-          <w:instrText xml:space="preserve"> PAGEREF _Toc344987836 \h </w:instrText>
+          <w:instrText xml:space="preserve"> PAGEREF _Toc345659284 \h </w:instrText>
         </w:r>
         <w:r>
           <w:rPr>
@@ -1955,7 +2025,7 @@
           <w:lang w:eastAsia="de-DE"/>
         </w:rPr>
       </w:pPr>
-      <w:hyperlink w:anchor="_Toc344987837" w:history="1">
+      <w:hyperlink w:anchor="_Toc345659285" w:history="1">
         <w:r>
           <w:rPr>
             <w:rStyle w:val="Hyperlink"/>
@@ -1982,7 +2052,7 @@
             <w:noProof/>
             <w:webHidden/>
           </w:rPr>
-          <w:instrText xml:space="preserve"> PAGEREF _Toc344987837 \h </w:instrText>
+          <w:instrText xml:space="preserve"> PAGEREF _Toc345659285 \h </w:instrText>
         </w:r>
         <w:r>
           <w:rPr>
@@ -2025,7 +2095,7 @@
           <w:lang w:eastAsia="de-DE"/>
         </w:rPr>
       </w:pPr>
-      <w:hyperlink w:anchor="_Toc344987838" w:history="1">
+      <w:hyperlink w:anchor="_Toc345659286" w:history="1">
         <w:r>
           <w:rPr>
             <w:rStyle w:val="Hyperlink"/>
@@ -2052,7 +2122,7 @@
             <w:noProof/>
             <w:webHidden/>
           </w:rPr>
-          <w:instrText xml:space="preserve"> PAGEREF _Toc344987838 \h </w:instrText>
+          <w:instrText xml:space="preserve"> PAGEREF _Toc345659286 \h </w:instrText>
         </w:r>
         <w:r>
           <w:rPr>
@@ -2095,7 +2165,7 @@
           <w:lang w:eastAsia="de-DE"/>
         </w:rPr>
       </w:pPr>
-      <w:hyperlink w:anchor="_Toc344987839" w:history="1">
+      <w:hyperlink w:anchor="_Toc345659287" w:history="1">
         <w:r>
           <w:rPr>
             <w:rStyle w:val="Hyperlink"/>
@@ -2122,7 +2192,7 @@
             <w:noProof/>
             <w:webHidden/>
           </w:rPr>
-          <w:instrText xml:space="preserve"> PAGEREF _Toc344987839 \h </w:instrText>
+          <w:instrText xml:space="preserve"> PAGEREF _Toc345659287 \h </w:instrText>
         </w:r>
         <w:r>
           <w:rPr>
@@ -2167,7 +2237,7 @@
       <w:pPr>
         <w:pStyle w:val="berschrift1"/>
       </w:pPr>
-      <w:bookmarkStart w:id="1" w:name="_Toc344987817"/>
+      <w:bookmarkStart w:id="1" w:name="_Toc345659264"/>
       <w:r>
         <w:t>Konventionen</w:t>
       </w:r>
@@ -2390,7 +2460,7 @@
       <w:pPr>
         <w:pStyle w:val="berschrift1"/>
       </w:pPr>
-      <w:bookmarkStart w:id="2" w:name="_Toc344987818"/>
+      <w:bookmarkStart w:id="2" w:name="_Toc345659265"/>
       <w:r>
         <w:t>Mindestanforderungen</w:t>
       </w:r>
@@ -2530,7 +2600,7 @@
       <w:pPr>
         <w:pStyle w:val="berschrift1"/>
       </w:pPr>
-      <w:bookmarkStart w:id="3" w:name="_Toc344987819"/>
+      <w:bookmarkStart w:id="3" w:name="_Toc345659266"/>
       <w:r>
         <w:t>Vorbereitung</w:t>
       </w:r>
@@ -2573,7 +2643,35 @@
         <w:t>]</w:t>
       </w:r>
       <w:r>
-        <w:t xml:space="preserve">, können Sie die installierte Version ablesen. Fehlt dieser Eintrag, laden Sie den Connector kostenfrei von unserer Homepage </w:t>
+        <w:t xml:space="preserve">, können Sie die installierte Version </w:t>
+      </w:r>
+      <w:r>
+        <w:t xml:space="preserve">unter </w:t>
+      </w:r>
+      <w:r>
+        <w:rPr>
+          <w:rFonts w:ascii="Courier New" w:hAnsi="Courier New" w:cs="Courier New"/>
+        </w:rPr>
+        <w:t>[</w:t>
+      </w:r>
+      <w:r>
+        <w:rPr>
+          <w:rFonts w:ascii="Courier New" w:hAnsi="Courier New" w:cs="Courier New"/>
+          <w:b/>
+        </w:rPr>
+        <w:t>Bibliotheksverwaltung</w:t>
+      </w:r>
+      <w:r>
+        <w:rPr>
+          <w:rFonts w:ascii="Courier New" w:hAnsi="Courier New" w:cs="Courier New"/>
+        </w:rPr>
+        <w:t>]</w:t>
+      </w:r>
+      <w:r>
+        <w:t xml:space="preserve"> </w:t>
+      </w:r>
+      <w:r>
+        <w:t xml:space="preserve">ablesen. Fehlt dieser Eintrag, laden Sie den Connector kostenfrei von unserer Homepage </w:t>
       </w:r>
       <w:hyperlink r:id="rId8" w:history="1">
         <w:r>
@@ -2635,6 +2733,97 @@
       </w:r>
       <w:r>
         <w:t>.</w:t>
+      </w:r>
+    </w:p>
+    <w:p>
+      <w:pPr>
+        <w:pStyle w:val="berschrift1"/>
+      </w:pPr>
+      <w:bookmarkStart w:id="4" w:name="_Toc345659267"/>
+      <w:r>
+        <w:t>Anforderungsprüfung</w:t>
+      </w:r>
+      <w:bookmarkEnd w:id="4"/>
+    </w:p>
+    <w:p>
+      <w:r>
+        <w:t xml:space="preserve">Im Ordner </w:t>
+      </w:r>
+      <w:r>
+        <w:rPr>
+          <w:rFonts w:ascii="Courier New" w:hAnsi="Courier New" w:cs="Courier New"/>
+          <w:i/>
+        </w:rPr>
+        <w:t>„</w:t>
+      </w:r>
+      <w:r>
+        <w:rPr>
+          <w:rFonts w:ascii="Courier New" w:hAnsi="Courier New" w:cs="Courier New"/>
+          <w:i/>
+        </w:rPr>
+        <w:t>setup+doku</w:t>
+      </w:r>
+      <w:r>
+        <w:rPr>
+          <w:rFonts w:ascii="Courier New" w:hAnsi="Courier New" w:cs="Courier New"/>
+          <w:i/>
+        </w:rPr>
+        <w:t>“</w:t>
+      </w:r>
+      <w:r>
+        <w:t xml:space="preserve"> finden Sie die Datei </w:t>
+      </w:r>
+      <w:r>
+        <w:rPr>
+          <w:rFonts w:ascii="Courier New" w:hAnsi="Courier New" w:cs="Courier New"/>
+          <w:i/>
+        </w:rPr>
+        <w:t>„d3precheck.php“</w:t>
+      </w:r>
+      <w:r>
+        <w:t>. Mit diesem Script können Sie die Mindestanforderungen auf Ihrem Server direkt prüfen. Kopieren Sie diese Datei in das Root-Verzeichnis Ihres installierten OXID-Shops. Rufen Sie diese nun über Ihren Browser auf:</w:t>
+      </w:r>
+    </w:p>
+    <w:p>
+      <w:pPr>
+        <w:jc w:val="center"/>
+        <w:rPr>
+          <w:color w:val="B8CCE4" w:themeColor="accent1" w:themeTint="66"/>
+        </w:rPr>
+      </w:pPr>
+      <w:r>
+        <w:rPr>
+          <w:color w:val="B8CCE4" w:themeColor="accent1" w:themeTint="66"/>
+        </w:rPr>
+        <w:t>http://www.</w:t>
+      </w:r>
+      <w:r>
+        <w:rPr>
+          <w:color w:val="B8CCE4" w:themeColor="accent1" w:themeTint="66"/>
+        </w:rPr>
+        <w:t>ihre</w:t>
+      </w:r>
+      <w:r>
+        <w:rPr>
+          <w:color w:val="B8CCE4" w:themeColor="accent1" w:themeTint="66"/>
+        </w:rPr>
+        <w:t>adresse.de/</w:t>
+      </w:r>
+      <w:r>
+        <w:rPr>
+          <w:color w:val="4F81BD" w:themeColor="accent1"/>
+        </w:rPr>
+        <w:t>d3precheck.php</w:t>
+      </w:r>
+    </w:p>
+    <w:p>
+      <w:r>
+        <w:t xml:space="preserve">Ihnen werden nun Details und Ergebnisse zur Anforderungsprüfung angezeigt. </w:t>
+      </w:r>
+    </w:p>
+    <w:p>
+      <w:r>
+        <w:t>Löschen Sie dieses Script bitte unbedingt nach der Prüfung wieder von Ihrem Server.</w:t>
       </w:r>
     </w:p>
     <w:p>
@@ -2656,11 +2845,11 @@
       <w:pPr>
         <w:pStyle w:val="berschrift1"/>
       </w:pPr>
-      <w:bookmarkStart w:id="4" w:name="_Toc344987820"/>
+      <w:bookmarkStart w:id="5" w:name="_Toc345659268"/>
       <w:r>
         <w:t>Neuinstallation</w:t>
       </w:r>
-      <w:bookmarkEnd w:id="4"/>
+      <w:bookmarkEnd w:id="5"/>
     </w:p>
     <w:p>
       <w:pPr>
@@ -2670,12 +2859,12 @@
           <w:numId w:val="11"/>
         </w:numPr>
       </w:pPr>
-      <w:bookmarkStart w:id="5" w:name="_Toc344987821"/>
       <w:bookmarkStart w:id="6" w:name="_Toc281260457"/>
+      <w:bookmarkStart w:id="7" w:name="_Toc345659269"/>
       <w:r>
         <w:t>Dateien kopieren</w:t>
       </w:r>
-      <w:bookmarkEnd w:id="5"/>
+      <w:bookmarkEnd w:id="7"/>
     </w:p>
     <w:p>
       <w:pPr>
@@ -2799,11 +2988,11 @@
           <w:numId w:val="11"/>
         </w:numPr>
       </w:pPr>
-      <w:bookmarkStart w:id="7" w:name="_Toc344987822"/>
+      <w:bookmarkStart w:id="8" w:name="_Toc345659270"/>
       <w:r>
         <w:t>Dateien anpassen</w:t>
       </w:r>
-      <w:bookmarkEnd w:id="7"/>
+      <w:bookmarkEnd w:id="8"/>
     </w:p>
     <w:p>
       <w:pPr>
@@ -2857,11 +3046,11 @@
           <w:numId w:val="11"/>
         </w:numPr>
       </w:pPr>
-      <w:bookmarkStart w:id="8" w:name="_Toc344987823"/>
+      <w:bookmarkStart w:id="9" w:name="_Toc345659271"/>
       <w:r>
         <w:t>Verwendung eigener Themes</w:t>
       </w:r>
-      <w:bookmarkEnd w:id="8"/>
+      <w:bookmarkEnd w:id="9"/>
     </w:p>
     <w:p>
       <w:pPr>
@@ -2901,11 +3090,11 @@
           <w:numId w:val="11"/>
         </w:numPr>
       </w:pPr>
-      <w:bookmarkStart w:id="9" w:name="_Toc344987824"/>
+      <w:bookmarkStart w:id="10" w:name="_Toc345659272"/>
       <w:r>
         <w:t>Datenbankänderungen installieren</w:t>
       </w:r>
-      <w:bookmarkEnd w:id="9"/>
+      <w:bookmarkEnd w:id="10"/>
     </w:p>
     <w:p>
       <w:pPr>
@@ -2957,13 +3146,13 @@
           <w:numId w:val="11"/>
         </w:numPr>
       </w:pPr>
-      <w:bookmarkStart w:id="10" w:name="_Toc343039380"/>
-      <w:bookmarkStart w:id="11" w:name="_Toc344987825"/>
+      <w:bookmarkStart w:id="11" w:name="_Toc343039380"/>
+      <w:bookmarkStart w:id="12" w:name="_Toc345659273"/>
       <w:r>
         <w:t>Modul aktivieren</w:t>
       </w:r>
-      <w:bookmarkEnd w:id="10"/>
       <w:bookmarkEnd w:id="11"/>
+      <w:bookmarkEnd w:id="12"/>
     </w:p>
     <w:p>
       <w:pPr>
@@ -3090,11 +3279,11 @@
           <w:numId w:val="11"/>
         </w:numPr>
       </w:pPr>
-      <w:bookmarkStart w:id="12" w:name="_Toc344987826"/>
+      <w:bookmarkStart w:id="13" w:name="_Toc345659274"/>
       <w:r>
         <w:t>TMP leeren</w:t>
       </w:r>
-      <w:bookmarkEnd w:id="12"/>
+      <w:bookmarkEnd w:id="13"/>
     </w:p>
     <w:p>
       <w:pPr>
@@ -3275,11 +3464,11 @@
           <w:numId w:val="11"/>
         </w:numPr>
       </w:pPr>
-      <w:bookmarkStart w:id="13" w:name="_Toc344987827"/>
+      <w:bookmarkStart w:id="14" w:name="_Toc345659275"/>
       <w:r>
         <w:t>Modul konfigurieren</w:t>
       </w:r>
-      <w:bookmarkEnd w:id="13"/>
+      <w:bookmarkEnd w:id="14"/>
     </w:p>
     <w:p>
       <w:pPr>
@@ -3319,11 +3508,11 @@
           <w:numId w:val="11"/>
         </w:numPr>
       </w:pPr>
-      <w:bookmarkStart w:id="14" w:name="_Toc344987828"/>
+      <w:bookmarkStart w:id="15" w:name="_Toc345659276"/>
       <w:r>
         <w:t>Updatefähigkeit</w:t>
       </w:r>
-      <w:bookmarkEnd w:id="14"/>
+      <w:bookmarkEnd w:id="15"/>
     </w:p>
     <w:p>
       <w:pPr>
@@ -3350,11 +3539,11 @@
       <w:pPr>
         <w:pStyle w:val="berschrift1"/>
       </w:pPr>
-      <w:bookmarkStart w:id="15" w:name="_Toc344987829"/>
+      <w:bookmarkStart w:id="16" w:name="_Toc345659277"/>
       <w:r>
         <w:t>Update</w:t>
       </w:r>
-      <w:bookmarkEnd w:id="15"/>
+      <w:bookmarkEnd w:id="16"/>
     </w:p>
     <w:p>
       <w:pPr>
@@ -3364,11 +3553,11 @@
           <w:numId w:val="12"/>
         </w:numPr>
       </w:pPr>
-      <w:bookmarkStart w:id="16" w:name="_Toc344987830"/>
+      <w:bookmarkStart w:id="17" w:name="_Toc345659278"/>
       <w:r>
         <w:t>Connector kontrollieren</w:t>
       </w:r>
-      <w:bookmarkEnd w:id="16"/>
+      <w:bookmarkEnd w:id="17"/>
     </w:p>
     <w:p>
       <w:pPr>
@@ -3438,11 +3627,11 @@
           <w:numId w:val="12"/>
         </w:numPr>
       </w:pPr>
-      <w:bookmarkStart w:id="17" w:name="_Toc344987831"/>
+      <w:bookmarkStart w:id="18" w:name="_Toc345659279"/>
       <w:r>
         <w:t>Modul deaktivieren</w:t>
       </w:r>
-      <w:bookmarkEnd w:id="17"/>
+      <w:bookmarkEnd w:id="18"/>
     </w:p>
     <w:p>
       <w:pPr>
@@ -3577,11 +3766,11 @@
           <w:numId w:val="12"/>
         </w:numPr>
       </w:pPr>
-      <w:bookmarkStart w:id="18" w:name="_Toc344987832"/>
+      <w:bookmarkStart w:id="19" w:name="_Toc345659280"/>
       <w:r>
         <w:t>Dateien kopieren</w:t>
       </w:r>
-      <w:bookmarkEnd w:id="18"/>
+      <w:bookmarkEnd w:id="19"/>
     </w:p>
     <w:p>
       <w:pPr>
@@ -3687,11 +3876,11 @@
           <w:numId w:val="12"/>
         </w:numPr>
       </w:pPr>
-      <w:bookmarkStart w:id="19" w:name="_Toc344987833"/>
+      <w:bookmarkStart w:id="20" w:name="_Toc345659281"/>
       <w:r>
         <w:t>Angepasste Dateien kontrollieren</w:t>
       </w:r>
-      <w:bookmarkEnd w:id="19"/>
+      <w:bookmarkEnd w:id="20"/>
     </w:p>
     <w:p>
       <w:pPr>
@@ -3721,11 +3910,11 @@
           <w:numId w:val="12"/>
         </w:numPr>
       </w:pPr>
-      <w:bookmarkStart w:id="20" w:name="_Toc344987834"/>
+      <w:bookmarkStart w:id="21" w:name="_Toc345659282"/>
       <w:r>
         <w:t>Datenbankänderungen installieren</w:t>
       </w:r>
-      <w:bookmarkEnd w:id="20"/>
+      <w:bookmarkEnd w:id="21"/>
     </w:p>
     <w:p>
       <w:pPr>
@@ -3785,11 +3974,11 @@
           <w:numId w:val="12"/>
         </w:numPr>
       </w:pPr>
-      <w:bookmarkStart w:id="21" w:name="_Toc344987835"/>
+      <w:bookmarkStart w:id="22" w:name="_Toc345659283"/>
       <w:r>
         <w:t>TMP leeren</w:t>
       </w:r>
-      <w:bookmarkEnd w:id="21"/>
+      <w:bookmarkEnd w:id="22"/>
     </w:p>
     <w:p>
       <w:pPr>
@@ -3970,14 +4159,14 @@
           <w:numId w:val="12"/>
         </w:numPr>
       </w:pPr>
-      <w:bookmarkStart w:id="22" w:name="_Toc344987836"/>
+      <w:bookmarkStart w:id="23" w:name="_Toc345659284"/>
       <w:r>
         <w:t>Modul</w:t>
       </w:r>
       <w:r>
         <w:t xml:space="preserve"> wieder aktivieren</w:t>
       </w:r>
-      <w:bookmarkEnd w:id="22"/>
+      <w:bookmarkEnd w:id="23"/>
     </w:p>
     <w:p>
       <w:pPr>
@@ -4125,11 +4314,11 @@
       <w:pPr>
         <w:pStyle w:val="berschrift1"/>
       </w:pPr>
-      <w:bookmarkStart w:id="23" w:name="_Toc344987837"/>
+      <w:bookmarkStart w:id="24" w:name="_Toc345659285"/>
       <w:r>
         <w:t>Schnellstart</w:t>
       </w:r>
-      <w:bookmarkEnd w:id="23"/>
+      <w:bookmarkEnd w:id="24"/>
     </w:p>
     <w:p>
       <w:r>
@@ -4419,11 +4608,11 @@
       <w:pPr>
         <w:pStyle w:val="berschrift1"/>
       </w:pPr>
-      <w:bookmarkStart w:id="24" w:name="_Toc344987838"/>
+      <w:bookmarkStart w:id="25" w:name="_Toc345659286"/>
       <w:r>
         <w:t>Hilfe und Support</w:t>
       </w:r>
-      <w:bookmarkEnd w:id="24"/>
+      <w:bookmarkEnd w:id="25"/>
     </w:p>
     <w:p>
       <w:r>
@@ -4544,11 +4733,11 @@
       <w:pPr>
         <w:pStyle w:val="berschrift1"/>
       </w:pPr>
-      <w:bookmarkStart w:id="25" w:name="_Toc344987839"/>
+      <w:bookmarkStart w:id="26" w:name="_Toc345659287"/>
       <w:r>
         <w:t>Danksagung</w:t>
       </w:r>
-      <w:bookmarkEnd w:id="25"/>
+      <w:bookmarkEnd w:id="26"/>
     </w:p>
     <w:p>
       <w:r>
@@ -4881,7 +5070,7 @@
                       <w:noProof/>
                       <w:color w:val="FFFFFF"/>
                     </w:rPr>
-                    <w:t>12</w:t>
+                    <w:t>2</w:t>
                   </w:r>
                 </w:fldSimple>
               </w:p>

</xml_diff>

<commit_message>
documentation fixed, revision adjusted
</commit_message>
<xml_diff>
--- a/Sources/Google Analytics-Installation.docx
+++ b/Sources/Google Analytics-Installation.docx
@@ -124,7 +124,7 @@
                 <w:rPr>
                   <w:noProof/>
                 </w:rPr>
-                <w:t>24.04.2013</w:t>
+                <w:t>08.05.2013</w:t>
               </w:r>
             </w:fldSimple>
             <w:r>
@@ -135,10 +135,16 @@
               <w:t xml:space="preserve">Modulversion: </w:t>
             </w:r>
             <w:r>
-              <w:t>3.1</w:t>
+              <w:t>3.</w:t>
             </w:r>
             <w:r>
-              <w:t>.0.0</w:t>
+              <w:t>0</w:t>
+            </w:r>
+            <w:r>
+              <w:t>.0.</w:t>
+            </w:r>
+            <w:r>
+              <w:t>2</w:t>
             </w:r>
           </w:p>
           <w:p>
@@ -2415,7 +2421,7 @@
         <w:t>.</w:t>
       </w:r>
       <w:r>
-        <w:t>5</w:t>
+        <w:t>6</w:t>
       </w:r>
       <w:r>
         <w:t>.0</w:t>
@@ -4875,7 +4881,7 @@
                       <w:noProof/>
                       <w:color w:val="FFFFFF"/>
                     </w:rPr>
-                    <w:t>12</w:t>
+                    <w:t>2</w:t>
                   </w:r>
                 </w:fldSimple>
               </w:p>

</xml_diff>

<commit_message>
merge dev branch (#2504 AdWords) to rel_3.x
</commit_message>
<xml_diff>
--- a/Sources/Google Analytics-Installation.docx
+++ b/Sources/Google Analytics-Installation.docx
@@ -71,7 +71,31 @@
                 <w:sz w:val="80"/>
                 <w:szCs w:val="80"/>
               </w:rPr>
-              <w:t xml:space="preserve">  Google Analytics </w:t>
+              <w:t xml:space="preserve">  Google Analytics</w:t>
+            </w:r>
+          </w:p>
+          <w:p>
+            <w:pPr>
+              <w:tabs>
+                <w:tab w:val="left" w:pos="6045"/>
+              </w:tabs>
+              <w:spacing w:line="240" w:lineRule="auto"/>
+              <w:ind w:left="1141"/>
+              <w:rPr>
+                <w:rFonts w:ascii="Calibri" w:hAnsi="Calibri" w:cs="Calibri"/>
+                <w:b/>
+                <w:sz w:val="28"/>
+                <w:szCs w:val="28"/>
+              </w:rPr>
+            </w:pPr>
+            <w:r>
+              <w:rPr>
+                <w:rFonts w:ascii="Calibri" w:hAnsi="Calibri" w:cs="Calibri"/>
+                <w:b/>
+                <w:sz w:val="28"/>
+                <w:szCs w:val="28"/>
+              </w:rPr>
+              <w:t>mit Google AdWords-Support</w:t>
             </w:r>
           </w:p>
           <w:p>
@@ -132,7 +156,7 @@
               <w:rPr>
                 <w:noProof/>
               </w:rPr>
-              <w:t>05.05.2014</w:t>
+              <w:t>09.05.2014</w:t>
             </w:r>
             <w:r>
               <w:rPr>
@@ -234,20 +258,20 @@
       <w:r>
         <w:br w:type="page"/>
       </w:r>
+      <w:bookmarkStart w:id="0" w:name="_GoBack"/>
+      <w:bookmarkEnd w:id="0"/>
     </w:p>
     <w:p>
       <w:pPr>
         <w:pStyle w:val="berschrift1"/>
       </w:pPr>
-      <w:bookmarkStart w:id="0" w:name="_Toc387061097"/>
+      <w:bookmarkStart w:id="1" w:name="_Toc387394829"/>
       <w:r>
         <w:lastRenderedPageBreak/>
         <w:t>Inhalt</w:t>
       </w:r>
-      <w:bookmarkEnd w:id="0"/>
-    </w:p>
-    <w:bookmarkStart w:id="1" w:name="_GoBack"/>
-    <w:bookmarkEnd w:id="1"/>
+      <w:bookmarkEnd w:id="1"/>
+    </w:p>
     <w:p>
       <w:pPr>
         <w:pStyle w:val="Verzeichnis1"/>
@@ -269,7 +293,7 @@
       <w:r>
         <w:fldChar w:fldCharType="separate"/>
       </w:r>
-      <w:hyperlink w:anchor="_Toc387061097" w:history="1">
+      <w:hyperlink w:anchor="_Toc387394829" w:history="1">
         <w:r>
           <w:rPr>
             <w:rStyle w:val="Hyperlink"/>
@@ -296,7 +320,7 @@
             <w:noProof/>
             <w:webHidden/>
           </w:rPr>
-          <w:instrText xml:space="preserve"> PAGEREF _Toc387061097 \h </w:instrText>
+          <w:instrText xml:space="preserve"> PAGEREF _Toc387394829 \h </w:instrText>
         </w:r>
         <w:r>
           <w:rPr>
@@ -339,7 +363,7 @@
           <w:lang w:eastAsia="de-DE"/>
         </w:rPr>
       </w:pPr>
-      <w:hyperlink w:anchor="_Toc387061098" w:history="1">
+      <w:hyperlink w:anchor="_Toc387394830" w:history="1">
         <w:r>
           <w:rPr>
             <w:rStyle w:val="Hyperlink"/>
@@ -366,7 +390,7 @@
             <w:noProof/>
             <w:webHidden/>
           </w:rPr>
-          <w:instrText xml:space="preserve"> PAGEREF _Toc387061098 \h </w:instrText>
+          <w:instrText xml:space="preserve"> PAGEREF _Toc387394830 \h </w:instrText>
         </w:r>
         <w:r>
           <w:rPr>
@@ -409,7 +433,7 @@
           <w:lang w:eastAsia="de-DE"/>
         </w:rPr>
       </w:pPr>
-      <w:hyperlink w:anchor="_Toc387061099" w:history="1">
+      <w:hyperlink w:anchor="_Toc387394831" w:history="1">
         <w:r>
           <w:rPr>
             <w:rStyle w:val="Hyperlink"/>
@@ -436,7 +460,7 @@
             <w:noProof/>
             <w:webHidden/>
           </w:rPr>
-          <w:instrText xml:space="preserve"> PAGEREF _Toc387061099 \h </w:instrText>
+          <w:instrText xml:space="preserve"> PAGEREF _Toc387394831 \h </w:instrText>
         </w:r>
         <w:r>
           <w:rPr>
@@ -479,7 +503,7 @@
           <w:lang w:eastAsia="de-DE"/>
         </w:rPr>
       </w:pPr>
-      <w:hyperlink w:anchor="_Toc387061100" w:history="1">
+      <w:hyperlink w:anchor="_Toc387394832" w:history="1">
         <w:r>
           <w:rPr>
             <w:rStyle w:val="Hyperlink"/>
@@ -506,7 +530,7 @@
             <w:noProof/>
             <w:webHidden/>
           </w:rPr>
-          <w:instrText xml:space="preserve"> PAGEREF _Toc387061100 \h </w:instrText>
+          <w:instrText xml:space="preserve"> PAGEREF _Toc387394832 \h </w:instrText>
         </w:r>
         <w:r>
           <w:rPr>
@@ -549,7 +573,7 @@
           <w:lang w:eastAsia="de-DE"/>
         </w:rPr>
       </w:pPr>
-      <w:hyperlink w:anchor="_Toc387061101" w:history="1">
+      <w:hyperlink w:anchor="_Toc387394833" w:history="1">
         <w:r>
           <w:rPr>
             <w:rStyle w:val="Hyperlink"/>
@@ -576,7 +600,7 @@
             <w:noProof/>
             <w:webHidden/>
           </w:rPr>
-          <w:instrText xml:space="preserve"> PAGEREF _Toc387061101 \h </w:instrText>
+          <w:instrText xml:space="preserve"> PAGEREF _Toc387394833 \h </w:instrText>
         </w:r>
         <w:r>
           <w:rPr>
@@ -619,7 +643,7 @@
           <w:lang w:eastAsia="de-DE"/>
         </w:rPr>
       </w:pPr>
-      <w:hyperlink w:anchor="_Toc387061102" w:history="1">
+      <w:hyperlink w:anchor="_Toc387394834" w:history="1">
         <w:r>
           <w:rPr>
             <w:rStyle w:val="Hyperlink"/>
@@ -646,7 +670,7 @@
             <w:noProof/>
             <w:webHidden/>
           </w:rPr>
-          <w:instrText xml:space="preserve"> PAGEREF _Toc387061102 \h </w:instrText>
+          <w:instrText xml:space="preserve"> PAGEREF _Toc387394834 \h </w:instrText>
         </w:r>
         <w:r>
           <w:rPr>
@@ -690,7 +714,7 @@
           <w:lang w:eastAsia="de-DE"/>
         </w:rPr>
       </w:pPr>
-      <w:hyperlink w:anchor="_Toc387061103" w:history="1">
+      <w:hyperlink w:anchor="_Toc387394835" w:history="1">
         <w:r>
           <w:rPr>
             <w:rStyle w:val="Hyperlink"/>
@@ -732,7 +756,7 @@
             <w:noProof/>
             <w:webHidden/>
           </w:rPr>
-          <w:instrText xml:space="preserve"> PAGEREF _Toc387061103 \h </w:instrText>
+          <w:instrText xml:space="preserve"> PAGEREF _Toc387394835 \h </w:instrText>
         </w:r>
         <w:r>
           <w:rPr>
@@ -776,7 +800,7 @@
           <w:lang w:eastAsia="de-DE"/>
         </w:rPr>
       </w:pPr>
-      <w:hyperlink w:anchor="_Toc387061104" w:history="1">
+      <w:hyperlink w:anchor="_Toc387394836" w:history="1">
         <w:r>
           <w:rPr>
             <w:rStyle w:val="Hyperlink"/>
@@ -818,7 +842,7 @@
             <w:noProof/>
             <w:webHidden/>
           </w:rPr>
-          <w:instrText xml:space="preserve"> PAGEREF _Toc387061104 \h </w:instrText>
+          <w:instrText xml:space="preserve"> PAGEREF _Toc387394836 \h </w:instrText>
         </w:r>
         <w:r>
           <w:rPr>
@@ -862,7 +886,7 @@
           <w:lang w:eastAsia="de-DE"/>
         </w:rPr>
       </w:pPr>
-      <w:hyperlink w:anchor="_Toc387061105" w:history="1">
+      <w:hyperlink w:anchor="_Toc387394837" w:history="1">
         <w:r>
           <w:rPr>
             <w:rStyle w:val="Hyperlink"/>
@@ -904,7 +928,7 @@
             <w:noProof/>
             <w:webHidden/>
           </w:rPr>
-          <w:instrText xml:space="preserve"> PAGEREF _Toc387061105 \h </w:instrText>
+          <w:instrText xml:space="preserve"> PAGEREF _Toc387394837 \h </w:instrText>
         </w:r>
         <w:r>
           <w:rPr>
@@ -948,7 +972,7 @@
           <w:lang w:eastAsia="de-DE"/>
         </w:rPr>
       </w:pPr>
-      <w:hyperlink w:anchor="_Toc387061106" w:history="1">
+      <w:hyperlink w:anchor="_Toc387394838" w:history="1">
         <w:r>
           <w:rPr>
             <w:rStyle w:val="Hyperlink"/>
@@ -990,7 +1014,7 @@
             <w:noProof/>
             <w:webHidden/>
           </w:rPr>
-          <w:instrText xml:space="preserve"> PAGEREF _Toc387061106 \h </w:instrText>
+          <w:instrText xml:space="preserve"> PAGEREF _Toc387394838 \h </w:instrText>
         </w:r>
         <w:r>
           <w:rPr>
@@ -1034,7 +1058,7 @@
           <w:lang w:eastAsia="de-DE"/>
         </w:rPr>
       </w:pPr>
-      <w:hyperlink w:anchor="_Toc387061107" w:history="1">
+      <w:hyperlink w:anchor="_Toc387394839" w:history="1">
         <w:r>
           <w:rPr>
             <w:rStyle w:val="Hyperlink"/>
@@ -1076,7 +1100,7 @@
             <w:noProof/>
             <w:webHidden/>
           </w:rPr>
-          <w:instrText xml:space="preserve"> PAGEREF _Toc387061107 \h </w:instrText>
+          <w:instrText xml:space="preserve"> PAGEREF _Toc387394839 \h </w:instrText>
         </w:r>
         <w:r>
           <w:rPr>
@@ -1120,7 +1144,7 @@
           <w:lang w:eastAsia="de-DE"/>
         </w:rPr>
       </w:pPr>
-      <w:hyperlink w:anchor="_Toc387061108" w:history="1">
+      <w:hyperlink w:anchor="_Toc387394840" w:history="1">
         <w:r>
           <w:rPr>
             <w:rStyle w:val="Hyperlink"/>
@@ -1162,7 +1186,7 @@
             <w:noProof/>
             <w:webHidden/>
           </w:rPr>
-          <w:instrText xml:space="preserve"> PAGEREF _Toc387061108 \h </w:instrText>
+          <w:instrText xml:space="preserve"> PAGEREF _Toc387394840 \h </w:instrText>
         </w:r>
         <w:r>
           <w:rPr>
@@ -1206,7 +1230,7 @@
           <w:lang w:eastAsia="de-DE"/>
         </w:rPr>
       </w:pPr>
-      <w:hyperlink w:anchor="_Toc387061109" w:history="1">
+      <w:hyperlink w:anchor="_Toc387394841" w:history="1">
         <w:r>
           <w:rPr>
             <w:rStyle w:val="Hyperlink"/>
@@ -1248,7 +1272,7 @@
             <w:noProof/>
             <w:webHidden/>
           </w:rPr>
-          <w:instrText xml:space="preserve"> PAGEREF _Toc387061109 \h </w:instrText>
+          <w:instrText xml:space="preserve"> PAGEREF _Toc387394841 \h </w:instrText>
         </w:r>
         <w:r>
           <w:rPr>
@@ -1292,7 +1316,7 @@
           <w:lang w:eastAsia="de-DE"/>
         </w:rPr>
       </w:pPr>
-      <w:hyperlink w:anchor="_Toc387061110" w:history="1">
+      <w:hyperlink w:anchor="_Toc387394842" w:history="1">
         <w:r>
           <w:rPr>
             <w:rStyle w:val="Hyperlink"/>
@@ -1334,7 +1358,7 @@
             <w:noProof/>
             <w:webHidden/>
           </w:rPr>
-          <w:instrText xml:space="preserve"> PAGEREF _Toc387061110 \h </w:instrText>
+          <w:instrText xml:space="preserve"> PAGEREF _Toc387394842 \h </w:instrText>
         </w:r>
         <w:r>
           <w:rPr>
@@ -1378,7 +1402,7 @@
           <w:lang w:eastAsia="de-DE"/>
         </w:rPr>
       </w:pPr>
-      <w:hyperlink w:anchor="_Toc387061111" w:history="1">
+      <w:hyperlink w:anchor="_Toc387394843" w:history="1">
         <w:r>
           <w:rPr>
             <w:rStyle w:val="Hyperlink"/>
@@ -1420,7 +1444,7 @@
             <w:noProof/>
             <w:webHidden/>
           </w:rPr>
-          <w:instrText xml:space="preserve"> PAGEREF _Toc387061111 \h </w:instrText>
+          <w:instrText xml:space="preserve"> PAGEREF _Toc387394843 \h </w:instrText>
         </w:r>
         <w:r>
           <w:rPr>
@@ -1464,7 +1488,7 @@
           <w:lang w:eastAsia="de-DE"/>
         </w:rPr>
       </w:pPr>
-      <w:hyperlink w:anchor="_Toc387061112" w:history="1">
+      <w:hyperlink w:anchor="_Toc387394844" w:history="1">
         <w:r>
           <w:rPr>
             <w:rStyle w:val="Hyperlink"/>
@@ -1506,7 +1530,7 @@
             <w:noProof/>
             <w:webHidden/>
           </w:rPr>
-          <w:instrText xml:space="preserve"> PAGEREF _Toc387061112 \h </w:instrText>
+          <w:instrText xml:space="preserve"> PAGEREF _Toc387394844 \h </w:instrText>
         </w:r>
         <w:r>
           <w:rPr>
@@ -1549,7 +1573,7 @@
           <w:lang w:eastAsia="de-DE"/>
         </w:rPr>
       </w:pPr>
-      <w:hyperlink w:anchor="_Toc387061113" w:history="1">
+      <w:hyperlink w:anchor="_Toc387394845" w:history="1">
         <w:r>
           <w:rPr>
             <w:rStyle w:val="Hyperlink"/>
@@ -1576,7 +1600,7 @@
             <w:noProof/>
             <w:webHidden/>
           </w:rPr>
-          <w:instrText xml:space="preserve"> PAGEREF _Toc387061113 \h </w:instrText>
+          <w:instrText xml:space="preserve"> PAGEREF _Toc387394845 \h </w:instrText>
         </w:r>
         <w:r>
           <w:rPr>
@@ -1620,7 +1644,7 @@
           <w:lang w:eastAsia="de-DE"/>
         </w:rPr>
       </w:pPr>
-      <w:hyperlink w:anchor="_Toc387061114" w:history="1">
+      <w:hyperlink w:anchor="_Toc387394846" w:history="1">
         <w:r>
           <w:rPr>
             <w:rStyle w:val="Hyperlink"/>
@@ -1662,7 +1686,7 @@
             <w:noProof/>
             <w:webHidden/>
           </w:rPr>
-          <w:instrText xml:space="preserve"> PAGEREF _Toc387061114 \h </w:instrText>
+          <w:instrText xml:space="preserve"> PAGEREF _Toc387394846 \h </w:instrText>
         </w:r>
         <w:r>
           <w:rPr>
@@ -1706,7 +1730,7 @@
           <w:lang w:eastAsia="de-DE"/>
         </w:rPr>
       </w:pPr>
-      <w:hyperlink w:anchor="_Toc387061115" w:history="1">
+      <w:hyperlink w:anchor="_Toc387394847" w:history="1">
         <w:r>
           <w:rPr>
             <w:rStyle w:val="Hyperlink"/>
@@ -1748,7 +1772,7 @@
             <w:noProof/>
             <w:webHidden/>
           </w:rPr>
-          <w:instrText xml:space="preserve"> PAGEREF _Toc387061115 \h </w:instrText>
+          <w:instrText xml:space="preserve"> PAGEREF _Toc387394847 \h </w:instrText>
         </w:r>
         <w:r>
           <w:rPr>
@@ -1792,7 +1816,7 @@
           <w:lang w:eastAsia="de-DE"/>
         </w:rPr>
       </w:pPr>
-      <w:hyperlink w:anchor="_Toc387061116" w:history="1">
+      <w:hyperlink w:anchor="_Toc387394848" w:history="1">
         <w:r>
           <w:rPr>
             <w:rStyle w:val="Hyperlink"/>
@@ -1834,7 +1858,7 @@
             <w:noProof/>
             <w:webHidden/>
           </w:rPr>
-          <w:instrText xml:space="preserve"> PAGEREF _Toc387061116 \h </w:instrText>
+          <w:instrText xml:space="preserve"> PAGEREF _Toc387394848 \h </w:instrText>
         </w:r>
         <w:r>
           <w:rPr>
@@ -1878,7 +1902,7 @@
           <w:lang w:eastAsia="de-DE"/>
         </w:rPr>
       </w:pPr>
-      <w:hyperlink w:anchor="_Toc387061117" w:history="1">
+      <w:hyperlink w:anchor="_Toc387394849" w:history="1">
         <w:r>
           <w:rPr>
             <w:rStyle w:val="Hyperlink"/>
@@ -1920,7 +1944,7 @@
             <w:noProof/>
             <w:webHidden/>
           </w:rPr>
-          <w:instrText xml:space="preserve"> PAGEREF _Toc387061117 \h </w:instrText>
+          <w:instrText xml:space="preserve"> PAGEREF _Toc387394849 \h </w:instrText>
         </w:r>
         <w:r>
           <w:rPr>
@@ -1964,7 +1988,7 @@
           <w:lang w:eastAsia="de-DE"/>
         </w:rPr>
       </w:pPr>
-      <w:hyperlink w:anchor="_Toc387061118" w:history="1">
+      <w:hyperlink w:anchor="_Toc387394850" w:history="1">
         <w:r>
           <w:rPr>
             <w:rStyle w:val="Hyperlink"/>
@@ -2006,7 +2030,7 @@
             <w:noProof/>
             <w:webHidden/>
           </w:rPr>
-          <w:instrText xml:space="preserve"> PAGEREF _Toc387061118 \h </w:instrText>
+          <w:instrText xml:space="preserve"> PAGEREF _Toc387394850 \h </w:instrText>
         </w:r>
         <w:r>
           <w:rPr>
@@ -2050,7 +2074,7 @@
           <w:lang w:eastAsia="de-DE"/>
         </w:rPr>
       </w:pPr>
-      <w:hyperlink w:anchor="_Toc387061119" w:history="1">
+      <w:hyperlink w:anchor="_Toc387394851" w:history="1">
         <w:r>
           <w:rPr>
             <w:rStyle w:val="Hyperlink"/>
@@ -2092,7 +2116,7 @@
             <w:noProof/>
             <w:webHidden/>
           </w:rPr>
-          <w:instrText xml:space="preserve"> PAGEREF _Toc387061119 \h </w:instrText>
+          <w:instrText xml:space="preserve"> PAGEREF _Toc387394851 \h </w:instrText>
         </w:r>
         <w:r>
           <w:rPr>
@@ -2136,7 +2160,7 @@
           <w:lang w:eastAsia="de-DE"/>
         </w:rPr>
       </w:pPr>
-      <w:hyperlink w:anchor="_Toc387061120" w:history="1">
+      <w:hyperlink w:anchor="_Toc387394852" w:history="1">
         <w:r>
           <w:rPr>
             <w:rStyle w:val="Hyperlink"/>
@@ -2178,7 +2202,7 @@
             <w:noProof/>
             <w:webHidden/>
           </w:rPr>
-          <w:instrText xml:space="preserve"> PAGEREF _Toc387061120 \h </w:instrText>
+          <w:instrText xml:space="preserve"> PAGEREF _Toc387394852 \h </w:instrText>
         </w:r>
         <w:r>
           <w:rPr>
@@ -2221,7 +2245,7 @@
           <w:lang w:eastAsia="de-DE"/>
         </w:rPr>
       </w:pPr>
-      <w:hyperlink w:anchor="_Toc387061121" w:history="1">
+      <w:hyperlink w:anchor="_Toc387394853" w:history="1">
         <w:r>
           <w:rPr>
             <w:rStyle w:val="Hyperlink"/>
@@ -2248,7 +2272,7 @@
             <w:noProof/>
             <w:webHidden/>
           </w:rPr>
-          <w:instrText xml:space="preserve"> PAGEREF _Toc387061121 \h </w:instrText>
+          <w:instrText xml:space="preserve"> PAGEREF _Toc387394853 \h </w:instrText>
         </w:r>
         <w:r>
           <w:rPr>
@@ -2291,7 +2315,7 @@
           <w:lang w:eastAsia="de-DE"/>
         </w:rPr>
       </w:pPr>
-      <w:hyperlink w:anchor="_Toc387061122" w:history="1">
+      <w:hyperlink w:anchor="_Toc387394854" w:history="1">
         <w:r>
           <w:rPr>
             <w:rStyle w:val="Hyperlink"/>
@@ -2318,7 +2342,7 @@
             <w:noProof/>
             <w:webHidden/>
           </w:rPr>
-          <w:instrText xml:space="preserve"> PAGEREF _Toc387061122 \h </w:instrText>
+          <w:instrText xml:space="preserve"> PAGEREF _Toc387394854 \h </w:instrText>
         </w:r>
         <w:r>
           <w:rPr>
@@ -2361,7 +2385,7 @@
           <w:lang w:eastAsia="de-DE"/>
         </w:rPr>
       </w:pPr>
-      <w:hyperlink w:anchor="_Toc387061123" w:history="1">
+      <w:hyperlink w:anchor="_Toc387394855" w:history="1">
         <w:r>
           <w:rPr>
             <w:rStyle w:val="Hyperlink"/>
@@ -2388,7 +2412,7 @@
             <w:noProof/>
             <w:webHidden/>
           </w:rPr>
-          <w:instrText xml:space="preserve"> PAGEREF _Toc387061123 \h </w:instrText>
+          <w:instrText xml:space="preserve"> PAGEREF _Toc387394855 \h </w:instrText>
         </w:r>
         <w:r>
           <w:rPr>
@@ -2431,7 +2455,7 @@
       <w:pPr>
         <w:pStyle w:val="berschrift1"/>
       </w:pPr>
-      <w:bookmarkStart w:id="2" w:name="_Toc387061098"/>
+      <w:bookmarkStart w:id="2" w:name="_Toc387394830"/>
       <w:r>
         <w:lastRenderedPageBreak/>
         <w:t>Konventionen</w:t>
@@ -2655,7 +2679,7 @@
       <w:pPr>
         <w:pStyle w:val="berschrift1"/>
       </w:pPr>
-      <w:bookmarkStart w:id="3" w:name="_Toc387061099"/>
+      <w:bookmarkStart w:id="3" w:name="_Toc387394831"/>
       <w:r>
         <w:lastRenderedPageBreak/>
         <w:t>Mindestanforderungen</w:t>
@@ -2789,13 +2813,13 @@
         <w:t xml:space="preserve">Modulkonfiguration ab Version </w:t>
       </w:r>
       <w:r>
-        <w:t>3</w:t>
+        <w:t>4</w:t>
       </w:r>
       <w:r>
         <w:t>.</w:t>
       </w:r>
       <w:r>
-        <w:t>6</w:t>
+        <w:t>0</w:t>
       </w:r>
       <w:r>
         <w:t>.0</w:t>
@@ -2819,7 +2843,7 @@
       <w:pPr>
         <w:pStyle w:val="berschrift1"/>
       </w:pPr>
-      <w:bookmarkStart w:id="4" w:name="_Toc387061100"/>
+      <w:bookmarkStart w:id="4" w:name="_Toc387394832"/>
       <w:r>
         <w:lastRenderedPageBreak/>
         <w:t>Vorbereitung</w:t>
@@ -2976,7 +3000,7 @@
         <w:pStyle w:val="berschrift1"/>
       </w:pPr>
       <w:bookmarkStart w:id="5" w:name="_Toc367356538"/>
-      <w:bookmarkStart w:id="6" w:name="_Toc387061101"/>
+      <w:bookmarkStart w:id="6" w:name="_Toc387394833"/>
       <w:r>
         <w:lastRenderedPageBreak/>
         <w:t>Anforderungsprüfung</w:t>
@@ -3107,7 +3131,6 @@
             </w:pPr>
             <w:r>
               <w:rPr>
-                <w:rFonts w:ascii="Constantia" w:hAnsi="Constantia"/>
                 <w:noProof/>
                 <w:lang w:eastAsia="de-DE"/>
               </w:rPr>
@@ -3217,7 +3240,7 @@
       <w:pPr>
         <w:pStyle w:val="berschrift1"/>
       </w:pPr>
-      <w:bookmarkStart w:id="7" w:name="_Toc387061102"/>
+      <w:bookmarkStart w:id="7" w:name="_Toc387394834"/>
       <w:r>
         <w:lastRenderedPageBreak/>
         <w:t>Neuinstallation</w:t>
@@ -3233,7 +3256,7 @@
         </w:numPr>
       </w:pPr>
       <w:bookmarkStart w:id="8" w:name="_Toc281260457"/>
-      <w:bookmarkStart w:id="9" w:name="_Toc387061103"/>
+      <w:bookmarkStart w:id="9" w:name="_Toc387394835"/>
       <w:r>
         <w:t>Dateien kopieren</w:t>
       </w:r>
@@ -3363,7 +3386,7 @@
           <w:numId w:val="11"/>
         </w:numPr>
       </w:pPr>
-      <w:bookmarkStart w:id="10" w:name="_Toc387061104"/>
+      <w:bookmarkStart w:id="10" w:name="_Toc387394836"/>
       <w:r>
         <w:t>Dateien anpassen</w:t>
       </w:r>
@@ -3443,7 +3466,7 @@
           <w:numId w:val="11"/>
         </w:numPr>
       </w:pPr>
-      <w:bookmarkStart w:id="11" w:name="_Toc387061105"/>
+      <w:bookmarkStart w:id="11" w:name="_Toc387394837"/>
       <w:r>
         <w:t xml:space="preserve">Verwendung eigener </w:t>
       </w:r>
@@ -3513,7 +3536,7 @@
         </w:numPr>
       </w:pPr>
       <w:bookmarkStart w:id="12" w:name="_Toc343039380"/>
-      <w:bookmarkStart w:id="13" w:name="_Toc387061106"/>
+      <w:bookmarkStart w:id="13" w:name="_Toc387394838"/>
       <w:r>
         <w:t>Providerspezifische Installation</w:t>
       </w:r>
@@ -3555,7 +3578,7 @@
           <w:numId w:val="11"/>
         </w:numPr>
       </w:pPr>
-      <w:bookmarkStart w:id="14" w:name="_Toc387061107"/>
+      <w:bookmarkStart w:id="14" w:name="_Toc387394839"/>
       <w:r>
         <w:t xml:space="preserve">Modul </w:t>
       </w:r>
@@ -3673,7 +3696,7 @@
           <w:numId w:val="11"/>
         </w:numPr>
       </w:pPr>
-      <w:bookmarkStart w:id="15" w:name="_Toc387061108"/>
+      <w:bookmarkStart w:id="15" w:name="_Toc387394840"/>
       <w:proofErr w:type="spellStart"/>
       <w:r>
         <w:t>Shopanpassungen</w:t>
@@ -3886,7 +3909,7 @@
           <w:numId w:val="11"/>
         </w:numPr>
       </w:pPr>
-      <w:bookmarkStart w:id="16" w:name="_Toc387061109"/>
+      <w:bookmarkStart w:id="16" w:name="_Toc387394841"/>
       <w:r>
         <w:t>TMP</w:t>
       </w:r>
@@ -4079,7 +4102,7 @@
           <w:numId w:val="11"/>
         </w:numPr>
       </w:pPr>
-      <w:bookmarkStart w:id="17" w:name="_Toc387061110"/>
+      <w:bookmarkStart w:id="17" w:name="_Toc387394842"/>
       <w:r>
         <w:t>Modul konfigurieren</w:t>
       </w:r>
@@ -4123,7 +4146,7 @@
           <w:numId w:val="11"/>
         </w:numPr>
       </w:pPr>
-      <w:bookmarkStart w:id="18" w:name="_Toc387061111"/>
+      <w:bookmarkStart w:id="18" w:name="_Toc387394843"/>
       <w:r>
         <w:t>Updatefähigkei</w:t>
       </w:r>
@@ -4156,7 +4179,7 @@
           <w:numId w:val="11"/>
         </w:numPr>
       </w:pPr>
-      <w:bookmarkStart w:id="19" w:name="_Toc387061112"/>
+      <w:bookmarkStart w:id="19" w:name="_Toc387394844"/>
       <w:r>
         <w:t>Analytics-Konto einrichten</w:t>
       </w:r>
@@ -4194,7 +4217,7 @@
       <w:pPr>
         <w:pStyle w:val="berschrift1"/>
       </w:pPr>
-      <w:bookmarkStart w:id="20" w:name="_Toc387061113"/>
+      <w:bookmarkStart w:id="20" w:name="_Toc387394845"/>
       <w:r>
         <w:lastRenderedPageBreak/>
         <w:t>Update</w:t>
@@ -4209,7 +4232,7 @@
           <w:numId w:val="12"/>
         </w:numPr>
       </w:pPr>
-      <w:bookmarkStart w:id="21" w:name="_Toc387061114"/>
+      <w:bookmarkStart w:id="21" w:name="_Toc387394846"/>
       <w:r>
         <w:t>Connector kontrollieren</w:t>
       </w:r>
@@ -4299,7 +4322,7 @@
           <w:numId w:val="12"/>
         </w:numPr>
       </w:pPr>
-      <w:bookmarkStart w:id="22" w:name="_Toc387061115"/>
+      <w:bookmarkStart w:id="22" w:name="_Toc387394847"/>
       <w:r>
         <w:t>Dateien kopieren</w:t>
       </w:r>
@@ -4411,7 +4434,7 @@
           <w:numId w:val="12"/>
         </w:numPr>
       </w:pPr>
-      <w:bookmarkStart w:id="23" w:name="_Toc387061116"/>
+      <w:bookmarkStart w:id="23" w:name="_Toc387394848"/>
       <w:r>
         <w:t>Angepasste Dateien kontrollieren</w:t>
       </w:r>
@@ -4457,7 +4480,7 @@
           <w:numId w:val="12"/>
         </w:numPr>
       </w:pPr>
-      <w:bookmarkStart w:id="25" w:name="_Toc387061117"/>
+      <w:bookmarkStart w:id="25" w:name="_Toc387394849"/>
       <w:r>
         <w:t>Providerspezifische Installation</w:t>
       </w:r>
@@ -4499,7 +4522,7 @@
           <w:numId w:val="12"/>
         </w:numPr>
       </w:pPr>
-      <w:bookmarkStart w:id="26" w:name="_Toc387061118"/>
+      <w:bookmarkStart w:id="26" w:name="_Toc387394850"/>
       <w:proofErr w:type="spellStart"/>
       <w:r>
         <w:t>Shopanpassungen</w:t>
@@ -4671,7 +4694,7 @@
           <w:numId w:val="12"/>
         </w:numPr>
       </w:pPr>
-      <w:bookmarkStart w:id="27" w:name="_Toc387061119"/>
+      <w:bookmarkStart w:id="27" w:name="_Toc387394851"/>
       <w:r>
         <w:t>TMP</w:t>
       </w:r>
@@ -4867,7 +4890,7 @@
           <w:numId w:val="12"/>
         </w:numPr>
       </w:pPr>
-      <w:bookmarkStart w:id="28" w:name="_Toc387061120"/>
+      <w:bookmarkStart w:id="28" w:name="_Toc387394852"/>
       <w:r>
         <w:lastRenderedPageBreak/>
         <w:t>Analytics-Kontoeinstellungen anpassen</w:t>
@@ -4904,7 +4927,7 @@
       <w:pPr>
         <w:pStyle w:val="berschrift1"/>
       </w:pPr>
-      <w:bookmarkStart w:id="29" w:name="_Toc387061121"/>
+      <w:bookmarkStart w:id="29" w:name="_Toc387394853"/>
       <w:r>
         <w:lastRenderedPageBreak/>
         <w:t>Schnellstart</w:t>
@@ -5002,7 +5025,7 @@
       <w:pPr>
         <w:pStyle w:val="berschrift1"/>
       </w:pPr>
-      <w:bookmarkStart w:id="30" w:name="_Toc387061122"/>
+      <w:bookmarkStart w:id="30" w:name="_Toc387394854"/>
       <w:r>
         <w:lastRenderedPageBreak/>
         <w:t>Hilfe und Support</w:t>
@@ -5144,7 +5167,7 @@
       <w:pPr>
         <w:pStyle w:val="berschrift1"/>
       </w:pPr>
-      <w:bookmarkStart w:id="31" w:name="_Toc387061123"/>
+      <w:bookmarkStart w:id="31" w:name="_Toc387394855"/>
       <w:r>
         <w:lastRenderedPageBreak/>
         <w:t>Danksagung</w:t>
@@ -5549,7 +5572,7 @@
                     <w:noProof/>
                     <w:color w:val="FFFFFF"/>
                   </w:rPr>
-                  <w:t>2</w:t>
+                  <w:t>13</w:t>
                 </w:r>
                 <w:r>
                   <w:rPr>

</xml_diff>

<commit_message>
added: support for multi domain use in universal tracking code (Alexander Fehler), some cleanups
</commit_message>
<xml_diff>
--- a/Sources/Google Analytics-Installation.docx
+++ b/Sources/Google Analytics-Installation.docx
@@ -156,7 +156,7 @@
               <w:rPr>
                 <w:noProof/>
               </w:rPr>
-              <w:t>09.05.2014</w:t>
+              <w:t>05.06.2014</w:t>
             </w:r>
             <w:r>
               <w:rPr>
@@ -181,7 +181,7 @@
               <w:t>.0.</w:t>
             </w:r>
             <w:r>
-              <w:t>0</w:t>
+              <w:t>x</w:t>
             </w:r>
           </w:p>
           <w:p>
@@ -258,20 +258,20 @@
       <w:r>
         <w:br w:type="page"/>
       </w:r>
-      <w:bookmarkStart w:id="0" w:name="_GoBack"/>
-      <w:bookmarkEnd w:id="0"/>
     </w:p>
     <w:p>
       <w:pPr>
         <w:pStyle w:val="berschrift1"/>
       </w:pPr>
-      <w:bookmarkStart w:id="1" w:name="_Toc387394829"/>
+      <w:bookmarkStart w:id="0" w:name="_Toc389730367"/>
       <w:r>
         <w:lastRenderedPageBreak/>
         <w:t>Inhalt</w:t>
       </w:r>
-      <w:bookmarkEnd w:id="1"/>
-    </w:p>
+      <w:bookmarkEnd w:id="0"/>
+    </w:p>
+    <w:bookmarkStart w:id="1" w:name="_GoBack"/>
+    <w:bookmarkEnd w:id="1"/>
     <w:p>
       <w:pPr>
         <w:pStyle w:val="Verzeichnis1"/>
@@ -293,7 +293,7 @@
       <w:r>
         <w:fldChar w:fldCharType="separate"/>
       </w:r>
-      <w:hyperlink w:anchor="_Toc387394829" w:history="1">
+      <w:hyperlink w:anchor="_Toc389730367" w:history="1">
         <w:r>
           <w:rPr>
             <w:rStyle w:val="Hyperlink"/>
@@ -320,7 +320,7 @@
             <w:noProof/>
             <w:webHidden/>
           </w:rPr>
-          <w:instrText xml:space="preserve"> PAGEREF _Toc387394829 \h </w:instrText>
+          <w:instrText xml:space="preserve"> PAGEREF _Toc389730367 \h </w:instrText>
         </w:r>
         <w:r>
           <w:rPr>
@@ -363,7 +363,7 @@
           <w:lang w:eastAsia="de-DE"/>
         </w:rPr>
       </w:pPr>
-      <w:hyperlink w:anchor="_Toc387394830" w:history="1">
+      <w:hyperlink w:anchor="_Toc389730368" w:history="1">
         <w:r>
           <w:rPr>
             <w:rStyle w:val="Hyperlink"/>
@@ -390,7 +390,7 @@
             <w:noProof/>
             <w:webHidden/>
           </w:rPr>
-          <w:instrText xml:space="preserve"> PAGEREF _Toc387394830 \h </w:instrText>
+          <w:instrText xml:space="preserve"> PAGEREF _Toc389730368 \h </w:instrText>
         </w:r>
         <w:r>
           <w:rPr>
@@ -433,7 +433,7 @@
           <w:lang w:eastAsia="de-DE"/>
         </w:rPr>
       </w:pPr>
-      <w:hyperlink w:anchor="_Toc387394831" w:history="1">
+      <w:hyperlink w:anchor="_Toc389730369" w:history="1">
         <w:r>
           <w:rPr>
             <w:rStyle w:val="Hyperlink"/>
@@ -460,7 +460,7 @@
             <w:noProof/>
             <w:webHidden/>
           </w:rPr>
-          <w:instrText xml:space="preserve"> PAGEREF _Toc387394831 \h </w:instrText>
+          <w:instrText xml:space="preserve"> PAGEREF _Toc389730369 \h </w:instrText>
         </w:r>
         <w:r>
           <w:rPr>
@@ -503,7 +503,7 @@
           <w:lang w:eastAsia="de-DE"/>
         </w:rPr>
       </w:pPr>
-      <w:hyperlink w:anchor="_Toc387394832" w:history="1">
+      <w:hyperlink w:anchor="_Toc389730370" w:history="1">
         <w:r>
           <w:rPr>
             <w:rStyle w:val="Hyperlink"/>
@@ -530,7 +530,7 @@
             <w:noProof/>
             <w:webHidden/>
           </w:rPr>
-          <w:instrText xml:space="preserve"> PAGEREF _Toc387394832 \h </w:instrText>
+          <w:instrText xml:space="preserve"> PAGEREF _Toc389730370 \h </w:instrText>
         </w:r>
         <w:r>
           <w:rPr>
@@ -573,7 +573,7 @@
           <w:lang w:eastAsia="de-DE"/>
         </w:rPr>
       </w:pPr>
-      <w:hyperlink w:anchor="_Toc387394833" w:history="1">
+      <w:hyperlink w:anchor="_Toc389730371" w:history="1">
         <w:r>
           <w:rPr>
             <w:rStyle w:val="Hyperlink"/>
@@ -600,7 +600,7 @@
             <w:noProof/>
             <w:webHidden/>
           </w:rPr>
-          <w:instrText xml:space="preserve"> PAGEREF _Toc387394833 \h </w:instrText>
+          <w:instrText xml:space="preserve"> PAGEREF _Toc389730371 \h </w:instrText>
         </w:r>
         <w:r>
           <w:rPr>
@@ -643,7 +643,7 @@
           <w:lang w:eastAsia="de-DE"/>
         </w:rPr>
       </w:pPr>
-      <w:hyperlink w:anchor="_Toc387394834" w:history="1">
+      <w:hyperlink w:anchor="_Toc389730372" w:history="1">
         <w:r>
           <w:rPr>
             <w:rStyle w:val="Hyperlink"/>
@@ -670,7 +670,7 @@
             <w:noProof/>
             <w:webHidden/>
           </w:rPr>
-          <w:instrText xml:space="preserve"> PAGEREF _Toc387394834 \h </w:instrText>
+          <w:instrText xml:space="preserve"> PAGEREF _Toc389730372 \h </w:instrText>
         </w:r>
         <w:r>
           <w:rPr>
@@ -714,7 +714,7 @@
           <w:lang w:eastAsia="de-DE"/>
         </w:rPr>
       </w:pPr>
-      <w:hyperlink w:anchor="_Toc387394835" w:history="1">
+      <w:hyperlink w:anchor="_Toc389730373" w:history="1">
         <w:r>
           <w:rPr>
             <w:rStyle w:val="Hyperlink"/>
@@ -756,7 +756,7 @@
             <w:noProof/>
             <w:webHidden/>
           </w:rPr>
-          <w:instrText xml:space="preserve"> PAGEREF _Toc387394835 \h </w:instrText>
+          <w:instrText xml:space="preserve"> PAGEREF _Toc389730373 \h </w:instrText>
         </w:r>
         <w:r>
           <w:rPr>
@@ -800,7 +800,7 @@
           <w:lang w:eastAsia="de-DE"/>
         </w:rPr>
       </w:pPr>
-      <w:hyperlink w:anchor="_Toc387394836" w:history="1">
+      <w:hyperlink w:anchor="_Toc389730374" w:history="1">
         <w:r>
           <w:rPr>
             <w:rStyle w:val="Hyperlink"/>
@@ -842,7 +842,7 @@
             <w:noProof/>
             <w:webHidden/>
           </w:rPr>
-          <w:instrText xml:space="preserve"> PAGEREF _Toc387394836 \h </w:instrText>
+          <w:instrText xml:space="preserve"> PAGEREF _Toc389730374 \h </w:instrText>
         </w:r>
         <w:r>
           <w:rPr>
@@ -886,7 +886,7 @@
           <w:lang w:eastAsia="de-DE"/>
         </w:rPr>
       </w:pPr>
-      <w:hyperlink w:anchor="_Toc387394837" w:history="1">
+      <w:hyperlink w:anchor="_Toc389730375" w:history="1">
         <w:r>
           <w:rPr>
             <w:rStyle w:val="Hyperlink"/>
@@ -928,7 +928,7 @@
             <w:noProof/>
             <w:webHidden/>
           </w:rPr>
-          <w:instrText xml:space="preserve"> PAGEREF _Toc387394837 \h </w:instrText>
+          <w:instrText xml:space="preserve"> PAGEREF _Toc389730375 \h </w:instrText>
         </w:r>
         <w:r>
           <w:rPr>
@@ -972,7 +972,7 @@
           <w:lang w:eastAsia="de-DE"/>
         </w:rPr>
       </w:pPr>
-      <w:hyperlink w:anchor="_Toc387394838" w:history="1">
+      <w:hyperlink w:anchor="_Toc389730376" w:history="1">
         <w:r>
           <w:rPr>
             <w:rStyle w:val="Hyperlink"/>
@@ -1014,7 +1014,7 @@
             <w:noProof/>
             <w:webHidden/>
           </w:rPr>
-          <w:instrText xml:space="preserve"> PAGEREF _Toc387394838 \h </w:instrText>
+          <w:instrText xml:space="preserve"> PAGEREF _Toc389730376 \h </w:instrText>
         </w:r>
         <w:r>
           <w:rPr>
@@ -1058,7 +1058,7 @@
           <w:lang w:eastAsia="de-DE"/>
         </w:rPr>
       </w:pPr>
-      <w:hyperlink w:anchor="_Toc387394839" w:history="1">
+      <w:hyperlink w:anchor="_Toc389730377" w:history="1">
         <w:r>
           <w:rPr>
             <w:rStyle w:val="Hyperlink"/>
@@ -1100,7 +1100,7 @@
             <w:noProof/>
             <w:webHidden/>
           </w:rPr>
-          <w:instrText xml:space="preserve"> PAGEREF _Toc387394839 \h </w:instrText>
+          <w:instrText xml:space="preserve"> PAGEREF _Toc389730377 \h </w:instrText>
         </w:r>
         <w:r>
           <w:rPr>
@@ -1144,7 +1144,7 @@
           <w:lang w:eastAsia="de-DE"/>
         </w:rPr>
       </w:pPr>
-      <w:hyperlink w:anchor="_Toc387394840" w:history="1">
+      <w:hyperlink w:anchor="_Toc389730378" w:history="1">
         <w:r>
           <w:rPr>
             <w:rStyle w:val="Hyperlink"/>
@@ -1186,7 +1186,7 @@
             <w:noProof/>
             <w:webHidden/>
           </w:rPr>
-          <w:instrText xml:space="preserve"> PAGEREF _Toc387394840 \h </w:instrText>
+          <w:instrText xml:space="preserve"> PAGEREF _Toc389730378 \h </w:instrText>
         </w:r>
         <w:r>
           <w:rPr>
@@ -1230,7 +1230,7 @@
           <w:lang w:eastAsia="de-DE"/>
         </w:rPr>
       </w:pPr>
-      <w:hyperlink w:anchor="_Toc387394841" w:history="1">
+      <w:hyperlink w:anchor="_Toc389730379" w:history="1">
         <w:r>
           <w:rPr>
             <w:rStyle w:val="Hyperlink"/>
@@ -1272,7 +1272,7 @@
             <w:noProof/>
             <w:webHidden/>
           </w:rPr>
-          <w:instrText xml:space="preserve"> PAGEREF _Toc387394841 \h </w:instrText>
+          <w:instrText xml:space="preserve"> PAGEREF _Toc389730379 \h </w:instrText>
         </w:r>
         <w:r>
           <w:rPr>
@@ -1316,7 +1316,7 @@
           <w:lang w:eastAsia="de-DE"/>
         </w:rPr>
       </w:pPr>
-      <w:hyperlink w:anchor="_Toc387394842" w:history="1">
+      <w:hyperlink w:anchor="_Toc389730380" w:history="1">
         <w:r>
           <w:rPr>
             <w:rStyle w:val="Hyperlink"/>
@@ -1358,7 +1358,7 @@
             <w:noProof/>
             <w:webHidden/>
           </w:rPr>
-          <w:instrText xml:space="preserve"> PAGEREF _Toc387394842 \h </w:instrText>
+          <w:instrText xml:space="preserve"> PAGEREF _Toc389730380 \h </w:instrText>
         </w:r>
         <w:r>
           <w:rPr>
@@ -1402,7 +1402,7 @@
           <w:lang w:eastAsia="de-DE"/>
         </w:rPr>
       </w:pPr>
-      <w:hyperlink w:anchor="_Toc387394843" w:history="1">
+      <w:hyperlink w:anchor="_Toc389730381" w:history="1">
         <w:r>
           <w:rPr>
             <w:rStyle w:val="Hyperlink"/>
@@ -1444,7 +1444,7 @@
             <w:noProof/>
             <w:webHidden/>
           </w:rPr>
-          <w:instrText xml:space="preserve"> PAGEREF _Toc387394843 \h </w:instrText>
+          <w:instrText xml:space="preserve"> PAGEREF _Toc389730381 \h </w:instrText>
         </w:r>
         <w:r>
           <w:rPr>
@@ -1488,7 +1488,7 @@
           <w:lang w:eastAsia="de-DE"/>
         </w:rPr>
       </w:pPr>
-      <w:hyperlink w:anchor="_Toc387394844" w:history="1">
+      <w:hyperlink w:anchor="_Toc389730382" w:history="1">
         <w:r>
           <w:rPr>
             <w:rStyle w:val="Hyperlink"/>
@@ -1530,7 +1530,7 @@
             <w:noProof/>
             <w:webHidden/>
           </w:rPr>
-          <w:instrText xml:space="preserve"> PAGEREF _Toc387394844 \h </w:instrText>
+          <w:instrText xml:space="preserve"> PAGEREF _Toc389730382 \h </w:instrText>
         </w:r>
         <w:r>
           <w:rPr>
@@ -1573,7 +1573,7 @@
           <w:lang w:eastAsia="de-DE"/>
         </w:rPr>
       </w:pPr>
-      <w:hyperlink w:anchor="_Toc387394845" w:history="1">
+      <w:hyperlink w:anchor="_Toc389730383" w:history="1">
         <w:r>
           <w:rPr>
             <w:rStyle w:val="Hyperlink"/>
@@ -1600,7 +1600,7 @@
             <w:noProof/>
             <w:webHidden/>
           </w:rPr>
-          <w:instrText xml:space="preserve"> PAGEREF _Toc387394845 \h </w:instrText>
+          <w:instrText xml:space="preserve"> PAGEREF _Toc389730383 \h </w:instrText>
         </w:r>
         <w:r>
           <w:rPr>
@@ -1644,7 +1644,7 @@
           <w:lang w:eastAsia="de-DE"/>
         </w:rPr>
       </w:pPr>
-      <w:hyperlink w:anchor="_Toc387394846" w:history="1">
+      <w:hyperlink w:anchor="_Toc389730384" w:history="1">
         <w:r>
           <w:rPr>
             <w:rStyle w:val="Hyperlink"/>
@@ -1686,7 +1686,7 @@
             <w:noProof/>
             <w:webHidden/>
           </w:rPr>
-          <w:instrText xml:space="preserve"> PAGEREF _Toc387394846 \h </w:instrText>
+          <w:instrText xml:space="preserve"> PAGEREF _Toc389730384 \h </w:instrText>
         </w:r>
         <w:r>
           <w:rPr>
@@ -1730,7 +1730,7 @@
           <w:lang w:eastAsia="de-DE"/>
         </w:rPr>
       </w:pPr>
-      <w:hyperlink w:anchor="_Toc387394847" w:history="1">
+      <w:hyperlink w:anchor="_Toc389730385" w:history="1">
         <w:r>
           <w:rPr>
             <w:rStyle w:val="Hyperlink"/>
@@ -1772,7 +1772,7 @@
             <w:noProof/>
             <w:webHidden/>
           </w:rPr>
-          <w:instrText xml:space="preserve"> PAGEREF _Toc387394847 \h </w:instrText>
+          <w:instrText xml:space="preserve"> PAGEREF _Toc389730385 \h </w:instrText>
         </w:r>
         <w:r>
           <w:rPr>
@@ -1816,7 +1816,7 @@
           <w:lang w:eastAsia="de-DE"/>
         </w:rPr>
       </w:pPr>
-      <w:hyperlink w:anchor="_Toc387394848" w:history="1">
+      <w:hyperlink w:anchor="_Toc389730386" w:history="1">
         <w:r>
           <w:rPr>
             <w:rStyle w:val="Hyperlink"/>
@@ -1858,7 +1858,7 @@
             <w:noProof/>
             <w:webHidden/>
           </w:rPr>
-          <w:instrText xml:space="preserve"> PAGEREF _Toc387394848 \h </w:instrText>
+          <w:instrText xml:space="preserve"> PAGEREF _Toc389730386 \h </w:instrText>
         </w:r>
         <w:r>
           <w:rPr>
@@ -1902,7 +1902,7 @@
           <w:lang w:eastAsia="de-DE"/>
         </w:rPr>
       </w:pPr>
-      <w:hyperlink w:anchor="_Toc387394849" w:history="1">
+      <w:hyperlink w:anchor="_Toc389730387" w:history="1">
         <w:r>
           <w:rPr>
             <w:rStyle w:val="Hyperlink"/>
@@ -1944,7 +1944,7 @@
             <w:noProof/>
             <w:webHidden/>
           </w:rPr>
-          <w:instrText xml:space="preserve"> PAGEREF _Toc387394849 \h </w:instrText>
+          <w:instrText xml:space="preserve"> PAGEREF _Toc389730387 \h </w:instrText>
         </w:r>
         <w:r>
           <w:rPr>
@@ -1988,7 +1988,7 @@
           <w:lang w:eastAsia="de-DE"/>
         </w:rPr>
       </w:pPr>
-      <w:hyperlink w:anchor="_Toc387394850" w:history="1">
+      <w:hyperlink w:anchor="_Toc389730388" w:history="1">
         <w:r>
           <w:rPr>
             <w:rStyle w:val="Hyperlink"/>
@@ -2030,7 +2030,7 @@
             <w:noProof/>
             <w:webHidden/>
           </w:rPr>
-          <w:instrText xml:space="preserve"> PAGEREF _Toc387394850 \h </w:instrText>
+          <w:instrText xml:space="preserve"> PAGEREF _Toc389730388 \h </w:instrText>
         </w:r>
         <w:r>
           <w:rPr>
@@ -2074,7 +2074,7 @@
           <w:lang w:eastAsia="de-DE"/>
         </w:rPr>
       </w:pPr>
-      <w:hyperlink w:anchor="_Toc387394851" w:history="1">
+      <w:hyperlink w:anchor="_Toc389730389" w:history="1">
         <w:r>
           <w:rPr>
             <w:rStyle w:val="Hyperlink"/>
@@ -2116,7 +2116,7 @@
             <w:noProof/>
             <w:webHidden/>
           </w:rPr>
-          <w:instrText xml:space="preserve"> PAGEREF _Toc387394851 \h </w:instrText>
+          <w:instrText xml:space="preserve"> PAGEREF _Toc389730389 \h </w:instrText>
         </w:r>
         <w:r>
           <w:rPr>
@@ -2160,7 +2160,7 @@
           <w:lang w:eastAsia="de-DE"/>
         </w:rPr>
       </w:pPr>
-      <w:hyperlink w:anchor="_Toc387394852" w:history="1">
+      <w:hyperlink w:anchor="_Toc389730390" w:history="1">
         <w:r>
           <w:rPr>
             <w:rStyle w:val="Hyperlink"/>
@@ -2202,7 +2202,7 @@
             <w:noProof/>
             <w:webHidden/>
           </w:rPr>
-          <w:instrText xml:space="preserve"> PAGEREF _Toc387394852 \h </w:instrText>
+          <w:instrText xml:space="preserve"> PAGEREF _Toc389730390 \h </w:instrText>
         </w:r>
         <w:r>
           <w:rPr>
@@ -2245,7 +2245,7 @@
           <w:lang w:eastAsia="de-DE"/>
         </w:rPr>
       </w:pPr>
-      <w:hyperlink w:anchor="_Toc387394853" w:history="1">
+      <w:hyperlink w:anchor="_Toc389730391" w:history="1">
         <w:r>
           <w:rPr>
             <w:rStyle w:val="Hyperlink"/>
@@ -2272,7 +2272,7 @@
             <w:noProof/>
             <w:webHidden/>
           </w:rPr>
-          <w:instrText xml:space="preserve"> PAGEREF _Toc387394853 \h </w:instrText>
+          <w:instrText xml:space="preserve"> PAGEREF _Toc389730391 \h </w:instrText>
         </w:r>
         <w:r>
           <w:rPr>
@@ -2315,7 +2315,7 @@
           <w:lang w:eastAsia="de-DE"/>
         </w:rPr>
       </w:pPr>
-      <w:hyperlink w:anchor="_Toc387394854" w:history="1">
+      <w:hyperlink w:anchor="_Toc389730392" w:history="1">
         <w:r>
           <w:rPr>
             <w:rStyle w:val="Hyperlink"/>
@@ -2342,7 +2342,7 @@
             <w:noProof/>
             <w:webHidden/>
           </w:rPr>
-          <w:instrText xml:space="preserve"> PAGEREF _Toc387394854 \h </w:instrText>
+          <w:instrText xml:space="preserve"> PAGEREF _Toc389730392 \h </w:instrText>
         </w:r>
         <w:r>
           <w:rPr>
@@ -2385,7 +2385,7 @@
           <w:lang w:eastAsia="de-DE"/>
         </w:rPr>
       </w:pPr>
-      <w:hyperlink w:anchor="_Toc387394855" w:history="1">
+      <w:hyperlink w:anchor="_Toc389730393" w:history="1">
         <w:r>
           <w:rPr>
             <w:rStyle w:val="Hyperlink"/>
@@ -2412,7 +2412,7 @@
             <w:noProof/>
             <w:webHidden/>
           </w:rPr>
-          <w:instrText xml:space="preserve"> PAGEREF _Toc387394855 \h </w:instrText>
+          <w:instrText xml:space="preserve"> PAGEREF _Toc389730393 \h </w:instrText>
         </w:r>
         <w:r>
           <w:rPr>
@@ -2455,7 +2455,7 @@
       <w:pPr>
         <w:pStyle w:val="berschrift1"/>
       </w:pPr>
-      <w:bookmarkStart w:id="2" w:name="_Toc387394830"/>
+      <w:bookmarkStart w:id="2" w:name="_Toc389730368"/>
       <w:r>
         <w:lastRenderedPageBreak/>
         <w:t>Konventionen</w:t>
@@ -2679,7 +2679,7 @@
       <w:pPr>
         <w:pStyle w:val="berschrift1"/>
       </w:pPr>
-      <w:bookmarkStart w:id="3" w:name="_Toc387394831"/>
+      <w:bookmarkStart w:id="3" w:name="_Toc389730369"/>
       <w:r>
         <w:lastRenderedPageBreak/>
         <w:t>Mindestanforderungen</w:t>
@@ -2843,7 +2843,7 @@
       <w:pPr>
         <w:pStyle w:val="berschrift1"/>
       </w:pPr>
-      <w:bookmarkStart w:id="4" w:name="_Toc387394832"/>
+      <w:bookmarkStart w:id="4" w:name="_Toc389730370"/>
       <w:r>
         <w:lastRenderedPageBreak/>
         <w:t>Vorbereitung</w:t>
@@ -3000,7 +3000,7 @@
         <w:pStyle w:val="berschrift1"/>
       </w:pPr>
       <w:bookmarkStart w:id="5" w:name="_Toc367356538"/>
-      <w:bookmarkStart w:id="6" w:name="_Toc387394833"/>
+      <w:bookmarkStart w:id="6" w:name="_Toc389730371"/>
       <w:r>
         <w:lastRenderedPageBreak/>
         <w:t>Anforderungsprüfung</w:t>
@@ -3240,7 +3240,7 @@
       <w:pPr>
         <w:pStyle w:val="berschrift1"/>
       </w:pPr>
-      <w:bookmarkStart w:id="7" w:name="_Toc387394834"/>
+      <w:bookmarkStart w:id="7" w:name="_Toc389730372"/>
       <w:r>
         <w:lastRenderedPageBreak/>
         <w:t>Neuinstallation</w:t>
@@ -3256,7 +3256,7 @@
         </w:numPr>
       </w:pPr>
       <w:bookmarkStart w:id="8" w:name="_Toc281260457"/>
-      <w:bookmarkStart w:id="9" w:name="_Toc387394835"/>
+      <w:bookmarkStart w:id="9" w:name="_Toc389730373"/>
       <w:r>
         <w:t>Dateien kopieren</w:t>
       </w:r>
@@ -3386,7 +3386,7 @@
           <w:numId w:val="11"/>
         </w:numPr>
       </w:pPr>
-      <w:bookmarkStart w:id="10" w:name="_Toc387394836"/>
+      <w:bookmarkStart w:id="10" w:name="_Toc389730374"/>
       <w:r>
         <w:t>Dateien anpassen</w:t>
       </w:r>
@@ -3466,7 +3466,7 @@
           <w:numId w:val="11"/>
         </w:numPr>
       </w:pPr>
-      <w:bookmarkStart w:id="11" w:name="_Toc387394837"/>
+      <w:bookmarkStart w:id="11" w:name="_Toc389730375"/>
       <w:r>
         <w:t xml:space="preserve">Verwendung eigener </w:t>
       </w:r>
@@ -3536,7 +3536,7 @@
         </w:numPr>
       </w:pPr>
       <w:bookmarkStart w:id="12" w:name="_Toc343039380"/>
-      <w:bookmarkStart w:id="13" w:name="_Toc387394838"/>
+      <w:bookmarkStart w:id="13" w:name="_Toc389730376"/>
       <w:r>
         <w:t>Providerspezifische Installation</w:t>
       </w:r>
@@ -3578,7 +3578,7 @@
           <w:numId w:val="11"/>
         </w:numPr>
       </w:pPr>
-      <w:bookmarkStart w:id="14" w:name="_Toc387394839"/>
+      <w:bookmarkStart w:id="14" w:name="_Toc389730377"/>
       <w:r>
         <w:t xml:space="preserve">Modul </w:t>
       </w:r>
@@ -3696,7 +3696,7 @@
           <w:numId w:val="11"/>
         </w:numPr>
       </w:pPr>
-      <w:bookmarkStart w:id="15" w:name="_Toc387394840"/>
+      <w:bookmarkStart w:id="15" w:name="_Toc389730378"/>
       <w:proofErr w:type="spellStart"/>
       <w:r>
         <w:t>Shopanpassungen</w:t>
@@ -3909,7 +3909,7 @@
           <w:numId w:val="11"/>
         </w:numPr>
       </w:pPr>
-      <w:bookmarkStart w:id="16" w:name="_Toc387394841"/>
+      <w:bookmarkStart w:id="16" w:name="_Toc389730379"/>
       <w:r>
         <w:t>TMP</w:t>
       </w:r>
@@ -4102,7 +4102,7 @@
           <w:numId w:val="11"/>
         </w:numPr>
       </w:pPr>
-      <w:bookmarkStart w:id="17" w:name="_Toc387394842"/>
+      <w:bookmarkStart w:id="17" w:name="_Toc389730380"/>
       <w:r>
         <w:t>Modul konfigurieren</w:t>
       </w:r>
@@ -4146,7 +4146,7 @@
           <w:numId w:val="11"/>
         </w:numPr>
       </w:pPr>
-      <w:bookmarkStart w:id="18" w:name="_Toc387394843"/>
+      <w:bookmarkStart w:id="18" w:name="_Toc389730381"/>
       <w:r>
         <w:t>Updatefähigkei</w:t>
       </w:r>
@@ -4179,7 +4179,7 @@
           <w:numId w:val="11"/>
         </w:numPr>
       </w:pPr>
-      <w:bookmarkStart w:id="19" w:name="_Toc387394844"/>
+      <w:bookmarkStart w:id="19" w:name="_Toc389730382"/>
       <w:r>
         <w:t>Analytics-Konto einrichten</w:t>
       </w:r>
@@ -4217,7 +4217,7 @@
       <w:pPr>
         <w:pStyle w:val="berschrift1"/>
       </w:pPr>
-      <w:bookmarkStart w:id="20" w:name="_Toc387394845"/>
+      <w:bookmarkStart w:id="20" w:name="_Toc389730383"/>
       <w:r>
         <w:lastRenderedPageBreak/>
         <w:t>Update</w:t>
@@ -4232,7 +4232,7 @@
           <w:numId w:val="12"/>
         </w:numPr>
       </w:pPr>
-      <w:bookmarkStart w:id="21" w:name="_Toc387394846"/>
+      <w:bookmarkStart w:id="21" w:name="_Toc389730384"/>
       <w:r>
         <w:t>Connector kontrollieren</w:t>
       </w:r>
@@ -4322,7 +4322,7 @@
           <w:numId w:val="12"/>
         </w:numPr>
       </w:pPr>
-      <w:bookmarkStart w:id="22" w:name="_Toc387394847"/>
+      <w:bookmarkStart w:id="22" w:name="_Toc389730385"/>
       <w:r>
         <w:t>Dateien kopieren</w:t>
       </w:r>
@@ -4434,7 +4434,7 @@
           <w:numId w:val="12"/>
         </w:numPr>
       </w:pPr>
-      <w:bookmarkStart w:id="23" w:name="_Toc387394848"/>
+      <w:bookmarkStart w:id="23" w:name="_Toc389730386"/>
       <w:r>
         <w:t>Angepasste Dateien kontrollieren</w:t>
       </w:r>
@@ -4480,7 +4480,7 @@
           <w:numId w:val="12"/>
         </w:numPr>
       </w:pPr>
-      <w:bookmarkStart w:id="25" w:name="_Toc387394849"/>
+      <w:bookmarkStart w:id="25" w:name="_Toc389730387"/>
       <w:r>
         <w:t>Providerspezifische Installation</w:t>
       </w:r>
@@ -4522,7 +4522,7 @@
           <w:numId w:val="12"/>
         </w:numPr>
       </w:pPr>
-      <w:bookmarkStart w:id="26" w:name="_Toc387394850"/>
+      <w:bookmarkStart w:id="26" w:name="_Toc389730388"/>
       <w:proofErr w:type="spellStart"/>
       <w:r>
         <w:t>Shopanpassungen</w:t>
@@ -4694,7 +4694,7 @@
           <w:numId w:val="12"/>
         </w:numPr>
       </w:pPr>
-      <w:bookmarkStart w:id="27" w:name="_Toc387394851"/>
+      <w:bookmarkStart w:id="27" w:name="_Toc389730389"/>
       <w:r>
         <w:t>TMP</w:t>
       </w:r>
@@ -4890,7 +4890,7 @@
           <w:numId w:val="12"/>
         </w:numPr>
       </w:pPr>
-      <w:bookmarkStart w:id="28" w:name="_Toc387394852"/>
+      <w:bookmarkStart w:id="28" w:name="_Toc389730390"/>
       <w:r>
         <w:lastRenderedPageBreak/>
         <w:t>Analytics-Kontoeinstellungen anpassen</w:t>
@@ -4927,7 +4927,7 @@
       <w:pPr>
         <w:pStyle w:val="berschrift1"/>
       </w:pPr>
-      <w:bookmarkStart w:id="29" w:name="_Toc387394853"/>
+      <w:bookmarkStart w:id="29" w:name="_Toc389730391"/>
       <w:r>
         <w:lastRenderedPageBreak/>
         <w:t>Schnellstart</w:t>
@@ -5025,7 +5025,7 @@
       <w:pPr>
         <w:pStyle w:val="berschrift1"/>
       </w:pPr>
-      <w:bookmarkStart w:id="30" w:name="_Toc387394854"/>
+      <w:bookmarkStart w:id="30" w:name="_Toc389730392"/>
       <w:r>
         <w:lastRenderedPageBreak/>
         <w:t>Hilfe und Support</w:t>
@@ -5167,7 +5167,7 @@
       <w:pPr>
         <w:pStyle w:val="berschrift1"/>
       </w:pPr>
-      <w:bookmarkStart w:id="31" w:name="_Toc387394855"/>
+      <w:bookmarkStart w:id="31" w:name="_Toc389730393"/>
       <w:r>
         <w:lastRenderedPageBreak/>
         <w:t>Danksagung</w:t>
@@ -5303,6 +5303,38 @@
     <w:p>
       <w:pPr>
         <w:pStyle w:val="Listenabsatz"/>
+      </w:pPr>
+      <w:hyperlink r:id="rId18" w:history="1">
+        <w:proofErr w:type="spellStart"/>
+        <w:r>
+          <w:rPr>
+            <w:rStyle w:val="Hyperlink"/>
+            <w:color w:val="4F81BD" w:themeColor="accent1"/>
+          </w:rPr>
+          <w:t>aikme</w:t>
+        </w:r>
+        <w:proofErr w:type="spellEnd"/>
+        <w:r>
+          <w:rPr>
+            <w:rStyle w:val="Hyperlink"/>
+            <w:color w:val="4F81BD" w:themeColor="accent1"/>
+          </w:rPr>
+          <w:t xml:space="preserve"> GmbH</w:t>
+        </w:r>
+      </w:hyperlink>
+      <w:r>
+        <w:t xml:space="preserve"> (Herr Marcel Müller)</w:t>
+      </w:r>
+      <w:r>
+        <w:br/>
+      </w:r>
+      <w:r>
+        <w:t>für die Übertragung des Neukundenstatus in den benutzerdefinierten Daten</w:t>
+      </w:r>
+    </w:p>
+    <w:p>
+      <w:pPr>
+        <w:pStyle w:val="Listenabsatz"/>
         <w:numPr>
           <w:ilvl w:val="0"/>
           <w:numId w:val="3"/>
@@ -5311,26 +5343,33 @@
           <w:color w:val="4F81BD" w:themeColor="accent1"/>
         </w:rPr>
       </w:pPr>
-      <w:hyperlink r:id="rId18" w:history="1">
+      <w:hyperlink r:id="rId19" w:history="1">
         <w:proofErr w:type="spellStart"/>
         <w:r>
           <w:rPr>
             <w:rStyle w:val="Hyperlink"/>
             <w:color w:val="4F81BD" w:themeColor="accent1"/>
           </w:rPr>
-          <w:t>aikme</w:t>
+          <w:t>Presentationload</w:t>
         </w:r>
         <w:proofErr w:type="spellEnd"/>
+      </w:hyperlink>
+      <w:r>
+        <w:t xml:space="preserve"> / </w:t>
+      </w:r>
+      <w:hyperlink r:id="rId20" w:history="1">
+        <w:proofErr w:type="spellStart"/>
         <w:r>
           <w:rPr>
             <w:rStyle w:val="Hyperlink"/>
             <w:color w:val="4F81BD" w:themeColor="accent1"/>
           </w:rPr>
-          <w:t xml:space="preserve"> GmbH</w:t>
-        </w:r>
+          <w:t>Charteo</w:t>
+        </w:r>
+        <w:proofErr w:type="spellEnd"/>
       </w:hyperlink>
       <w:r>
-        <w:t xml:space="preserve"> (Herr Marcel Müller)</w:t>
+        <w:t xml:space="preserve"> (Herr Alexander Fehler)</w:t>
       </w:r>
     </w:p>
     <w:p>
@@ -5338,16 +5377,24 @@
         <w:pStyle w:val="Listenabsatz"/>
       </w:pPr>
       <w:r>
-        <w:t>für die Übertragung des Neukundenstatus in den benutzerdefinierten Daten</w:t>
-      </w:r>
+        <w:t xml:space="preserve">für die </w:t>
+      </w:r>
+      <w:r>
+        <w:t>Anpassung des Universal Tracking Codes an Multi-Domain-</w:t>
+      </w:r>
+      <w:proofErr w:type="spellStart"/>
+      <w:r>
+        <w:t>Nutzung</w:t>
+      </w:r>
+      <w:proofErr w:type="spellEnd"/>
     </w:p>
     <w:sectPr>
-      <w:headerReference w:type="even" r:id="rId19"/>
-      <w:headerReference w:type="default" r:id="rId20"/>
-      <w:footerReference w:type="even" r:id="rId21"/>
-      <w:footerReference w:type="default" r:id="rId22"/>
-      <w:headerReference w:type="first" r:id="rId23"/>
-      <w:footerReference w:type="first" r:id="rId24"/>
+      <w:headerReference w:type="even" r:id="rId21"/>
+      <w:headerReference w:type="default" r:id="rId22"/>
+      <w:footerReference w:type="even" r:id="rId23"/>
+      <w:footerReference w:type="default" r:id="rId24"/>
+      <w:headerReference w:type="first" r:id="rId25"/>
+      <w:footerReference w:type="first" r:id="rId26"/>
       <w:pgSz w:w="11906" w:h="16838"/>
       <w:pgMar w:top="1417" w:right="1417" w:bottom="1134" w:left="1417" w:header="708" w:footer="708" w:gutter="0"/>
       <w:cols w:space="708"/>
@@ -5572,7 +5619,7 @@
                     <w:noProof/>
                     <w:color w:val="FFFFFF"/>
                   </w:rPr>
-                  <w:t>13</w:t>
+                  <w:t>2</w:t>
                 </w:r>
                 <w:r>
                   <w:rPr>

</xml_diff>

<commit_message>
merge rel_3.x changes to trunk
</commit_message>
<xml_diff>
--- a/Sources/Google Analytics-Installation.docx
+++ b/Sources/Google Analytics-Installation.docx
@@ -156,7 +156,7 @@
               <w:rPr>
                 <w:noProof/>
               </w:rPr>
-              <w:t>09.05.2014</w:t>
+              <w:t>05.06.2014</w:t>
             </w:r>
             <w:r>
               <w:rPr>
@@ -181,7 +181,7 @@
               <w:t>.0.</w:t>
             </w:r>
             <w:r>
-              <w:t>0</w:t>
+              <w:t>x</w:t>
             </w:r>
           </w:p>
           <w:p>
@@ -258,20 +258,20 @@
       <w:r>
         <w:br w:type="page"/>
       </w:r>
-      <w:bookmarkStart w:id="0" w:name="_GoBack"/>
-      <w:bookmarkEnd w:id="0"/>
     </w:p>
     <w:p>
       <w:pPr>
         <w:pStyle w:val="berschrift1"/>
       </w:pPr>
-      <w:bookmarkStart w:id="1" w:name="_Toc387394829"/>
+      <w:bookmarkStart w:id="0" w:name="_Toc389730367"/>
       <w:r>
         <w:lastRenderedPageBreak/>
         <w:t>Inhalt</w:t>
       </w:r>
-      <w:bookmarkEnd w:id="1"/>
-    </w:p>
+      <w:bookmarkEnd w:id="0"/>
+    </w:p>
+    <w:bookmarkStart w:id="1" w:name="_GoBack"/>
+    <w:bookmarkEnd w:id="1"/>
     <w:p>
       <w:pPr>
         <w:pStyle w:val="Verzeichnis1"/>
@@ -293,7 +293,7 @@
       <w:r>
         <w:fldChar w:fldCharType="separate"/>
       </w:r>
-      <w:hyperlink w:anchor="_Toc387394829" w:history="1">
+      <w:hyperlink w:anchor="_Toc389730367" w:history="1">
         <w:r>
           <w:rPr>
             <w:rStyle w:val="Hyperlink"/>
@@ -320,7 +320,7 @@
             <w:noProof/>
             <w:webHidden/>
           </w:rPr>
-          <w:instrText xml:space="preserve"> PAGEREF _Toc387394829 \h </w:instrText>
+          <w:instrText xml:space="preserve"> PAGEREF _Toc389730367 \h </w:instrText>
         </w:r>
         <w:r>
           <w:rPr>
@@ -363,7 +363,7 @@
           <w:lang w:eastAsia="de-DE"/>
         </w:rPr>
       </w:pPr>
-      <w:hyperlink w:anchor="_Toc387394830" w:history="1">
+      <w:hyperlink w:anchor="_Toc389730368" w:history="1">
         <w:r>
           <w:rPr>
             <w:rStyle w:val="Hyperlink"/>
@@ -390,7 +390,7 @@
             <w:noProof/>
             <w:webHidden/>
           </w:rPr>
-          <w:instrText xml:space="preserve"> PAGEREF _Toc387394830 \h </w:instrText>
+          <w:instrText xml:space="preserve"> PAGEREF _Toc389730368 \h </w:instrText>
         </w:r>
         <w:r>
           <w:rPr>
@@ -433,7 +433,7 @@
           <w:lang w:eastAsia="de-DE"/>
         </w:rPr>
       </w:pPr>
-      <w:hyperlink w:anchor="_Toc387394831" w:history="1">
+      <w:hyperlink w:anchor="_Toc389730369" w:history="1">
         <w:r>
           <w:rPr>
             <w:rStyle w:val="Hyperlink"/>
@@ -460,7 +460,7 @@
             <w:noProof/>
             <w:webHidden/>
           </w:rPr>
-          <w:instrText xml:space="preserve"> PAGEREF _Toc387394831 \h </w:instrText>
+          <w:instrText xml:space="preserve"> PAGEREF _Toc389730369 \h </w:instrText>
         </w:r>
         <w:r>
           <w:rPr>
@@ -503,7 +503,7 @@
           <w:lang w:eastAsia="de-DE"/>
         </w:rPr>
       </w:pPr>
-      <w:hyperlink w:anchor="_Toc387394832" w:history="1">
+      <w:hyperlink w:anchor="_Toc389730370" w:history="1">
         <w:r>
           <w:rPr>
             <w:rStyle w:val="Hyperlink"/>
@@ -530,7 +530,7 @@
             <w:noProof/>
             <w:webHidden/>
           </w:rPr>
-          <w:instrText xml:space="preserve"> PAGEREF _Toc387394832 \h </w:instrText>
+          <w:instrText xml:space="preserve"> PAGEREF _Toc389730370 \h </w:instrText>
         </w:r>
         <w:r>
           <w:rPr>
@@ -573,7 +573,7 @@
           <w:lang w:eastAsia="de-DE"/>
         </w:rPr>
       </w:pPr>
-      <w:hyperlink w:anchor="_Toc387394833" w:history="1">
+      <w:hyperlink w:anchor="_Toc389730371" w:history="1">
         <w:r>
           <w:rPr>
             <w:rStyle w:val="Hyperlink"/>
@@ -600,7 +600,7 @@
             <w:noProof/>
             <w:webHidden/>
           </w:rPr>
-          <w:instrText xml:space="preserve"> PAGEREF _Toc387394833 \h </w:instrText>
+          <w:instrText xml:space="preserve"> PAGEREF _Toc389730371 \h </w:instrText>
         </w:r>
         <w:r>
           <w:rPr>
@@ -643,7 +643,7 @@
           <w:lang w:eastAsia="de-DE"/>
         </w:rPr>
       </w:pPr>
-      <w:hyperlink w:anchor="_Toc387394834" w:history="1">
+      <w:hyperlink w:anchor="_Toc389730372" w:history="1">
         <w:r>
           <w:rPr>
             <w:rStyle w:val="Hyperlink"/>
@@ -670,7 +670,7 @@
             <w:noProof/>
             <w:webHidden/>
           </w:rPr>
-          <w:instrText xml:space="preserve"> PAGEREF _Toc387394834 \h </w:instrText>
+          <w:instrText xml:space="preserve"> PAGEREF _Toc389730372 \h </w:instrText>
         </w:r>
         <w:r>
           <w:rPr>
@@ -714,7 +714,7 @@
           <w:lang w:eastAsia="de-DE"/>
         </w:rPr>
       </w:pPr>
-      <w:hyperlink w:anchor="_Toc387394835" w:history="1">
+      <w:hyperlink w:anchor="_Toc389730373" w:history="1">
         <w:r>
           <w:rPr>
             <w:rStyle w:val="Hyperlink"/>
@@ -756,7 +756,7 @@
             <w:noProof/>
             <w:webHidden/>
           </w:rPr>
-          <w:instrText xml:space="preserve"> PAGEREF _Toc387394835 \h </w:instrText>
+          <w:instrText xml:space="preserve"> PAGEREF _Toc389730373 \h </w:instrText>
         </w:r>
         <w:r>
           <w:rPr>
@@ -800,7 +800,7 @@
           <w:lang w:eastAsia="de-DE"/>
         </w:rPr>
       </w:pPr>
-      <w:hyperlink w:anchor="_Toc387394836" w:history="1">
+      <w:hyperlink w:anchor="_Toc389730374" w:history="1">
         <w:r>
           <w:rPr>
             <w:rStyle w:val="Hyperlink"/>
@@ -842,7 +842,7 @@
             <w:noProof/>
             <w:webHidden/>
           </w:rPr>
-          <w:instrText xml:space="preserve"> PAGEREF _Toc387394836 \h </w:instrText>
+          <w:instrText xml:space="preserve"> PAGEREF _Toc389730374 \h </w:instrText>
         </w:r>
         <w:r>
           <w:rPr>
@@ -886,7 +886,7 @@
           <w:lang w:eastAsia="de-DE"/>
         </w:rPr>
       </w:pPr>
-      <w:hyperlink w:anchor="_Toc387394837" w:history="1">
+      <w:hyperlink w:anchor="_Toc389730375" w:history="1">
         <w:r>
           <w:rPr>
             <w:rStyle w:val="Hyperlink"/>
@@ -928,7 +928,7 @@
             <w:noProof/>
             <w:webHidden/>
           </w:rPr>
-          <w:instrText xml:space="preserve"> PAGEREF _Toc387394837 \h </w:instrText>
+          <w:instrText xml:space="preserve"> PAGEREF _Toc389730375 \h </w:instrText>
         </w:r>
         <w:r>
           <w:rPr>
@@ -972,7 +972,7 @@
           <w:lang w:eastAsia="de-DE"/>
         </w:rPr>
       </w:pPr>
-      <w:hyperlink w:anchor="_Toc387394838" w:history="1">
+      <w:hyperlink w:anchor="_Toc389730376" w:history="1">
         <w:r>
           <w:rPr>
             <w:rStyle w:val="Hyperlink"/>
@@ -1014,7 +1014,7 @@
             <w:noProof/>
             <w:webHidden/>
           </w:rPr>
-          <w:instrText xml:space="preserve"> PAGEREF _Toc387394838 \h </w:instrText>
+          <w:instrText xml:space="preserve"> PAGEREF _Toc389730376 \h </w:instrText>
         </w:r>
         <w:r>
           <w:rPr>
@@ -1058,7 +1058,7 @@
           <w:lang w:eastAsia="de-DE"/>
         </w:rPr>
       </w:pPr>
-      <w:hyperlink w:anchor="_Toc387394839" w:history="1">
+      <w:hyperlink w:anchor="_Toc389730377" w:history="1">
         <w:r>
           <w:rPr>
             <w:rStyle w:val="Hyperlink"/>
@@ -1100,7 +1100,7 @@
             <w:noProof/>
             <w:webHidden/>
           </w:rPr>
-          <w:instrText xml:space="preserve"> PAGEREF _Toc387394839 \h </w:instrText>
+          <w:instrText xml:space="preserve"> PAGEREF _Toc389730377 \h </w:instrText>
         </w:r>
         <w:r>
           <w:rPr>
@@ -1144,7 +1144,7 @@
           <w:lang w:eastAsia="de-DE"/>
         </w:rPr>
       </w:pPr>
-      <w:hyperlink w:anchor="_Toc387394840" w:history="1">
+      <w:hyperlink w:anchor="_Toc389730378" w:history="1">
         <w:r>
           <w:rPr>
             <w:rStyle w:val="Hyperlink"/>
@@ -1186,7 +1186,7 @@
             <w:noProof/>
             <w:webHidden/>
           </w:rPr>
-          <w:instrText xml:space="preserve"> PAGEREF _Toc387394840 \h </w:instrText>
+          <w:instrText xml:space="preserve"> PAGEREF _Toc389730378 \h </w:instrText>
         </w:r>
         <w:r>
           <w:rPr>
@@ -1230,7 +1230,7 @@
           <w:lang w:eastAsia="de-DE"/>
         </w:rPr>
       </w:pPr>
-      <w:hyperlink w:anchor="_Toc387394841" w:history="1">
+      <w:hyperlink w:anchor="_Toc389730379" w:history="1">
         <w:r>
           <w:rPr>
             <w:rStyle w:val="Hyperlink"/>
@@ -1272,7 +1272,7 @@
             <w:noProof/>
             <w:webHidden/>
           </w:rPr>
-          <w:instrText xml:space="preserve"> PAGEREF _Toc387394841 \h </w:instrText>
+          <w:instrText xml:space="preserve"> PAGEREF _Toc389730379 \h </w:instrText>
         </w:r>
         <w:r>
           <w:rPr>
@@ -1316,7 +1316,7 @@
           <w:lang w:eastAsia="de-DE"/>
         </w:rPr>
       </w:pPr>
-      <w:hyperlink w:anchor="_Toc387394842" w:history="1">
+      <w:hyperlink w:anchor="_Toc389730380" w:history="1">
         <w:r>
           <w:rPr>
             <w:rStyle w:val="Hyperlink"/>
@@ -1358,7 +1358,7 @@
             <w:noProof/>
             <w:webHidden/>
           </w:rPr>
-          <w:instrText xml:space="preserve"> PAGEREF _Toc387394842 \h </w:instrText>
+          <w:instrText xml:space="preserve"> PAGEREF _Toc389730380 \h </w:instrText>
         </w:r>
         <w:r>
           <w:rPr>
@@ -1402,7 +1402,7 @@
           <w:lang w:eastAsia="de-DE"/>
         </w:rPr>
       </w:pPr>
-      <w:hyperlink w:anchor="_Toc387394843" w:history="1">
+      <w:hyperlink w:anchor="_Toc389730381" w:history="1">
         <w:r>
           <w:rPr>
             <w:rStyle w:val="Hyperlink"/>
@@ -1444,7 +1444,7 @@
             <w:noProof/>
             <w:webHidden/>
           </w:rPr>
-          <w:instrText xml:space="preserve"> PAGEREF _Toc387394843 \h </w:instrText>
+          <w:instrText xml:space="preserve"> PAGEREF _Toc389730381 \h </w:instrText>
         </w:r>
         <w:r>
           <w:rPr>
@@ -1488,7 +1488,7 @@
           <w:lang w:eastAsia="de-DE"/>
         </w:rPr>
       </w:pPr>
-      <w:hyperlink w:anchor="_Toc387394844" w:history="1">
+      <w:hyperlink w:anchor="_Toc389730382" w:history="1">
         <w:r>
           <w:rPr>
             <w:rStyle w:val="Hyperlink"/>
@@ -1530,7 +1530,7 @@
             <w:noProof/>
             <w:webHidden/>
           </w:rPr>
-          <w:instrText xml:space="preserve"> PAGEREF _Toc387394844 \h </w:instrText>
+          <w:instrText xml:space="preserve"> PAGEREF _Toc389730382 \h </w:instrText>
         </w:r>
         <w:r>
           <w:rPr>
@@ -1573,7 +1573,7 @@
           <w:lang w:eastAsia="de-DE"/>
         </w:rPr>
       </w:pPr>
-      <w:hyperlink w:anchor="_Toc387394845" w:history="1">
+      <w:hyperlink w:anchor="_Toc389730383" w:history="1">
         <w:r>
           <w:rPr>
             <w:rStyle w:val="Hyperlink"/>
@@ -1600,7 +1600,7 @@
             <w:noProof/>
             <w:webHidden/>
           </w:rPr>
-          <w:instrText xml:space="preserve"> PAGEREF _Toc387394845 \h </w:instrText>
+          <w:instrText xml:space="preserve"> PAGEREF _Toc389730383 \h </w:instrText>
         </w:r>
         <w:r>
           <w:rPr>
@@ -1644,7 +1644,7 @@
           <w:lang w:eastAsia="de-DE"/>
         </w:rPr>
       </w:pPr>
-      <w:hyperlink w:anchor="_Toc387394846" w:history="1">
+      <w:hyperlink w:anchor="_Toc389730384" w:history="1">
         <w:r>
           <w:rPr>
             <w:rStyle w:val="Hyperlink"/>
@@ -1686,7 +1686,7 @@
             <w:noProof/>
             <w:webHidden/>
           </w:rPr>
-          <w:instrText xml:space="preserve"> PAGEREF _Toc387394846 \h </w:instrText>
+          <w:instrText xml:space="preserve"> PAGEREF _Toc389730384 \h </w:instrText>
         </w:r>
         <w:r>
           <w:rPr>
@@ -1730,7 +1730,7 @@
           <w:lang w:eastAsia="de-DE"/>
         </w:rPr>
       </w:pPr>
-      <w:hyperlink w:anchor="_Toc387394847" w:history="1">
+      <w:hyperlink w:anchor="_Toc389730385" w:history="1">
         <w:r>
           <w:rPr>
             <w:rStyle w:val="Hyperlink"/>
@@ -1772,7 +1772,7 @@
             <w:noProof/>
             <w:webHidden/>
           </w:rPr>
-          <w:instrText xml:space="preserve"> PAGEREF _Toc387394847 \h </w:instrText>
+          <w:instrText xml:space="preserve"> PAGEREF _Toc389730385 \h </w:instrText>
         </w:r>
         <w:r>
           <w:rPr>
@@ -1816,7 +1816,7 @@
           <w:lang w:eastAsia="de-DE"/>
         </w:rPr>
       </w:pPr>
-      <w:hyperlink w:anchor="_Toc387394848" w:history="1">
+      <w:hyperlink w:anchor="_Toc389730386" w:history="1">
         <w:r>
           <w:rPr>
             <w:rStyle w:val="Hyperlink"/>
@@ -1858,7 +1858,7 @@
             <w:noProof/>
             <w:webHidden/>
           </w:rPr>
-          <w:instrText xml:space="preserve"> PAGEREF _Toc387394848 \h </w:instrText>
+          <w:instrText xml:space="preserve"> PAGEREF _Toc389730386 \h </w:instrText>
         </w:r>
         <w:r>
           <w:rPr>
@@ -1902,7 +1902,7 @@
           <w:lang w:eastAsia="de-DE"/>
         </w:rPr>
       </w:pPr>
-      <w:hyperlink w:anchor="_Toc387394849" w:history="1">
+      <w:hyperlink w:anchor="_Toc389730387" w:history="1">
         <w:r>
           <w:rPr>
             <w:rStyle w:val="Hyperlink"/>
@@ -1944,7 +1944,7 @@
             <w:noProof/>
             <w:webHidden/>
           </w:rPr>
-          <w:instrText xml:space="preserve"> PAGEREF _Toc387394849 \h </w:instrText>
+          <w:instrText xml:space="preserve"> PAGEREF _Toc389730387 \h </w:instrText>
         </w:r>
         <w:r>
           <w:rPr>
@@ -1988,7 +1988,7 @@
           <w:lang w:eastAsia="de-DE"/>
         </w:rPr>
       </w:pPr>
-      <w:hyperlink w:anchor="_Toc387394850" w:history="1">
+      <w:hyperlink w:anchor="_Toc389730388" w:history="1">
         <w:r>
           <w:rPr>
             <w:rStyle w:val="Hyperlink"/>
@@ -2030,7 +2030,7 @@
             <w:noProof/>
             <w:webHidden/>
           </w:rPr>
-          <w:instrText xml:space="preserve"> PAGEREF _Toc387394850 \h </w:instrText>
+          <w:instrText xml:space="preserve"> PAGEREF _Toc389730388 \h </w:instrText>
         </w:r>
         <w:r>
           <w:rPr>
@@ -2074,7 +2074,7 @@
           <w:lang w:eastAsia="de-DE"/>
         </w:rPr>
       </w:pPr>
-      <w:hyperlink w:anchor="_Toc387394851" w:history="1">
+      <w:hyperlink w:anchor="_Toc389730389" w:history="1">
         <w:r>
           <w:rPr>
             <w:rStyle w:val="Hyperlink"/>
@@ -2116,7 +2116,7 @@
             <w:noProof/>
             <w:webHidden/>
           </w:rPr>
-          <w:instrText xml:space="preserve"> PAGEREF _Toc387394851 \h </w:instrText>
+          <w:instrText xml:space="preserve"> PAGEREF _Toc389730389 \h </w:instrText>
         </w:r>
         <w:r>
           <w:rPr>
@@ -2160,7 +2160,7 @@
           <w:lang w:eastAsia="de-DE"/>
         </w:rPr>
       </w:pPr>
-      <w:hyperlink w:anchor="_Toc387394852" w:history="1">
+      <w:hyperlink w:anchor="_Toc389730390" w:history="1">
         <w:r>
           <w:rPr>
             <w:rStyle w:val="Hyperlink"/>
@@ -2202,7 +2202,7 @@
             <w:noProof/>
             <w:webHidden/>
           </w:rPr>
-          <w:instrText xml:space="preserve"> PAGEREF _Toc387394852 \h </w:instrText>
+          <w:instrText xml:space="preserve"> PAGEREF _Toc389730390 \h </w:instrText>
         </w:r>
         <w:r>
           <w:rPr>
@@ -2245,7 +2245,7 @@
           <w:lang w:eastAsia="de-DE"/>
         </w:rPr>
       </w:pPr>
-      <w:hyperlink w:anchor="_Toc387394853" w:history="1">
+      <w:hyperlink w:anchor="_Toc389730391" w:history="1">
         <w:r>
           <w:rPr>
             <w:rStyle w:val="Hyperlink"/>
@@ -2272,7 +2272,7 @@
             <w:noProof/>
             <w:webHidden/>
           </w:rPr>
-          <w:instrText xml:space="preserve"> PAGEREF _Toc387394853 \h </w:instrText>
+          <w:instrText xml:space="preserve"> PAGEREF _Toc389730391 \h </w:instrText>
         </w:r>
         <w:r>
           <w:rPr>
@@ -2315,7 +2315,7 @@
           <w:lang w:eastAsia="de-DE"/>
         </w:rPr>
       </w:pPr>
-      <w:hyperlink w:anchor="_Toc387394854" w:history="1">
+      <w:hyperlink w:anchor="_Toc389730392" w:history="1">
         <w:r>
           <w:rPr>
             <w:rStyle w:val="Hyperlink"/>
@@ -2342,7 +2342,7 @@
             <w:noProof/>
             <w:webHidden/>
           </w:rPr>
-          <w:instrText xml:space="preserve"> PAGEREF _Toc387394854 \h </w:instrText>
+          <w:instrText xml:space="preserve"> PAGEREF _Toc389730392 \h </w:instrText>
         </w:r>
         <w:r>
           <w:rPr>
@@ -2385,7 +2385,7 @@
           <w:lang w:eastAsia="de-DE"/>
         </w:rPr>
       </w:pPr>
-      <w:hyperlink w:anchor="_Toc387394855" w:history="1">
+      <w:hyperlink w:anchor="_Toc389730393" w:history="1">
         <w:r>
           <w:rPr>
             <w:rStyle w:val="Hyperlink"/>
@@ -2412,7 +2412,7 @@
             <w:noProof/>
             <w:webHidden/>
           </w:rPr>
-          <w:instrText xml:space="preserve"> PAGEREF _Toc387394855 \h </w:instrText>
+          <w:instrText xml:space="preserve"> PAGEREF _Toc389730393 \h </w:instrText>
         </w:r>
         <w:r>
           <w:rPr>
@@ -2455,7 +2455,7 @@
       <w:pPr>
         <w:pStyle w:val="berschrift1"/>
       </w:pPr>
-      <w:bookmarkStart w:id="2" w:name="_Toc387394830"/>
+      <w:bookmarkStart w:id="2" w:name="_Toc389730368"/>
       <w:r>
         <w:lastRenderedPageBreak/>
         <w:t>Konventionen</w:t>
@@ -2679,7 +2679,7 @@
       <w:pPr>
         <w:pStyle w:val="berschrift1"/>
       </w:pPr>
-      <w:bookmarkStart w:id="3" w:name="_Toc387394831"/>
+      <w:bookmarkStart w:id="3" w:name="_Toc389730369"/>
       <w:r>
         <w:lastRenderedPageBreak/>
         <w:t>Mindestanforderungen</w:t>
@@ -2843,7 +2843,7 @@
       <w:pPr>
         <w:pStyle w:val="berschrift1"/>
       </w:pPr>
-      <w:bookmarkStart w:id="4" w:name="_Toc387394832"/>
+      <w:bookmarkStart w:id="4" w:name="_Toc389730370"/>
       <w:r>
         <w:lastRenderedPageBreak/>
         <w:t>Vorbereitung</w:t>
@@ -3000,7 +3000,7 @@
         <w:pStyle w:val="berschrift1"/>
       </w:pPr>
       <w:bookmarkStart w:id="5" w:name="_Toc367356538"/>
-      <w:bookmarkStart w:id="6" w:name="_Toc387394833"/>
+      <w:bookmarkStart w:id="6" w:name="_Toc389730371"/>
       <w:r>
         <w:lastRenderedPageBreak/>
         <w:t>Anforderungsprüfung</w:t>
@@ -3240,7 +3240,7 @@
       <w:pPr>
         <w:pStyle w:val="berschrift1"/>
       </w:pPr>
-      <w:bookmarkStart w:id="7" w:name="_Toc387394834"/>
+      <w:bookmarkStart w:id="7" w:name="_Toc389730372"/>
       <w:r>
         <w:lastRenderedPageBreak/>
         <w:t>Neuinstallation</w:t>
@@ -3256,7 +3256,7 @@
         </w:numPr>
       </w:pPr>
       <w:bookmarkStart w:id="8" w:name="_Toc281260457"/>
-      <w:bookmarkStart w:id="9" w:name="_Toc387394835"/>
+      <w:bookmarkStart w:id="9" w:name="_Toc389730373"/>
       <w:r>
         <w:t>Dateien kopieren</w:t>
       </w:r>
@@ -3386,7 +3386,7 @@
           <w:numId w:val="11"/>
         </w:numPr>
       </w:pPr>
-      <w:bookmarkStart w:id="10" w:name="_Toc387394836"/>
+      <w:bookmarkStart w:id="10" w:name="_Toc389730374"/>
       <w:r>
         <w:t>Dateien anpassen</w:t>
       </w:r>
@@ -3466,7 +3466,7 @@
           <w:numId w:val="11"/>
         </w:numPr>
       </w:pPr>
-      <w:bookmarkStart w:id="11" w:name="_Toc387394837"/>
+      <w:bookmarkStart w:id="11" w:name="_Toc389730375"/>
       <w:r>
         <w:t xml:space="preserve">Verwendung eigener </w:t>
       </w:r>
@@ -3536,7 +3536,7 @@
         </w:numPr>
       </w:pPr>
       <w:bookmarkStart w:id="12" w:name="_Toc343039380"/>
-      <w:bookmarkStart w:id="13" w:name="_Toc387394838"/>
+      <w:bookmarkStart w:id="13" w:name="_Toc389730376"/>
       <w:r>
         <w:t>Providerspezifische Installation</w:t>
       </w:r>
@@ -3578,7 +3578,7 @@
           <w:numId w:val="11"/>
         </w:numPr>
       </w:pPr>
-      <w:bookmarkStart w:id="14" w:name="_Toc387394839"/>
+      <w:bookmarkStart w:id="14" w:name="_Toc389730377"/>
       <w:r>
         <w:t xml:space="preserve">Modul </w:t>
       </w:r>
@@ -3696,7 +3696,7 @@
           <w:numId w:val="11"/>
         </w:numPr>
       </w:pPr>
-      <w:bookmarkStart w:id="15" w:name="_Toc387394840"/>
+      <w:bookmarkStart w:id="15" w:name="_Toc389730378"/>
       <w:proofErr w:type="spellStart"/>
       <w:r>
         <w:t>Shopanpassungen</w:t>
@@ -3909,7 +3909,7 @@
           <w:numId w:val="11"/>
         </w:numPr>
       </w:pPr>
-      <w:bookmarkStart w:id="16" w:name="_Toc387394841"/>
+      <w:bookmarkStart w:id="16" w:name="_Toc389730379"/>
       <w:r>
         <w:t>TMP</w:t>
       </w:r>
@@ -4102,7 +4102,7 @@
           <w:numId w:val="11"/>
         </w:numPr>
       </w:pPr>
-      <w:bookmarkStart w:id="17" w:name="_Toc387394842"/>
+      <w:bookmarkStart w:id="17" w:name="_Toc389730380"/>
       <w:r>
         <w:t>Modul konfigurieren</w:t>
       </w:r>
@@ -4146,7 +4146,7 @@
           <w:numId w:val="11"/>
         </w:numPr>
       </w:pPr>
-      <w:bookmarkStart w:id="18" w:name="_Toc387394843"/>
+      <w:bookmarkStart w:id="18" w:name="_Toc389730381"/>
       <w:r>
         <w:t>Updatefähigkei</w:t>
       </w:r>
@@ -4179,7 +4179,7 @@
           <w:numId w:val="11"/>
         </w:numPr>
       </w:pPr>
-      <w:bookmarkStart w:id="19" w:name="_Toc387394844"/>
+      <w:bookmarkStart w:id="19" w:name="_Toc389730382"/>
       <w:r>
         <w:t>Analytics-Konto einrichten</w:t>
       </w:r>
@@ -4217,7 +4217,7 @@
       <w:pPr>
         <w:pStyle w:val="berschrift1"/>
       </w:pPr>
-      <w:bookmarkStart w:id="20" w:name="_Toc387394845"/>
+      <w:bookmarkStart w:id="20" w:name="_Toc389730383"/>
       <w:r>
         <w:lastRenderedPageBreak/>
         <w:t>Update</w:t>
@@ -4232,7 +4232,7 @@
           <w:numId w:val="12"/>
         </w:numPr>
       </w:pPr>
-      <w:bookmarkStart w:id="21" w:name="_Toc387394846"/>
+      <w:bookmarkStart w:id="21" w:name="_Toc389730384"/>
       <w:r>
         <w:t>Connector kontrollieren</w:t>
       </w:r>
@@ -4322,7 +4322,7 @@
           <w:numId w:val="12"/>
         </w:numPr>
       </w:pPr>
-      <w:bookmarkStart w:id="22" w:name="_Toc387394847"/>
+      <w:bookmarkStart w:id="22" w:name="_Toc389730385"/>
       <w:r>
         <w:t>Dateien kopieren</w:t>
       </w:r>
@@ -4434,7 +4434,7 @@
           <w:numId w:val="12"/>
         </w:numPr>
       </w:pPr>
-      <w:bookmarkStart w:id="23" w:name="_Toc387394848"/>
+      <w:bookmarkStart w:id="23" w:name="_Toc389730386"/>
       <w:r>
         <w:t>Angepasste Dateien kontrollieren</w:t>
       </w:r>
@@ -4480,7 +4480,7 @@
           <w:numId w:val="12"/>
         </w:numPr>
       </w:pPr>
-      <w:bookmarkStart w:id="25" w:name="_Toc387394849"/>
+      <w:bookmarkStart w:id="25" w:name="_Toc389730387"/>
       <w:r>
         <w:t>Providerspezifische Installation</w:t>
       </w:r>
@@ -4522,7 +4522,7 @@
           <w:numId w:val="12"/>
         </w:numPr>
       </w:pPr>
-      <w:bookmarkStart w:id="26" w:name="_Toc387394850"/>
+      <w:bookmarkStart w:id="26" w:name="_Toc389730388"/>
       <w:proofErr w:type="spellStart"/>
       <w:r>
         <w:t>Shopanpassungen</w:t>
@@ -4694,7 +4694,7 @@
           <w:numId w:val="12"/>
         </w:numPr>
       </w:pPr>
-      <w:bookmarkStart w:id="27" w:name="_Toc387394851"/>
+      <w:bookmarkStart w:id="27" w:name="_Toc389730389"/>
       <w:r>
         <w:t>TMP</w:t>
       </w:r>
@@ -4890,7 +4890,7 @@
           <w:numId w:val="12"/>
         </w:numPr>
       </w:pPr>
-      <w:bookmarkStart w:id="28" w:name="_Toc387394852"/>
+      <w:bookmarkStart w:id="28" w:name="_Toc389730390"/>
       <w:r>
         <w:lastRenderedPageBreak/>
         <w:t>Analytics-Kontoeinstellungen anpassen</w:t>
@@ -4927,7 +4927,7 @@
       <w:pPr>
         <w:pStyle w:val="berschrift1"/>
       </w:pPr>
-      <w:bookmarkStart w:id="29" w:name="_Toc387394853"/>
+      <w:bookmarkStart w:id="29" w:name="_Toc389730391"/>
       <w:r>
         <w:lastRenderedPageBreak/>
         <w:t>Schnellstart</w:t>
@@ -5025,7 +5025,7 @@
       <w:pPr>
         <w:pStyle w:val="berschrift1"/>
       </w:pPr>
-      <w:bookmarkStart w:id="30" w:name="_Toc387394854"/>
+      <w:bookmarkStart w:id="30" w:name="_Toc389730392"/>
       <w:r>
         <w:lastRenderedPageBreak/>
         <w:t>Hilfe und Support</w:t>
@@ -5167,7 +5167,7 @@
       <w:pPr>
         <w:pStyle w:val="berschrift1"/>
       </w:pPr>
-      <w:bookmarkStart w:id="31" w:name="_Toc387394855"/>
+      <w:bookmarkStart w:id="31" w:name="_Toc389730393"/>
       <w:r>
         <w:lastRenderedPageBreak/>
         <w:t>Danksagung</w:t>
@@ -5303,6 +5303,38 @@
     <w:p>
       <w:pPr>
         <w:pStyle w:val="Listenabsatz"/>
+      </w:pPr>
+      <w:hyperlink r:id="rId18" w:history="1">
+        <w:proofErr w:type="spellStart"/>
+        <w:r>
+          <w:rPr>
+            <w:rStyle w:val="Hyperlink"/>
+            <w:color w:val="4F81BD" w:themeColor="accent1"/>
+          </w:rPr>
+          <w:t>aikme</w:t>
+        </w:r>
+        <w:proofErr w:type="spellEnd"/>
+        <w:r>
+          <w:rPr>
+            <w:rStyle w:val="Hyperlink"/>
+            <w:color w:val="4F81BD" w:themeColor="accent1"/>
+          </w:rPr>
+          <w:t xml:space="preserve"> GmbH</w:t>
+        </w:r>
+      </w:hyperlink>
+      <w:r>
+        <w:t xml:space="preserve"> (Herr Marcel Müller)</w:t>
+      </w:r>
+      <w:r>
+        <w:br/>
+      </w:r>
+      <w:r>
+        <w:t>für die Übertragung des Neukundenstatus in den benutzerdefinierten Daten</w:t>
+      </w:r>
+    </w:p>
+    <w:p>
+      <w:pPr>
+        <w:pStyle w:val="Listenabsatz"/>
         <w:numPr>
           <w:ilvl w:val="0"/>
           <w:numId w:val="3"/>
@@ -5311,26 +5343,33 @@
           <w:color w:val="4F81BD" w:themeColor="accent1"/>
         </w:rPr>
       </w:pPr>
-      <w:hyperlink r:id="rId18" w:history="1">
+      <w:hyperlink r:id="rId19" w:history="1">
         <w:proofErr w:type="spellStart"/>
         <w:r>
           <w:rPr>
             <w:rStyle w:val="Hyperlink"/>
             <w:color w:val="4F81BD" w:themeColor="accent1"/>
           </w:rPr>
-          <w:t>aikme</w:t>
+          <w:t>Presentationload</w:t>
         </w:r>
         <w:proofErr w:type="spellEnd"/>
+      </w:hyperlink>
+      <w:r>
+        <w:t xml:space="preserve"> / </w:t>
+      </w:r>
+      <w:hyperlink r:id="rId20" w:history="1">
+        <w:proofErr w:type="spellStart"/>
         <w:r>
           <w:rPr>
             <w:rStyle w:val="Hyperlink"/>
             <w:color w:val="4F81BD" w:themeColor="accent1"/>
           </w:rPr>
-          <w:t xml:space="preserve"> GmbH</w:t>
-        </w:r>
+          <w:t>Charteo</w:t>
+        </w:r>
+        <w:proofErr w:type="spellEnd"/>
       </w:hyperlink>
       <w:r>
-        <w:t xml:space="preserve"> (Herr Marcel Müller)</w:t>
+        <w:t xml:space="preserve"> (Herr Alexander Fehler)</w:t>
       </w:r>
     </w:p>
     <w:p>
@@ -5338,16 +5377,24 @@
         <w:pStyle w:val="Listenabsatz"/>
       </w:pPr>
       <w:r>
-        <w:t>für die Übertragung des Neukundenstatus in den benutzerdefinierten Daten</w:t>
-      </w:r>
+        <w:t xml:space="preserve">für die </w:t>
+      </w:r>
+      <w:r>
+        <w:t>Anpassung des Universal Tracking Codes an Multi-Domain-</w:t>
+      </w:r>
+      <w:proofErr w:type="spellStart"/>
+      <w:r>
+        <w:t>Nutzung</w:t>
+      </w:r>
+      <w:proofErr w:type="spellEnd"/>
     </w:p>
     <w:sectPr>
-      <w:headerReference w:type="even" r:id="rId19"/>
-      <w:headerReference w:type="default" r:id="rId20"/>
-      <w:footerReference w:type="even" r:id="rId21"/>
-      <w:footerReference w:type="default" r:id="rId22"/>
-      <w:headerReference w:type="first" r:id="rId23"/>
-      <w:footerReference w:type="first" r:id="rId24"/>
+      <w:headerReference w:type="even" r:id="rId21"/>
+      <w:headerReference w:type="default" r:id="rId22"/>
+      <w:footerReference w:type="even" r:id="rId23"/>
+      <w:footerReference w:type="default" r:id="rId24"/>
+      <w:headerReference w:type="first" r:id="rId25"/>
+      <w:footerReference w:type="first" r:id="rId26"/>
       <w:pgSz w:w="11906" w:h="16838"/>
       <w:pgMar w:top="1417" w:right="1417" w:bottom="1134" w:left="1417" w:header="708" w:footer="708" w:gutter="0"/>
       <w:cols w:space="708"/>
@@ -5572,7 +5619,7 @@
                     <w:noProof/>
                     <w:color w:val="FFFFFF"/>
                   </w:rPr>
-                  <w:t>13</w:t>
+                  <w:t>2</w:t>
                 </w:r>
                 <w:r>
                   <w:rPr>

</xml_diff>

<commit_message>
add target optimizations (#3028)
</commit_message>
<xml_diff>
--- a/Sources/Google Analytics-Installation.docx
+++ b/Sources/Google Analytics-Installation.docx
@@ -156,7 +156,7 @@
               <w:rPr>
                 <w:noProof/>
               </w:rPr>
-              <w:t>31.07.2014</w:t>
+              <w:t>14.10.2014</w:t>
             </w:r>
             <w:r>
               <w:rPr>
@@ -269,7 +269,7 @@
       <w:pPr>
         <w:pStyle w:val="berschrift1"/>
       </w:pPr>
-      <w:bookmarkStart w:id="0" w:name="_Toc394579122"/>
+      <w:bookmarkStart w:id="0" w:name="_Toc401045447"/>
       <w:r>
         <w:lastRenderedPageBreak/>
         <w:t>Inhalt</w:t>
@@ -299,7 +299,7 @@
       <w:r>
         <w:fldChar w:fldCharType="separate"/>
       </w:r>
-      <w:hyperlink w:anchor="_Toc394579122" w:history="1">
+      <w:hyperlink w:anchor="_Toc401045447" w:history="1">
         <w:r>
           <w:rPr>
             <w:rStyle w:val="Hyperlink"/>
@@ -326,7 +326,7 @@
             <w:noProof/>
             <w:webHidden/>
           </w:rPr>
-          <w:instrText xml:space="preserve"> PAGEREF _Toc394579122 \h </w:instrText>
+          <w:instrText xml:space="preserve"> PAGEREF _Toc401045447 \h </w:instrText>
         </w:r>
         <w:r>
           <w:rPr>
@@ -369,7 +369,7 @@
           <w:lang w:eastAsia="de-DE"/>
         </w:rPr>
       </w:pPr>
-      <w:hyperlink w:anchor="_Toc394579123" w:history="1">
+      <w:hyperlink w:anchor="_Toc401045448" w:history="1">
         <w:r>
           <w:rPr>
             <w:rStyle w:val="Hyperlink"/>
@@ -396,7 +396,7 @@
             <w:noProof/>
             <w:webHidden/>
           </w:rPr>
-          <w:instrText xml:space="preserve"> PAGEREF _Toc394579123 \h </w:instrText>
+          <w:instrText xml:space="preserve"> PAGEREF _Toc401045448 \h </w:instrText>
         </w:r>
         <w:r>
           <w:rPr>
@@ -439,7 +439,7 @@
           <w:lang w:eastAsia="de-DE"/>
         </w:rPr>
       </w:pPr>
-      <w:hyperlink w:anchor="_Toc394579124" w:history="1">
+      <w:hyperlink w:anchor="_Toc401045449" w:history="1">
         <w:r>
           <w:rPr>
             <w:rStyle w:val="Hyperlink"/>
@@ -466,7 +466,7 @@
             <w:noProof/>
             <w:webHidden/>
           </w:rPr>
-          <w:instrText xml:space="preserve"> PAGEREF _Toc394579124 \h </w:instrText>
+          <w:instrText xml:space="preserve"> PAGEREF _Toc401045449 \h </w:instrText>
         </w:r>
         <w:r>
           <w:rPr>
@@ -509,7 +509,7 @@
           <w:lang w:eastAsia="de-DE"/>
         </w:rPr>
       </w:pPr>
-      <w:hyperlink w:anchor="_Toc394579125" w:history="1">
+      <w:hyperlink w:anchor="_Toc401045450" w:history="1">
         <w:r>
           <w:rPr>
             <w:rStyle w:val="Hyperlink"/>
@@ -536,7 +536,7 @@
             <w:noProof/>
             <w:webHidden/>
           </w:rPr>
-          <w:instrText xml:space="preserve"> PAGEREF _Toc394579125 \h </w:instrText>
+          <w:instrText xml:space="preserve"> PAGEREF _Toc401045450 \h </w:instrText>
         </w:r>
         <w:r>
           <w:rPr>
@@ -579,7 +579,7 @@
           <w:lang w:eastAsia="de-DE"/>
         </w:rPr>
       </w:pPr>
-      <w:hyperlink w:anchor="_Toc394579126" w:history="1">
+      <w:hyperlink w:anchor="_Toc401045451" w:history="1">
         <w:r>
           <w:rPr>
             <w:rStyle w:val="Hyperlink"/>
@@ -606,7 +606,7 @@
             <w:noProof/>
             <w:webHidden/>
           </w:rPr>
-          <w:instrText xml:space="preserve"> PAGEREF _Toc394579126 \h </w:instrText>
+          <w:instrText xml:space="preserve"> PAGEREF _Toc401045451 \h </w:instrText>
         </w:r>
         <w:r>
           <w:rPr>
@@ -649,7 +649,7 @@
           <w:lang w:eastAsia="de-DE"/>
         </w:rPr>
       </w:pPr>
-      <w:hyperlink w:anchor="_Toc394579127" w:history="1">
+      <w:hyperlink w:anchor="_Toc401045452" w:history="1">
         <w:r>
           <w:rPr>
             <w:rStyle w:val="Hyperlink"/>
@@ -676,7 +676,7 @@
             <w:noProof/>
             <w:webHidden/>
           </w:rPr>
-          <w:instrText xml:space="preserve"> PAGEREF _Toc394579127 \h </w:instrText>
+          <w:instrText xml:space="preserve"> PAGEREF _Toc401045452 \h </w:instrText>
         </w:r>
         <w:r>
           <w:rPr>
@@ -720,7 +720,7 @@
           <w:lang w:eastAsia="de-DE"/>
         </w:rPr>
       </w:pPr>
-      <w:hyperlink w:anchor="_Toc394579128" w:history="1">
+      <w:hyperlink w:anchor="_Toc401045453" w:history="1">
         <w:r>
           <w:rPr>
             <w:rStyle w:val="Hyperlink"/>
@@ -762,7 +762,7 @@
             <w:noProof/>
             <w:webHidden/>
           </w:rPr>
-          <w:instrText xml:space="preserve"> PAGEREF _Toc394579128 \h </w:instrText>
+          <w:instrText xml:space="preserve"> PAGEREF _Toc401045453 \h </w:instrText>
         </w:r>
         <w:r>
           <w:rPr>
@@ -806,7 +806,7 @@
           <w:lang w:eastAsia="de-DE"/>
         </w:rPr>
       </w:pPr>
-      <w:hyperlink w:anchor="_Toc394579129" w:history="1">
+      <w:hyperlink w:anchor="_Toc401045454" w:history="1">
         <w:r>
           <w:rPr>
             <w:rStyle w:val="Hyperlink"/>
@@ -848,7 +848,7 @@
             <w:noProof/>
             <w:webHidden/>
           </w:rPr>
-          <w:instrText xml:space="preserve"> PAGEREF _Toc394579129 \h </w:instrText>
+          <w:instrText xml:space="preserve"> PAGEREF _Toc401045454 \h </w:instrText>
         </w:r>
         <w:r>
           <w:rPr>
@@ -892,7 +892,7 @@
           <w:lang w:eastAsia="de-DE"/>
         </w:rPr>
       </w:pPr>
-      <w:hyperlink w:anchor="_Toc394579130" w:history="1">
+      <w:hyperlink w:anchor="_Toc401045455" w:history="1">
         <w:r>
           <w:rPr>
             <w:rStyle w:val="Hyperlink"/>
@@ -934,7 +934,7 @@
             <w:noProof/>
             <w:webHidden/>
           </w:rPr>
-          <w:instrText xml:space="preserve"> PAGEREF _Toc394579130 \h </w:instrText>
+          <w:instrText xml:space="preserve"> PAGEREF _Toc401045455 \h </w:instrText>
         </w:r>
         <w:r>
           <w:rPr>
@@ -978,7 +978,7 @@
           <w:lang w:eastAsia="de-DE"/>
         </w:rPr>
       </w:pPr>
-      <w:hyperlink w:anchor="_Toc394579131" w:history="1">
+      <w:hyperlink w:anchor="_Toc401045456" w:history="1">
         <w:r>
           <w:rPr>
             <w:rStyle w:val="Hyperlink"/>
@@ -1020,7 +1020,7 @@
             <w:noProof/>
             <w:webHidden/>
           </w:rPr>
-          <w:instrText xml:space="preserve"> PAGEREF _Toc394579131 \h </w:instrText>
+          <w:instrText xml:space="preserve"> PAGEREF _Toc401045456 \h </w:instrText>
         </w:r>
         <w:r>
           <w:rPr>
@@ -1064,7 +1064,7 @@
           <w:lang w:eastAsia="de-DE"/>
         </w:rPr>
       </w:pPr>
-      <w:hyperlink w:anchor="_Toc394579132" w:history="1">
+      <w:hyperlink w:anchor="_Toc401045457" w:history="1">
         <w:r>
           <w:rPr>
             <w:rStyle w:val="Hyperlink"/>
@@ -1106,7 +1106,7 @@
             <w:noProof/>
             <w:webHidden/>
           </w:rPr>
-          <w:instrText xml:space="preserve"> PAGEREF _Toc394579132 \h </w:instrText>
+          <w:instrText xml:space="preserve"> PAGEREF _Toc401045457 \h </w:instrText>
         </w:r>
         <w:r>
           <w:rPr>
@@ -1150,7 +1150,7 @@
           <w:lang w:eastAsia="de-DE"/>
         </w:rPr>
       </w:pPr>
-      <w:hyperlink w:anchor="_Toc394579133" w:history="1">
+      <w:hyperlink w:anchor="_Toc401045458" w:history="1">
         <w:r>
           <w:rPr>
             <w:rStyle w:val="Hyperlink"/>
@@ -1192,7 +1192,7 @@
             <w:noProof/>
             <w:webHidden/>
           </w:rPr>
-          <w:instrText xml:space="preserve"> PAGEREF _Toc394579133 \h </w:instrText>
+          <w:instrText xml:space="preserve"> PAGEREF _Toc401045458 \h </w:instrText>
         </w:r>
         <w:r>
           <w:rPr>
@@ -1236,7 +1236,7 @@
           <w:lang w:eastAsia="de-DE"/>
         </w:rPr>
       </w:pPr>
-      <w:hyperlink w:anchor="_Toc394579134" w:history="1">
+      <w:hyperlink w:anchor="_Toc401045459" w:history="1">
         <w:r>
           <w:rPr>
             <w:rStyle w:val="Hyperlink"/>
@@ -1278,7 +1278,7 @@
             <w:noProof/>
             <w:webHidden/>
           </w:rPr>
-          <w:instrText xml:space="preserve"> PAGEREF _Toc394579134 \h </w:instrText>
+          <w:instrText xml:space="preserve"> PAGEREF _Toc401045459 \h </w:instrText>
         </w:r>
         <w:r>
           <w:rPr>
@@ -1322,7 +1322,7 @@
           <w:lang w:eastAsia="de-DE"/>
         </w:rPr>
       </w:pPr>
-      <w:hyperlink w:anchor="_Toc394579135" w:history="1">
+      <w:hyperlink w:anchor="_Toc401045460" w:history="1">
         <w:r>
           <w:rPr>
             <w:rStyle w:val="Hyperlink"/>
@@ -1364,7 +1364,7 @@
             <w:noProof/>
             <w:webHidden/>
           </w:rPr>
-          <w:instrText xml:space="preserve"> PAGEREF _Toc394579135 \h </w:instrText>
+          <w:instrText xml:space="preserve"> PAGEREF _Toc401045460 \h </w:instrText>
         </w:r>
         <w:r>
           <w:rPr>
@@ -1408,7 +1408,7 @@
           <w:lang w:eastAsia="de-DE"/>
         </w:rPr>
       </w:pPr>
-      <w:hyperlink w:anchor="_Toc394579136" w:history="1">
+      <w:hyperlink w:anchor="_Toc401045461" w:history="1">
         <w:r>
           <w:rPr>
             <w:rStyle w:val="Hyperlink"/>
@@ -1450,7 +1450,7 @@
             <w:noProof/>
             <w:webHidden/>
           </w:rPr>
-          <w:instrText xml:space="preserve"> PAGEREF _Toc394579136 \h </w:instrText>
+          <w:instrText xml:space="preserve"> PAGEREF _Toc401045461 \h </w:instrText>
         </w:r>
         <w:r>
           <w:rPr>
@@ -1494,7 +1494,7 @@
           <w:lang w:eastAsia="de-DE"/>
         </w:rPr>
       </w:pPr>
-      <w:hyperlink w:anchor="_Toc394579137" w:history="1">
+      <w:hyperlink w:anchor="_Toc401045462" w:history="1">
         <w:r>
           <w:rPr>
             <w:rStyle w:val="Hyperlink"/>
@@ -1536,7 +1536,7 @@
             <w:noProof/>
             <w:webHidden/>
           </w:rPr>
-          <w:instrText xml:space="preserve"> PAGEREF _Toc394579137 \h </w:instrText>
+          <w:instrText xml:space="preserve"> PAGEREF _Toc401045462 \h </w:instrText>
         </w:r>
         <w:r>
           <w:rPr>
@@ -1579,7 +1579,7 @@
           <w:lang w:eastAsia="de-DE"/>
         </w:rPr>
       </w:pPr>
-      <w:hyperlink w:anchor="_Toc394579138" w:history="1">
+      <w:hyperlink w:anchor="_Toc401045463" w:history="1">
         <w:r>
           <w:rPr>
             <w:rStyle w:val="Hyperlink"/>
@@ -1606,7 +1606,7 @@
             <w:noProof/>
             <w:webHidden/>
           </w:rPr>
-          <w:instrText xml:space="preserve"> PAGEREF _Toc394579138 \h </w:instrText>
+          <w:instrText xml:space="preserve"> PAGEREF _Toc401045463 \h </w:instrText>
         </w:r>
         <w:r>
           <w:rPr>
@@ -1650,7 +1650,7 @@
           <w:lang w:eastAsia="de-DE"/>
         </w:rPr>
       </w:pPr>
-      <w:hyperlink w:anchor="_Toc394579139" w:history="1">
+      <w:hyperlink w:anchor="_Toc401045464" w:history="1">
         <w:r>
           <w:rPr>
             <w:rStyle w:val="Hyperlink"/>
@@ -1692,7 +1692,7 @@
             <w:noProof/>
             <w:webHidden/>
           </w:rPr>
-          <w:instrText xml:space="preserve"> PAGEREF _Toc394579139 \h </w:instrText>
+          <w:instrText xml:space="preserve"> PAGEREF _Toc401045464 \h </w:instrText>
         </w:r>
         <w:r>
           <w:rPr>
@@ -1736,7 +1736,7 @@
           <w:lang w:eastAsia="de-DE"/>
         </w:rPr>
       </w:pPr>
-      <w:hyperlink w:anchor="_Toc394579140" w:history="1">
+      <w:hyperlink w:anchor="_Toc401045465" w:history="1">
         <w:r>
           <w:rPr>
             <w:rStyle w:val="Hyperlink"/>
@@ -1778,7 +1778,7 @@
             <w:noProof/>
             <w:webHidden/>
           </w:rPr>
-          <w:instrText xml:space="preserve"> PAGEREF _Toc394579140 \h </w:instrText>
+          <w:instrText xml:space="preserve"> PAGEREF _Toc401045465 \h </w:instrText>
         </w:r>
         <w:r>
           <w:rPr>
@@ -1822,7 +1822,7 @@
           <w:lang w:eastAsia="de-DE"/>
         </w:rPr>
       </w:pPr>
-      <w:hyperlink w:anchor="_Toc394579141" w:history="1">
+      <w:hyperlink w:anchor="_Toc401045466" w:history="1">
         <w:r>
           <w:rPr>
             <w:rStyle w:val="Hyperlink"/>
@@ -1864,7 +1864,7 @@
             <w:noProof/>
             <w:webHidden/>
           </w:rPr>
-          <w:instrText xml:space="preserve"> PAGEREF _Toc394579141 \h </w:instrText>
+          <w:instrText xml:space="preserve"> PAGEREF _Toc401045466 \h </w:instrText>
         </w:r>
         <w:r>
           <w:rPr>
@@ -1908,7 +1908,7 @@
           <w:lang w:eastAsia="de-DE"/>
         </w:rPr>
       </w:pPr>
-      <w:hyperlink w:anchor="_Toc394579142" w:history="1">
+      <w:hyperlink w:anchor="_Toc401045467" w:history="1">
         <w:r>
           <w:rPr>
             <w:rStyle w:val="Hyperlink"/>
@@ -1950,7 +1950,7 @@
             <w:noProof/>
             <w:webHidden/>
           </w:rPr>
-          <w:instrText xml:space="preserve"> PAGEREF _Toc394579142 \h </w:instrText>
+          <w:instrText xml:space="preserve"> PAGEREF _Toc401045467 \h </w:instrText>
         </w:r>
         <w:r>
           <w:rPr>
@@ -1994,7 +1994,7 @@
           <w:lang w:eastAsia="de-DE"/>
         </w:rPr>
       </w:pPr>
-      <w:hyperlink w:anchor="_Toc394579143" w:history="1">
+      <w:hyperlink w:anchor="_Toc401045468" w:history="1">
         <w:r>
           <w:rPr>
             <w:rStyle w:val="Hyperlink"/>
@@ -2036,7 +2036,7 @@
             <w:noProof/>
             <w:webHidden/>
           </w:rPr>
-          <w:instrText xml:space="preserve"> PAGEREF _Toc394579143 \h </w:instrText>
+          <w:instrText xml:space="preserve"> PAGEREF _Toc401045468 \h </w:instrText>
         </w:r>
         <w:r>
           <w:rPr>
@@ -2080,7 +2080,7 @@
           <w:lang w:eastAsia="de-DE"/>
         </w:rPr>
       </w:pPr>
-      <w:hyperlink w:anchor="_Toc394579144" w:history="1">
+      <w:hyperlink w:anchor="_Toc401045469" w:history="1">
         <w:r>
           <w:rPr>
             <w:rStyle w:val="Hyperlink"/>
@@ -2122,7 +2122,7 @@
             <w:noProof/>
             <w:webHidden/>
           </w:rPr>
-          <w:instrText xml:space="preserve"> PAGEREF _Toc394579144 \h </w:instrText>
+          <w:instrText xml:space="preserve"> PAGEREF _Toc401045469 \h </w:instrText>
         </w:r>
         <w:r>
           <w:rPr>
@@ -2166,7 +2166,7 @@
           <w:lang w:eastAsia="de-DE"/>
         </w:rPr>
       </w:pPr>
-      <w:hyperlink w:anchor="_Toc394579145" w:history="1">
+      <w:hyperlink w:anchor="_Toc401045470" w:history="1">
         <w:r>
           <w:rPr>
             <w:rStyle w:val="Hyperlink"/>
@@ -2208,7 +2208,7 @@
             <w:noProof/>
             <w:webHidden/>
           </w:rPr>
-          <w:instrText xml:space="preserve"> PAGEREF _Toc394579145 \h </w:instrText>
+          <w:instrText xml:space="preserve"> PAGEREF _Toc401045470 \h </w:instrText>
         </w:r>
         <w:r>
           <w:rPr>
@@ -2251,7 +2251,7 @@
           <w:lang w:eastAsia="de-DE"/>
         </w:rPr>
       </w:pPr>
-      <w:hyperlink w:anchor="_Toc394579146" w:history="1">
+      <w:hyperlink w:anchor="_Toc401045471" w:history="1">
         <w:r>
           <w:rPr>
             <w:rStyle w:val="Hyperlink"/>
@@ -2278,7 +2278,7 @@
             <w:noProof/>
             <w:webHidden/>
           </w:rPr>
-          <w:instrText xml:space="preserve"> PAGEREF _Toc394579146 \h </w:instrText>
+          <w:instrText xml:space="preserve"> PAGEREF _Toc401045471 \h </w:instrText>
         </w:r>
         <w:r>
           <w:rPr>
@@ -2321,7 +2321,7 @@
           <w:lang w:eastAsia="de-DE"/>
         </w:rPr>
       </w:pPr>
-      <w:hyperlink w:anchor="_Toc394579147" w:history="1">
+      <w:hyperlink w:anchor="_Toc401045472" w:history="1">
         <w:r>
           <w:rPr>
             <w:rStyle w:val="Hyperlink"/>
@@ -2348,7 +2348,7 @@
             <w:noProof/>
             <w:webHidden/>
           </w:rPr>
-          <w:instrText xml:space="preserve"> PAGEREF _Toc394579147 \h </w:instrText>
+          <w:instrText xml:space="preserve"> PAGEREF _Toc401045472 \h </w:instrText>
         </w:r>
         <w:r>
           <w:rPr>
@@ -2391,7 +2391,7 @@
           <w:lang w:eastAsia="de-DE"/>
         </w:rPr>
       </w:pPr>
-      <w:hyperlink w:anchor="_Toc394579148" w:history="1">
+      <w:hyperlink w:anchor="_Toc401045473" w:history="1">
         <w:r>
           <w:rPr>
             <w:rStyle w:val="Hyperlink"/>
@@ -2418,7 +2418,7 @@
             <w:noProof/>
             <w:webHidden/>
           </w:rPr>
-          <w:instrText xml:space="preserve"> PAGEREF _Toc394579148 \h </w:instrText>
+          <w:instrText xml:space="preserve"> PAGEREF _Toc401045473 \h </w:instrText>
         </w:r>
         <w:r>
           <w:rPr>
@@ -2461,7 +2461,7 @@
       <w:pPr>
         <w:pStyle w:val="berschrift1"/>
       </w:pPr>
-      <w:bookmarkStart w:id="2" w:name="_Toc394579123"/>
+      <w:bookmarkStart w:id="2" w:name="_Toc401045448"/>
       <w:r>
         <w:lastRenderedPageBreak/>
         <w:t>Konventionen</w:t>
@@ -2685,7 +2685,7 @@
       <w:pPr>
         <w:pStyle w:val="berschrift1"/>
       </w:pPr>
-      <w:bookmarkStart w:id="3" w:name="_Toc394579124"/>
+      <w:bookmarkStart w:id="3" w:name="_Toc401045449"/>
       <w:r>
         <w:lastRenderedPageBreak/>
         <w:t>Mindestanforderungen</w:t>
@@ -2849,7 +2849,7 @@
       <w:pPr>
         <w:pStyle w:val="berschrift1"/>
       </w:pPr>
-      <w:bookmarkStart w:id="4" w:name="_Toc394579125"/>
+      <w:bookmarkStart w:id="4" w:name="_Toc401045450"/>
       <w:r>
         <w:lastRenderedPageBreak/>
         <w:t>Vorbereitung</w:t>
@@ -2858,15 +2858,7 @@
     </w:p>
     <w:p>
       <w:r>
-        <w:t xml:space="preserve">Installieren Sie bitte zuerst unseren Modul-Connector in der erforderlichen Version. Ob dies evtl. schon geschehen ist, können Sie im </w:t>
-      </w:r>
-      <w:proofErr w:type="spellStart"/>
-      <w:r>
-        <w:t>Adminbereich</w:t>
-      </w:r>
-      <w:proofErr w:type="spellEnd"/>
-      <w:r>
-        <w:t xml:space="preserve"> Ihres Shops prüfen. Existiert der Punkt </w:t>
+        <w:t xml:space="preserve">Installieren Sie bitte zuerst unseren Modul-Connector in der erforderlichen Version. Ob dies evtl. schon geschehen ist, können Sie im Adminbereich Ihres Shops prüfen. Existiert der Punkt </w:t>
       </w:r>
       <w:r>
         <w:rPr>
@@ -3006,7 +2998,7 @@
         <w:pStyle w:val="berschrift1"/>
       </w:pPr>
       <w:bookmarkStart w:id="5" w:name="_Toc367356538"/>
-      <w:bookmarkStart w:id="6" w:name="_Toc394579126"/>
+      <w:bookmarkStart w:id="6" w:name="_Toc401045451"/>
       <w:r>
         <w:lastRenderedPageBreak/>
         <w:t>Anforderungsprüfung</w:t>
@@ -3025,7 +3017,6 @@
         </w:rPr>
         <w:t>„</w:t>
       </w:r>
-      <w:proofErr w:type="spellStart"/>
       <w:r>
         <w:rPr>
           <w:rFonts w:ascii="Courier New" w:hAnsi="Courier New" w:cs="Courier New"/>
@@ -3033,7 +3024,6 @@
         </w:rPr>
         <w:t>setup+doku</w:t>
       </w:r>
-      <w:proofErr w:type="spellEnd"/>
       <w:r>
         <w:rPr>
           <w:rFonts w:ascii="Courier New" w:hAnsi="Courier New" w:cs="Courier New"/>
@@ -3051,7 +3041,6 @@
         </w:rPr>
         <w:t>„</w:t>
       </w:r>
-      <w:proofErr w:type="spellStart"/>
       <w:r>
         <w:rPr>
           <w:rFonts w:ascii="Courier New" w:hAnsi="Courier New" w:cs="Courier New"/>
@@ -3064,15 +3053,7 @@
           <w:rFonts w:ascii="Courier New" w:hAnsi="Courier New" w:cs="Courier New"/>
           <w:i/>
         </w:rPr>
-        <w:t>recheck</w:t>
-      </w:r>
-      <w:proofErr w:type="spellEnd"/>
-      <w:r>
-        <w:rPr>
-          <w:rFonts w:ascii="Courier New" w:hAnsi="Courier New" w:cs="Courier New"/>
-          <w:i/>
-        </w:rPr>
-        <w:t>“</w:t>
+        <w:t>recheck“</w:t>
       </w:r>
       <w:r>
         <w:t>. Mit dessen Inhalt können Sie die Mindestanforderungen auf Ihrem Server direkt prüfen. Kopieren Sie die enthaltenen Dateien und Ordner unverändert in das Root-Verzeichnis Ihres installierten OXID-Shops. Rufen Sie nun über Ihren Browser die folgende Adresse auf:</w:t>
@@ -3206,21 +3187,7 @@
               <w:rPr>
                 <w:rFonts w:ascii="Constantia" w:hAnsi="Constantia"/>
               </w:rPr>
-              <w:t xml:space="preserve">Löschen Sie diese </w:t>
-            </w:r>
-            <w:proofErr w:type="spellStart"/>
-            <w:r>
-              <w:rPr>
-                <w:rFonts w:ascii="Constantia" w:hAnsi="Constantia"/>
-              </w:rPr>
-              <w:t>Scripte</w:t>
-            </w:r>
-            <w:proofErr w:type="spellEnd"/>
-            <w:r>
-              <w:rPr>
-                <w:rFonts w:ascii="Constantia" w:hAnsi="Constantia"/>
-              </w:rPr>
-              <w:t xml:space="preserve"> mit Hilfe der in der Übersicht enthaltenen Funktion bitte unbedingt nach der Prüfung wieder von Ihrem Server.</w:t>
+              <w:t>Löschen Sie diese Scripte mit Hilfe der in der Übersicht enthaltenen Funktion bitte unbedingt nach der Prüfung wieder von Ihrem Server.</w:t>
             </w:r>
           </w:p>
         </w:tc>
@@ -3246,7 +3213,7 @@
       <w:pPr>
         <w:pStyle w:val="berschrift1"/>
       </w:pPr>
-      <w:bookmarkStart w:id="7" w:name="_Toc394579127"/>
+      <w:bookmarkStart w:id="7" w:name="_Toc401045452"/>
       <w:r>
         <w:lastRenderedPageBreak/>
         <w:t>Neuinstallation</w:t>
@@ -3262,7 +3229,7 @@
         </w:numPr>
       </w:pPr>
       <w:bookmarkStart w:id="8" w:name="_Toc281260457"/>
-      <w:bookmarkStart w:id="9" w:name="_Toc394579128"/>
+      <w:bookmarkStart w:id="9" w:name="_Toc401045453"/>
       <w:r>
         <w:t>Dateien kopieren</w:t>
       </w:r>
@@ -3283,7 +3250,6 @@
       <w:r>
         <w:t>„</w:t>
       </w:r>
-      <w:proofErr w:type="spellStart"/>
       <w:r>
         <w:rPr>
           <w:rFonts w:ascii="Courier New" w:hAnsi="Courier New" w:cs="Courier New"/>
@@ -3291,7 +3257,6 @@
         </w:rPr>
         <w:t>copy_this</w:t>
       </w:r>
-      <w:proofErr w:type="spellEnd"/>
       <w:r>
         <w:t>“</w:t>
       </w:r>
@@ -3392,7 +3357,7 @@
           <w:numId w:val="11"/>
         </w:numPr>
       </w:pPr>
-      <w:bookmarkStart w:id="10" w:name="_Toc394579129"/>
+      <w:bookmarkStart w:id="10" w:name="_Toc401045454"/>
       <w:r>
         <w:t>Dateien anpassen</w:t>
       </w:r>
@@ -3410,7 +3375,6 @@
       <w:r>
         <w:t>„</w:t>
       </w:r>
-      <w:proofErr w:type="spellStart"/>
       <w:r>
         <w:rPr>
           <w:rFonts w:ascii="Courier New" w:hAnsi="Courier New" w:cs="Courier New"/>
@@ -3418,7 +3382,6 @@
         </w:rPr>
         <w:t>changed_full</w:t>
       </w:r>
-      <w:proofErr w:type="spellEnd"/>
       <w:r>
         <w:t>“</w:t>
       </w:r>
@@ -3472,7 +3435,7 @@
           <w:numId w:val="11"/>
         </w:numPr>
       </w:pPr>
-      <w:bookmarkStart w:id="11" w:name="_Toc394579130"/>
+      <w:bookmarkStart w:id="11" w:name="_Toc401045455"/>
       <w:r>
         <w:t xml:space="preserve">Verwendung eigener </w:t>
       </w:r>
@@ -3508,7 +3471,6 @@
       <w:r>
         <w:t>), kopieren Sie die Templates  und / oder die CSS-Dateien in die neuen Ordner. Dies betrifft die Dateien aus dem „</w:t>
       </w:r>
-      <w:proofErr w:type="spellStart"/>
       <w:r>
         <w:rPr>
           <w:rFonts w:ascii="Courier New" w:hAnsi="Courier New" w:cs="Courier New"/>
@@ -3516,11 +3478,9 @@
         </w:rPr>
         <w:t>copy_this</w:t>
       </w:r>
-      <w:proofErr w:type="spellEnd"/>
       <w:r>
         <w:t>“- und dem „</w:t>
       </w:r>
-      <w:proofErr w:type="spellStart"/>
       <w:r>
         <w:rPr>
           <w:rFonts w:ascii="Courier New" w:hAnsi="Courier New" w:cs="Courier New"/>
@@ -3528,7 +3488,6 @@
         </w:rPr>
         <w:t>changed_full</w:t>
       </w:r>
-      <w:proofErr w:type="spellEnd"/>
       <w:r>
         <w:t>“-Ordner.</w:t>
       </w:r>
@@ -3542,7 +3501,7 @@
         </w:numPr>
       </w:pPr>
       <w:bookmarkStart w:id="12" w:name="_Toc343039380"/>
-      <w:bookmarkStart w:id="13" w:name="_Toc394579131"/>
+      <w:bookmarkStart w:id="13" w:name="_Toc401045456"/>
       <w:r>
         <w:t>Providerspezifische Installation</w:t>
       </w:r>
@@ -3584,7 +3543,7 @@
           <w:numId w:val="11"/>
         </w:numPr>
       </w:pPr>
-      <w:bookmarkStart w:id="14" w:name="_Toc394579132"/>
+      <w:bookmarkStart w:id="14" w:name="_Toc401045457"/>
       <w:r>
         <w:t xml:space="preserve">Modul </w:t>
       </w:r>
@@ -3702,14 +3661,9 @@
           <w:numId w:val="11"/>
         </w:numPr>
       </w:pPr>
-      <w:bookmarkStart w:id="15" w:name="_Toc394579133"/>
-      <w:proofErr w:type="spellStart"/>
-      <w:r>
-        <w:t>Shopanpassungen</w:t>
-      </w:r>
-      <w:proofErr w:type="spellEnd"/>
-      <w:r>
-        <w:t xml:space="preserve"> installieren</w:t>
+      <w:bookmarkStart w:id="15" w:name="_Toc401045458"/>
+      <w:r>
+        <w:t>Shopanpassungen installieren</w:t>
       </w:r>
       <w:bookmarkEnd w:id="15"/>
     </w:p>
@@ -3915,7 +3869,7 @@
           <w:numId w:val="11"/>
         </w:numPr>
       </w:pPr>
-      <w:bookmarkStart w:id="16" w:name="_Toc394579134"/>
+      <w:bookmarkStart w:id="16" w:name="_Toc401045459"/>
       <w:r>
         <w:t>TMP</w:t>
       </w:r>
@@ -4108,7 +4062,7 @@
           <w:numId w:val="11"/>
         </w:numPr>
       </w:pPr>
-      <w:bookmarkStart w:id="17" w:name="_Toc394579135"/>
+      <w:bookmarkStart w:id="17" w:name="_Toc401045460"/>
       <w:r>
         <w:t>Modul konfigurieren</w:t>
       </w:r>
@@ -4152,7 +4106,7 @@
           <w:numId w:val="11"/>
         </w:numPr>
       </w:pPr>
-      <w:bookmarkStart w:id="18" w:name="_Toc394579136"/>
+      <w:bookmarkStart w:id="18" w:name="_Toc401045461"/>
       <w:r>
         <w:t>Updatefähigkei</w:t>
       </w:r>
@@ -4185,7 +4139,7 @@
           <w:numId w:val="11"/>
         </w:numPr>
       </w:pPr>
-      <w:bookmarkStart w:id="19" w:name="_Toc394579137"/>
+      <w:bookmarkStart w:id="19" w:name="_Toc401045462"/>
       <w:r>
         <w:t>Analytics-Konto einrichten</w:t>
       </w:r>
@@ -4223,7 +4177,7 @@
       <w:pPr>
         <w:pStyle w:val="berschrift1"/>
       </w:pPr>
-      <w:bookmarkStart w:id="20" w:name="_Toc394579138"/>
+      <w:bookmarkStart w:id="20" w:name="_Toc401045463"/>
       <w:r>
         <w:lastRenderedPageBreak/>
         <w:t>Update</w:t>
@@ -4238,7 +4192,7 @@
           <w:numId w:val="12"/>
         </w:numPr>
       </w:pPr>
-      <w:bookmarkStart w:id="21" w:name="_Toc394579139"/>
+      <w:bookmarkStart w:id="21" w:name="_Toc401045464"/>
       <w:r>
         <w:t>Connector kontrollieren</w:t>
       </w:r>
@@ -4251,15 +4205,7 @@
         <w:contextualSpacing w:val="0"/>
       </w:pPr>
       <w:r>
-        <w:t xml:space="preserve">Kontrollieren Sie bitte die Version unseres Modul-Connectors im </w:t>
-      </w:r>
-      <w:proofErr w:type="spellStart"/>
-      <w:r>
-        <w:t>Adminbereich</w:t>
-      </w:r>
-      <w:proofErr w:type="spellEnd"/>
-      <w:r>
-        <w:t xml:space="preserve"> unter</w:t>
+        <w:t>Kontrollieren Sie bitte die Version unseres Modul-Connectors im Adminbereich unter</w:t>
       </w:r>
       <w:r>
         <w:t xml:space="preserve"> </w:t>
@@ -4320,7 +4266,7 @@
           <w:numId w:val="12"/>
         </w:numPr>
       </w:pPr>
-      <w:bookmarkStart w:id="22" w:name="_Toc394579140"/>
+      <w:bookmarkStart w:id="22" w:name="_Toc401045465"/>
       <w:r>
         <w:t>Dateien kopieren</w:t>
       </w:r>
@@ -4335,7 +4281,6 @@
       <w:r>
         <w:t>Überschreiben Sie alle Moduldateien mit denen im „</w:t>
       </w:r>
-      <w:proofErr w:type="spellStart"/>
       <w:r>
         <w:rPr>
           <w:rFonts w:ascii="Courier New" w:hAnsi="Courier New" w:cs="Courier New"/>
@@ -4343,7 +4288,6 @@
         </w:rPr>
         <w:t>copy_this</w:t>
       </w:r>
-      <w:proofErr w:type="spellEnd"/>
       <w:r>
         <w:t xml:space="preserve">“-Verzeichnis. </w:t>
       </w:r>
@@ -4432,7 +4376,7 @@
           <w:numId w:val="12"/>
         </w:numPr>
       </w:pPr>
-      <w:bookmarkStart w:id="23" w:name="_Toc394579141"/>
+      <w:bookmarkStart w:id="23" w:name="_Toc401045466"/>
       <w:r>
         <w:t>Angepasste Dateien kontrollieren</w:t>
       </w:r>
@@ -4445,7 +4389,6 @@
       <w:r>
         <w:t>Im Verzeichnis „</w:t>
       </w:r>
-      <w:proofErr w:type="spellStart"/>
       <w:r>
         <w:rPr>
           <w:rFonts w:ascii="Courier New" w:hAnsi="Courier New" w:cs="Courier New"/>
@@ -4453,7 +4396,6 @@
         </w:rPr>
         <w:t>changed_full</w:t>
       </w:r>
-      <w:proofErr w:type="spellEnd"/>
       <w:r>
         <w:t xml:space="preserve">“ liegen, nach </w:t>
       </w:r>
@@ -4478,7 +4420,7 @@
           <w:numId w:val="12"/>
         </w:numPr>
       </w:pPr>
-      <w:bookmarkStart w:id="25" w:name="_Toc394579142"/>
+      <w:bookmarkStart w:id="25" w:name="_Toc401045467"/>
       <w:r>
         <w:t>Providerspezifische Installation</w:t>
       </w:r>
@@ -4520,14 +4462,9 @@
           <w:numId w:val="12"/>
         </w:numPr>
       </w:pPr>
-      <w:bookmarkStart w:id="26" w:name="_Toc394579143"/>
-      <w:proofErr w:type="spellStart"/>
-      <w:r>
-        <w:t>Shopanpassungen</w:t>
-      </w:r>
-      <w:proofErr w:type="spellEnd"/>
-      <w:r>
-        <w:t xml:space="preserve"> installieren</w:t>
+      <w:bookmarkStart w:id="26" w:name="_Toc401045468"/>
+      <w:r>
+        <w:t>Shopanpassungen installieren</w:t>
       </w:r>
       <w:bookmarkEnd w:id="26"/>
     </w:p>
@@ -4538,15 +4475,7 @@
         <w:contextualSpacing w:val="0"/>
       </w:pPr>
       <w:r>
-        <w:t xml:space="preserve">Ob </w:t>
-      </w:r>
-      <w:proofErr w:type="spellStart"/>
-      <w:r>
-        <w:t>Shopanpassungen</w:t>
-      </w:r>
-      <w:proofErr w:type="spellEnd"/>
-      <w:r>
-        <w:t xml:space="preserve"> notwendig sind, ist von der Versionsänderung des Moduls abhängig.</w:t>
+        <w:t>Ob Shopanpassungen notwendig sind, ist von der Versionsänderung des Moduls abhängig.</w:t>
       </w:r>
     </w:p>
     <w:p>
@@ -4576,15 +4505,7 @@
         <w:contextualSpacing w:val="0"/>
       </w:pPr>
       <w:r>
-        <w:t xml:space="preserve">Ob erforderliche Updates ausgeführt werden sollen, können Sie jederzeit im </w:t>
-      </w:r>
-      <w:proofErr w:type="spellStart"/>
-      <w:r>
-        <w:t>Adminbereich</w:t>
-      </w:r>
-      <w:proofErr w:type="spellEnd"/>
-      <w:r>
-        <w:t xml:space="preserve"> unter </w:t>
+        <w:t xml:space="preserve">Ob erforderliche Updates ausgeführt werden sollen, können Sie jederzeit im Adminbereich unter </w:t>
       </w:r>
       <w:r>
         <w:rPr>
@@ -4692,7 +4613,7 @@
           <w:numId w:val="12"/>
         </w:numPr>
       </w:pPr>
-      <w:bookmarkStart w:id="27" w:name="_Toc394579144"/>
+      <w:bookmarkStart w:id="27" w:name="_Toc401045469"/>
       <w:r>
         <w:t>TMP</w:t>
       </w:r>
@@ -4888,7 +4809,7 @@
           <w:numId w:val="12"/>
         </w:numPr>
       </w:pPr>
-      <w:bookmarkStart w:id="28" w:name="_Toc394579145"/>
+      <w:bookmarkStart w:id="28" w:name="_Toc401045470"/>
       <w:r>
         <w:lastRenderedPageBreak/>
         <w:t>Analytics-Kontoeinstellungen anpassen</w:t>
@@ -4925,7 +4846,7 @@
       <w:pPr>
         <w:pStyle w:val="berschrift1"/>
       </w:pPr>
-      <w:bookmarkStart w:id="29" w:name="_Toc394579146"/>
+      <w:bookmarkStart w:id="29" w:name="_Toc401045471"/>
       <w:r>
         <w:lastRenderedPageBreak/>
         <w:t>Schnellstart</w:t>
@@ -4944,23 +4865,7 @@
           <w:rFonts w:ascii="Courier New" w:hAnsi="Courier New" w:cs="Courier New"/>
           <w:i/>
         </w:rPr>
-        <w:t>„</w:t>
-      </w:r>
-      <w:proofErr w:type="spellStart"/>
-      <w:r>
-        <w:rPr>
-          <w:rFonts w:ascii="Courier New" w:hAnsi="Courier New" w:cs="Courier New"/>
-          <w:i/>
-        </w:rPr>
-        <w:t>setup+doku</w:t>
-      </w:r>
-      <w:proofErr w:type="spellEnd"/>
-      <w:r>
-        <w:rPr>
-          <w:rFonts w:ascii="Courier New" w:hAnsi="Courier New" w:cs="Courier New"/>
-          <w:i/>
-        </w:rPr>
-        <w:t>“</w:t>
+        <w:t>„setup+doku“</w:t>
       </w:r>
       <w:r>
         <w:t>-Ordner liegenden PDF-Dokumenten:</w:t>
@@ -5023,7 +4928,7 @@
       <w:pPr>
         <w:pStyle w:val="berschrift1"/>
       </w:pPr>
-      <w:bookmarkStart w:id="30" w:name="_Toc394579147"/>
+      <w:bookmarkStart w:id="30" w:name="_Toc401045472"/>
       <w:r>
         <w:lastRenderedPageBreak/>
         <w:t>Hilfe und Support</w:t>
@@ -5165,7 +5070,7 @@
       <w:pPr>
         <w:pStyle w:val="berschrift1"/>
       </w:pPr>
-      <w:bookmarkStart w:id="31" w:name="_Toc394579148"/>
+      <w:bookmarkStart w:id="31" w:name="_Toc401045473"/>
       <w:r>
         <w:lastRenderedPageBreak/>
         <w:t>Danksagung</w:t>
@@ -5301,6 +5206,10 @@
     <w:p>
       <w:pPr>
         <w:pStyle w:val="Listenabsatz"/>
+        <w:numPr>
+          <w:ilvl w:val="0"/>
+          <w:numId w:val="3"/>
+        </w:numPr>
       </w:pPr>
       <w:hyperlink r:id="rId18" w:history="1">
         <w:proofErr w:type="spellStart"/>
@@ -5379,13 +5288,66 @@
         <w:t>Anpassung des Universal Tracking Codes an Multi-Domain-Nutzung</w:t>
       </w:r>
     </w:p>
+    <w:p>
+      <w:pPr>
+        <w:pStyle w:val="Listenabsatz"/>
+        <w:numPr>
+          <w:ilvl w:val="0"/>
+          <w:numId w:val="3"/>
+        </w:numPr>
+        <w:rPr>
+          <w:rStyle w:val="Fett"/>
+          <w:bCs w:val="0"/>
+        </w:rPr>
+      </w:pPr>
+      <w:hyperlink r:id="rId21" w:history="1">
+        <w:proofErr w:type="spellStart"/>
+        <w:r>
+          <w:rPr>
+            <w:rStyle w:val="Hyperlink"/>
+            <w:color w:val="4F81BD" w:themeColor="accent1"/>
+          </w:rPr>
+          <w:t>AirComponents</w:t>
+        </w:r>
+        <w:proofErr w:type="spellEnd"/>
+        <w:r>
+          <w:rPr>
+            <w:rStyle w:val="Hyperlink"/>
+            <w:color w:val="4F81BD" w:themeColor="accent1"/>
+          </w:rPr>
+          <w:t xml:space="preserve"> Lüftungssysteme GmbH</w:t>
+        </w:r>
+      </w:hyperlink>
+      <w:r>
+        <w:rPr>
+          <w:rStyle w:val="Fett"/>
+          <w:b w:val="0"/>
+        </w:rPr>
+        <w:t xml:space="preserve"> (Herr Andreas Nowakowski)</w:t>
+      </w:r>
+    </w:p>
+    <w:p>
+      <w:pPr>
+        <w:pStyle w:val="Listenabsatz"/>
+        <w:rPr>
+          <w:b/>
+        </w:rPr>
+      </w:pPr>
+      <w:r>
+        <w:rPr>
+          <w:rStyle w:val="Fett"/>
+          <w:b w:val="0"/>
+        </w:rPr>
+        <w:t>für die Optimierung der Zielübergaben</w:t>
+      </w:r>
+    </w:p>
     <w:sectPr>
-      <w:headerReference w:type="even" r:id="rId21"/>
-      <w:headerReference w:type="default" r:id="rId22"/>
-      <w:footerReference w:type="even" r:id="rId23"/>
-      <w:footerReference w:type="default" r:id="rId24"/>
-      <w:headerReference w:type="first" r:id="rId25"/>
-      <w:footerReference w:type="first" r:id="rId26"/>
+      <w:headerReference w:type="even" r:id="rId22"/>
+      <w:headerReference w:type="default" r:id="rId23"/>
+      <w:footerReference w:type="even" r:id="rId24"/>
+      <w:footerReference w:type="default" r:id="rId25"/>
+      <w:headerReference w:type="first" r:id="rId26"/>
+      <w:footerReference w:type="first" r:id="rId27"/>
       <w:pgSz w:w="11906" w:h="16838"/>
       <w:pgMar w:top="1417" w:right="1417" w:bottom="1134" w:left="1417" w:header="708" w:footer="708" w:gutter="0"/>
       <w:cols w:space="708"/>
@@ -7201,7 +7163,7 @@
     <w:lsdException w:name="Default Paragraph Font" w:locked="1" w:semiHidden="0" w:uiPriority="0" w:unhideWhenUsed="0"/>
     <w:lsdException w:name="Body Text" w:locked="1" w:semiHidden="0" w:uiPriority="0" w:unhideWhenUsed="0"/>
     <w:lsdException w:name="Subtitle" w:locked="1" w:semiHidden="0" w:uiPriority="0" w:unhideWhenUsed="0" w:qFormat="1"/>
-    <w:lsdException w:name="Strong" w:locked="1" w:semiHidden="0" w:uiPriority="0" w:unhideWhenUsed="0" w:qFormat="1"/>
+    <w:lsdException w:name="Strong" w:locked="1" w:semiHidden="0" w:uiPriority="22" w:unhideWhenUsed="0" w:qFormat="1"/>
     <w:lsdException w:name="Emphasis" w:locked="1" w:semiHidden="0" w:uiPriority="0" w:unhideWhenUsed="0" w:qFormat="1"/>
     <w:lsdException w:name="Table Grid" w:locked="1" w:semiHidden="0" w:uiPriority="59" w:unhideWhenUsed="0"/>
     <w:lsdException w:name="Placeholder Text" w:unhideWhenUsed="0"/>
@@ -7809,6 +7771,18 @@
       </w:tblBorders>
     </w:tblPr>
   </w:style>
+  <w:style w:type="character" w:styleId="Fett">
+    <w:name w:val="Strong"/>
+    <w:basedOn w:val="Absatz-Standardschriftart"/>
+    <w:uiPriority w:val="22"/>
+    <w:qFormat/>
+    <w:locked/>
+    <w:rsid w:val="00F676BA"/>
+    <w:rPr>
+      <w:b/>
+      <w:bCs/>
+    </w:rPr>
+  </w:style>
 </w:styles>
 </file>
 

</xml_diff>

<commit_message>
rename module to "Google Services" (#3117)
</commit_message>
<xml_diff>
--- a/Sources/Google Analytics-Installation.docx
+++ b/Sources/Google Analytics-Installation.docx
@@ -71,31 +71,15 @@
                 <w:sz w:val="80"/>
                 <w:szCs w:val="80"/>
               </w:rPr>
-              <w:t xml:space="preserve">  Google Analytics</w:t>
+              <w:t xml:space="preserve">  Google </w:t>
             </w:r>
-          </w:p>
-          <w:p>
-            <w:pPr>
-              <w:tabs>
-                <w:tab w:val="left" w:pos="6045"/>
-              </w:tabs>
-              <w:spacing w:line="240" w:lineRule="auto"/>
-              <w:ind w:left="1141"/>
-              <w:rPr>
-                <w:rFonts w:ascii="Calibri" w:hAnsi="Calibri" w:cs="Calibri"/>
-                <w:b/>
-                <w:sz w:val="28"/>
-                <w:szCs w:val="28"/>
-              </w:rPr>
-            </w:pPr>
             <w:r>
               <w:rPr>
-                <w:rFonts w:ascii="Calibri" w:hAnsi="Calibri" w:cs="Calibri"/>
-                <w:b/>
-                <w:sz w:val="28"/>
-                <w:szCs w:val="28"/>
+                <w:rFonts w:ascii="Calibri" w:hAnsi="Calibri"/>
+                <w:sz w:val="80"/>
+                <w:szCs w:val="80"/>
               </w:rPr>
-              <w:t>mit Google AdWords-Support</w:t>
+              <w:t>Services</w:t>
             </w:r>
           </w:p>
           <w:p>
@@ -156,7 +140,7 @@
               <w:rPr>
                 <w:noProof/>
               </w:rPr>
-              <w:t>14.10.2014</w:t>
+              <w:t>17.10.2014</w:t>
             </w:r>
             <w:r>
               <w:rPr>
@@ -175,13 +159,13 @@
               <w:t>3.</w:t>
             </w:r>
             <w:r>
-              <w:t>2</w:t>
+              <w:t>3</w:t>
             </w:r>
             <w:r>
               <w:t>.</w:t>
             </w:r>
             <w:r>
-              <w:t>1</w:t>
+              <w:t>0</w:t>
             </w:r>
             <w:r>
               <w:t>.</w:t>
@@ -276,8 +260,6 @@
       </w:r>
       <w:bookmarkEnd w:id="0"/>
     </w:p>
-    <w:bookmarkStart w:id="1" w:name="_GoBack"/>
-    <w:bookmarkEnd w:id="1"/>
     <w:p>
       <w:pPr>
         <w:pStyle w:val="Verzeichnis1"/>
@@ -2461,12 +2443,12 @@
       <w:pPr>
         <w:pStyle w:val="berschrift1"/>
       </w:pPr>
-      <w:bookmarkStart w:id="2" w:name="_Toc401045448"/>
+      <w:bookmarkStart w:id="1" w:name="_Toc401045448"/>
       <w:r>
         <w:lastRenderedPageBreak/>
         <w:t>Konventionen</w:t>
       </w:r>
-      <w:bookmarkEnd w:id="2"/>
+      <w:bookmarkEnd w:id="1"/>
     </w:p>
     <w:p>
       <w:r>
@@ -2685,12 +2667,12 @@
       <w:pPr>
         <w:pStyle w:val="berschrift1"/>
       </w:pPr>
-      <w:bookmarkStart w:id="3" w:name="_Toc401045449"/>
+      <w:bookmarkStart w:id="2" w:name="_Toc401045449"/>
       <w:r>
         <w:lastRenderedPageBreak/>
         <w:t>Mindestanforderungen</w:t>
       </w:r>
-      <w:bookmarkEnd w:id="3"/>
+      <w:bookmarkEnd w:id="2"/>
     </w:p>
     <w:p>
       <w:pPr>
@@ -2849,12 +2831,12 @@
       <w:pPr>
         <w:pStyle w:val="berschrift1"/>
       </w:pPr>
-      <w:bookmarkStart w:id="4" w:name="_Toc401045450"/>
+      <w:bookmarkStart w:id="3" w:name="_Toc401045450"/>
       <w:r>
         <w:lastRenderedPageBreak/>
         <w:t>Vorbereitung</w:t>
       </w:r>
-      <w:bookmarkEnd w:id="4"/>
+      <w:bookmarkEnd w:id="3"/>
     </w:p>
     <w:p>
       <w:r>
@@ -2997,14 +2979,14 @@
       <w:pPr>
         <w:pStyle w:val="berschrift1"/>
       </w:pPr>
-      <w:bookmarkStart w:id="5" w:name="_Toc367356538"/>
-      <w:bookmarkStart w:id="6" w:name="_Toc401045451"/>
+      <w:bookmarkStart w:id="4" w:name="_Toc367356538"/>
+      <w:bookmarkStart w:id="5" w:name="_Toc401045451"/>
       <w:r>
         <w:lastRenderedPageBreak/>
         <w:t>Anforderungsprüfung</w:t>
       </w:r>
+      <w:bookmarkEnd w:id="4"/>
       <w:bookmarkEnd w:id="5"/>
-      <w:bookmarkEnd w:id="6"/>
     </w:p>
     <w:p>
       <w:r>
@@ -3213,12 +3195,12 @@
       <w:pPr>
         <w:pStyle w:val="berschrift1"/>
       </w:pPr>
-      <w:bookmarkStart w:id="7" w:name="_Toc401045452"/>
+      <w:bookmarkStart w:id="6" w:name="_Toc401045452"/>
       <w:r>
         <w:lastRenderedPageBreak/>
         <w:t>Neuinstallation</w:t>
       </w:r>
-      <w:bookmarkEnd w:id="7"/>
+      <w:bookmarkEnd w:id="6"/>
     </w:p>
     <w:p>
       <w:pPr>
@@ -3228,12 +3210,12 @@
           <w:numId w:val="11"/>
         </w:numPr>
       </w:pPr>
+      <w:bookmarkStart w:id="7" w:name="_Toc401045453"/>
       <w:bookmarkStart w:id="8" w:name="_Toc281260457"/>
-      <w:bookmarkStart w:id="9" w:name="_Toc401045453"/>
       <w:r>
         <w:t>Dateien kopieren</w:t>
       </w:r>
-      <w:bookmarkEnd w:id="9"/>
+      <w:bookmarkEnd w:id="7"/>
     </w:p>
     <w:p>
       <w:pPr>
@@ -3357,11 +3339,11 @@
           <w:numId w:val="11"/>
         </w:numPr>
       </w:pPr>
-      <w:bookmarkStart w:id="10" w:name="_Toc401045454"/>
+      <w:bookmarkStart w:id="9" w:name="_Toc401045454"/>
       <w:r>
         <w:t>Dateien anpassen</w:t>
       </w:r>
-      <w:bookmarkEnd w:id="10"/>
+      <w:bookmarkEnd w:id="9"/>
     </w:p>
     <w:p>
       <w:pPr>
@@ -3435,7 +3417,7 @@
           <w:numId w:val="11"/>
         </w:numPr>
       </w:pPr>
-      <w:bookmarkStart w:id="11" w:name="_Toc401045455"/>
+      <w:bookmarkStart w:id="10" w:name="_Toc401045455"/>
       <w:r>
         <w:t xml:space="preserve">Verwendung eigener </w:t>
       </w:r>
@@ -3443,7 +3425,7 @@
       <w:r>
         <w:t>Themes</w:t>
       </w:r>
-      <w:bookmarkEnd w:id="11"/>
+      <w:bookmarkEnd w:id="10"/>
       <w:proofErr w:type="spellEnd"/>
     </w:p>
     <w:p>
@@ -3500,12 +3482,12 @@
           <w:numId w:val="11"/>
         </w:numPr>
       </w:pPr>
+      <w:bookmarkStart w:id="11" w:name="_Toc401045456"/>
       <w:bookmarkStart w:id="12" w:name="_Toc343039380"/>
-      <w:bookmarkStart w:id="13" w:name="_Toc401045456"/>
       <w:r>
         <w:t>Providerspezifische Installation</w:t>
       </w:r>
-      <w:bookmarkEnd w:id="13"/>
+      <w:bookmarkEnd w:id="11"/>
     </w:p>
     <w:p>
       <w:pPr>
@@ -3543,7 +3525,7 @@
           <w:numId w:val="11"/>
         </w:numPr>
       </w:pPr>
-      <w:bookmarkStart w:id="14" w:name="_Toc401045457"/>
+      <w:bookmarkStart w:id="13" w:name="_Toc401045457"/>
       <w:r>
         <w:t xml:space="preserve">Modul </w:t>
       </w:r>
@@ -3554,7 +3536,7 @@
         <w:t>aktivieren</w:t>
       </w:r>
       <w:bookmarkEnd w:id="12"/>
-      <w:bookmarkEnd w:id="14"/>
+      <w:bookmarkEnd w:id="13"/>
     </w:p>
     <w:p>
       <w:pPr>
@@ -3661,11 +3643,11 @@
           <w:numId w:val="11"/>
         </w:numPr>
       </w:pPr>
-      <w:bookmarkStart w:id="15" w:name="_Toc401045458"/>
+      <w:bookmarkStart w:id="14" w:name="_Toc401045458"/>
       <w:r>
         <w:t>Shopanpassungen installieren</w:t>
       </w:r>
-      <w:bookmarkEnd w:id="15"/>
+      <w:bookmarkEnd w:id="14"/>
     </w:p>
     <w:p>
       <w:pPr>
@@ -3869,7 +3851,7 @@
           <w:numId w:val="11"/>
         </w:numPr>
       </w:pPr>
-      <w:bookmarkStart w:id="16" w:name="_Toc401045459"/>
+      <w:bookmarkStart w:id="15" w:name="_Toc401045459"/>
       <w:r>
         <w:t>TMP</w:t>
       </w:r>
@@ -3879,7 +3861,7 @@
       <w:r>
         <w:t xml:space="preserve"> leeren</w:t>
       </w:r>
-      <w:bookmarkEnd w:id="16"/>
+      <w:bookmarkEnd w:id="15"/>
     </w:p>
     <w:p>
       <w:pPr>
@@ -4062,11 +4044,11 @@
           <w:numId w:val="11"/>
         </w:numPr>
       </w:pPr>
-      <w:bookmarkStart w:id="17" w:name="_Toc401045460"/>
+      <w:bookmarkStart w:id="16" w:name="_Toc401045460"/>
       <w:r>
         <w:t>Modul konfigurieren</w:t>
       </w:r>
-      <w:bookmarkEnd w:id="17"/>
+      <w:bookmarkEnd w:id="16"/>
     </w:p>
     <w:p>
       <w:pPr>
@@ -4106,14 +4088,14 @@
           <w:numId w:val="11"/>
         </w:numPr>
       </w:pPr>
-      <w:bookmarkStart w:id="18" w:name="_Toc401045461"/>
+      <w:bookmarkStart w:id="17" w:name="_Toc401045461"/>
       <w:r>
         <w:t>Updatefähigkei</w:t>
       </w:r>
       <w:r>
         <w:t>t</w:t>
       </w:r>
-      <w:bookmarkEnd w:id="18"/>
+      <w:bookmarkEnd w:id="17"/>
     </w:p>
     <w:p>
       <w:pPr>
@@ -4139,11 +4121,11 @@
           <w:numId w:val="11"/>
         </w:numPr>
       </w:pPr>
-      <w:bookmarkStart w:id="19" w:name="_Toc401045462"/>
+      <w:bookmarkStart w:id="18" w:name="_Toc401045462"/>
       <w:r>
         <w:t>Analytics-Konto einrichten</w:t>
       </w:r>
-      <w:bookmarkEnd w:id="19"/>
+      <w:bookmarkEnd w:id="18"/>
     </w:p>
     <w:p>
       <w:pPr>
@@ -4177,12 +4159,12 @@
       <w:pPr>
         <w:pStyle w:val="berschrift1"/>
       </w:pPr>
-      <w:bookmarkStart w:id="20" w:name="_Toc401045463"/>
+      <w:bookmarkStart w:id="19" w:name="_Toc401045463"/>
       <w:r>
         <w:lastRenderedPageBreak/>
         <w:t>Update</w:t>
       </w:r>
-      <w:bookmarkEnd w:id="20"/>
+      <w:bookmarkEnd w:id="19"/>
     </w:p>
     <w:p>
       <w:pPr>
@@ -4192,11 +4174,11 @@
           <w:numId w:val="12"/>
         </w:numPr>
       </w:pPr>
-      <w:bookmarkStart w:id="21" w:name="_Toc401045464"/>
+      <w:bookmarkStart w:id="20" w:name="_Toc401045464"/>
       <w:r>
         <w:t>Connector kontrollieren</w:t>
       </w:r>
-      <w:bookmarkEnd w:id="21"/>
+      <w:bookmarkEnd w:id="20"/>
     </w:p>
     <w:p>
       <w:pPr>
@@ -4266,11 +4248,11 @@
           <w:numId w:val="12"/>
         </w:numPr>
       </w:pPr>
-      <w:bookmarkStart w:id="22" w:name="_Toc401045465"/>
+      <w:bookmarkStart w:id="21" w:name="_Toc401045465"/>
       <w:r>
         <w:t>Dateien kopieren</w:t>
       </w:r>
-      <w:bookmarkEnd w:id="22"/>
+      <w:bookmarkEnd w:id="21"/>
     </w:p>
     <w:p>
       <w:pPr>
@@ -4376,11 +4358,11 @@
           <w:numId w:val="12"/>
         </w:numPr>
       </w:pPr>
-      <w:bookmarkStart w:id="23" w:name="_Toc401045466"/>
+      <w:bookmarkStart w:id="22" w:name="_Toc401045466"/>
       <w:r>
         <w:t>Angepasste Dateien kontrollieren</w:t>
       </w:r>
-      <w:bookmarkEnd w:id="23"/>
+      <w:bookmarkEnd w:id="22"/>
     </w:p>
     <w:p>
       <w:pPr>
@@ -4407,7 +4389,7 @@
       <w:r>
         <w:t xml:space="preserve"> getrennt, die modulspezifischen Templates. Haben Sie diese angepasst, gleichen Sie Ihre Version bitte mit den neuen Fassungen ab.</w:t>
       </w:r>
-      <w:bookmarkStart w:id="24" w:name="_Toc367356554"/>
+      <w:bookmarkStart w:id="23" w:name="_Toc367356554"/>
       <w:r>
         <w:t xml:space="preserve"> </w:t>
       </w:r>
@@ -4420,12 +4402,12 @@
           <w:numId w:val="12"/>
         </w:numPr>
       </w:pPr>
-      <w:bookmarkStart w:id="25" w:name="_Toc401045467"/>
+      <w:bookmarkStart w:id="24" w:name="_Toc401045467"/>
       <w:r>
         <w:t>Providerspezifische Installation</w:t>
       </w:r>
+      <w:bookmarkEnd w:id="23"/>
       <w:bookmarkEnd w:id="24"/>
-      <w:bookmarkEnd w:id="25"/>
     </w:p>
     <w:p>
       <w:pPr>
@@ -4462,11 +4444,11 @@
           <w:numId w:val="12"/>
         </w:numPr>
       </w:pPr>
-      <w:bookmarkStart w:id="26" w:name="_Toc401045468"/>
+      <w:bookmarkStart w:id="25" w:name="_Toc401045468"/>
       <w:r>
         <w:t>Shopanpassungen installieren</w:t>
       </w:r>
-      <w:bookmarkEnd w:id="26"/>
+      <w:bookmarkEnd w:id="25"/>
     </w:p>
     <w:p>
       <w:pPr>
@@ -4613,7 +4595,7 @@
           <w:numId w:val="12"/>
         </w:numPr>
       </w:pPr>
-      <w:bookmarkStart w:id="27" w:name="_Toc401045469"/>
+      <w:bookmarkStart w:id="26" w:name="_Toc401045469"/>
       <w:r>
         <w:t>TMP</w:t>
       </w:r>
@@ -4623,7 +4605,7 @@
       <w:r>
         <w:t xml:space="preserve"> leeren</w:t>
       </w:r>
-      <w:bookmarkEnd w:id="27"/>
+      <w:bookmarkEnd w:id="26"/>
     </w:p>
     <w:p>
       <w:pPr>
@@ -4809,12 +4791,12 @@
           <w:numId w:val="12"/>
         </w:numPr>
       </w:pPr>
-      <w:bookmarkStart w:id="28" w:name="_Toc401045470"/>
+      <w:bookmarkStart w:id="27" w:name="_Toc401045470"/>
       <w:r>
         <w:lastRenderedPageBreak/>
         <w:t>Analytics-Kontoeinstellungen anpassen</w:t>
       </w:r>
-      <w:bookmarkEnd w:id="28"/>
+      <w:bookmarkEnd w:id="27"/>
     </w:p>
     <w:p>
       <w:pPr>
@@ -4846,12 +4828,12 @@
       <w:pPr>
         <w:pStyle w:val="berschrift1"/>
       </w:pPr>
-      <w:bookmarkStart w:id="29" w:name="_Toc401045471"/>
+      <w:bookmarkStart w:id="28" w:name="_Toc401045471"/>
       <w:r>
         <w:lastRenderedPageBreak/>
         <w:t>Schnellstart</w:t>
       </w:r>
-      <w:bookmarkEnd w:id="29"/>
+      <w:bookmarkEnd w:id="28"/>
     </w:p>
     <w:p>
       <w:r>
@@ -4928,12 +4910,12 @@
       <w:pPr>
         <w:pStyle w:val="berschrift1"/>
       </w:pPr>
-      <w:bookmarkStart w:id="30" w:name="_Toc401045472"/>
+      <w:bookmarkStart w:id="29" w:name="_Toc401045472"/>
       <w:r>
         <w:lastRenderedPageBreak/>
         <w:t>Hilfe und Support</w:t>
       </w:r>
-      <w:bookmarkEnd w:id="30"/>
+      <w:bookmarkEnd w:id="29"/>
     </w:p>
     <w:p>
       <w:r>
@@ -5070,12 +5052,12 @@
       <w:pPr>
         <w:pStyle w:val="berschrift1"/>
       </w:pPr>
-      <w:bookmarkStart w:id="31" w:name="_Toc401045473"/>
+      <w:bookmarkStart w:id="30" w:name="_Toc401045473"/>
       <w:r>
         <w:lastRenderedPageBreak/>
         <w:t>Danksagung</w:t>
       </w:r>
-      <w:bookmarkEnd w:id="31"/>
+      <w:bookmarkEnd w:id="30"/>
     </w:p>
     <w:p>
       <w:r>
@@ -5330,24 +5312,118 @@
       <w:pPr>
         <w:pStyle w:val="Listenabsatz"/>
         <w:rPr>
-          <w:b/>
-        </w:rPr>
-      </w:pPr>
-      <w:r>
-        <w:rPr>
           <w:rStyle w:val="Fett"/>
           <w:b w:val="0"/>
         </w:rPr>
+      </w:pPr>
+      <w:r>
+        <w:rPr>
+          <w:rStyle w:val="Fett"/>
+          <w:b w:val="0"/>
+        </w:rPr>
         <w:t>für die Optimierung der Zielübergaben</w:t>
       </w:r>
     </w:p>
+    <w:p>
+      <w:pPr>
+        <w:pStyle w:val="Listenabsatz"/>
+        <w:numPr>
+          <w:ilvl w:val="0"/>
+          <w:numId w:val="3"/>
+        </w:numPr>
+        <w:rPr>
+          <w:rStyle w:val="Fett"/>
+          <w:bCs w:val="0"/>
+        </w:rPr>
+      </w:pPr>
+      <w:hyperlink r:id="rId22" w:history="1">
+        <w:r>
+          <w:rPr>
+            <w:rStyle w:val="Hyperlink"/>
+            <w:color w:val="4F81BD" w:themeColor="accent1"/>
+          </w:rPr>
+          <w:t>Schuhhaus Eugen Kocher</w:t>
+        </w:r>
+        <w:r>
+          <w:rPr>
+            <w:rStyle w:val="Hyperlink"/>
+            <w:color w:val="4F81BD" w:themeColor="accent1"/>
+          </w:rPr>
+          <w:t xml:space="preserve"> </w:t>
+        </w:r>
+        <w:r>
+          <w:rPr>
+            <w:rStyle w:val="Hyperlink"/>
+            <w:color w:val="4F81BD" w:themeColor="accent1"/>
+          </w:rPr>
+          <w:t>K</w:t>
+        </w:r>
+        <w:r>
+          <w:rPr>
+            <w:rStyle w:val="Hyperlink"/>
+            <w:color w:val="4F81BD" w:themeColor="accent1"/>
+          </w:rPr>
+          <w:t>G</w:t>
+        </w:r>
+      </w:hyperlink>
+      <w:r>
+        <w:rPr>
+          <w:rStyle w:val="Fett"/>
+          <w:b w:val="0"/>
+        </w:rPr>
+        <w:t xml:space="preserve"> (Herr </w:t>
+      </w:r>
+      <w:r>
+        <w:rPr>
+          <w:rStyle w:val="Fett"/>
+          <w:b w:val="0"/>
+        </w:rPr>
+        <w:t>Jörn Kocher</w:t>
+      </w:r>
+      <w:r>
+        <w:rPr>
+          <w:rStyle w:val="Fett"/>
+          <w:b w:val="0"/>
+        </w:rPr>
+        <w:t>)</w:t>
+      </w:r>
+    </w:p>
+    <w:p>
+      <w:pPr>
+        <w:pStyle w:val="Listenabsatz"/>
+        <w:rPr>
+          <w:b/>
+        </w:rPr>
+      </w:pPr>
+      <w:r>
+        <w:rPr>
+          <w:rStyle w:val="Fett"/>
+          <w:b w:val="0"/>
+        </w:rPr>
+        <w:t xml:space="preserve">für die </w:t>
+      </w:r>
+      <w:r>
+        <w:rPr>
+          <w:rStyle w:val="Fett"/>
+          <w:b w:val="0"/>
+        </w:rPr>
+        <w:t>Unterstützung bei der Implementierung von „Zertifizierter Händler“</w:t>
+      </w:r>
+      <w:bookmarkStart w:id="31" w:name="_GoBack"/>
+      <w:bookmarkEnd w:id="31"/>
+    </w:p>
+    <w:p>
+      <w:pPr>
+        <w:pStyle w:val="Listenabsatz"/>
+        <w:rPr>
+          <w:b/>
+        </w:rPr>
+      </w:pPr>
+    </w:p>
     <w:sectPr>
-      <w:headerReference w:type="even" r:id="rId22"/>
       <w:headerReference w:type="default" r:id="rId23"/>
-      <w:footerReference w:type="even" r:id="rId24"/>
-      <w:footerReference w:type="default" r:id="rId25"/>
-      <w:headerReference w:type="first" r:id="rId26"/>
-      <w:footerReference w:type="first" r:id="rId27"/>
+      <w:headerReference w:type="first" r:id="rId24"/>
+      <w:footerReference w:type="first" r:id="rId25"/>
       <w:pgSz w:w="11906" w:h="16838"/>
       <w:pgMar w:top="1417" w:right="1417" w:bottom="1134" w:left="1417" w:header="708" w:footer="708" w:gutter="0"/>
       <w:cols w:space="708"/>
@@ -5384,26 +5460,6 @@
 </file>
 
 <file path=word/footer1.xml><?xml version="1.0" encoding="utf-8"?>
-<w:ftr xmlns:wpc="http://schemas.microsoft.com/office/word/2010/wordprocessingCanvas" xmlns:mc="http://schemas.openxmlformats.org/markup-compatibility/2006" xmlns:o="urn:schemas-microsoft-com:office:office" xmlns:r="http://schemas.openxmlformats.org/officeDocument/2006/relationships" xmlns:m="http://schemas.openxmlformats.org/officeDocument/2006/math" xmlns:v="urn:schemas-microsoft-com:vml" xmlns:wp14="http://schemas.microsoft.com/office/word/2010/wordprocessingDrawing" xmlns:wp="http://schemas.openxmlformats.org/drawingml/2006/wordprocessingDrawing" xmlns:w10="urn:schemas-microsoft-com:office:word" xmlns:w="http://schemas.openxmlformats.org/wordprocessingml/2006/main" xmlns:w14="http://schemas.microsoft.com/office/word/2010/wordml" xmlns:wpg="http://schemas.microsoft.com/office/word/2010/wordprocessingGroup" xmlns:wpi="http://schemas.microsoft.com/office/word/2010/wordprocessingInk" xmlns:wne="http://schemas.microsoft.com/office/word/2006/wordml" xmlns:wps="http://schemas.microsoft.com/office/word/2010/wordprocessingShape" mc:Ignorable="w14 wp14">
-  <w:p>
-    <w:pPr>
-      <w:pStyle w:val="Fuzeile"/>
-    </w:pPr>
-  </w:p>
-</w:ftr>
-</file>
-
-<file path=word/footer2.xml><?xml version="1.0" encoding="utf-8"?>
-<w:ftr xmlns:wpc="http://schemas.microsoft.com/office/word/2010/wordprocessingCanvas" xmlns:mc="http://schemas.openxmlformats.org/markup-compatibility/2006" xmlns:o="urn:schemas-microsoft-com:office:office" xmlns:r="http://schemas.openxmlformats.org/officeDocument/2006/relationships" xmlns:m="http://schemas.openxmlformats.org/officeDocument/2006/math" xmlns:v="urn:schemas-microsoft-com:vml" xmlns:wp14="http://schemas.microsoft.com/office/word/2010/wordprocessingDrawing" xmlns:wp="http://schemas.openxmlformats.org/drawingml/2006/wordprocessingDrawing" xmlns:w10="urn:schemas-microsoft-com:office:word" xmlns:w="http://schemas.openxmlformats.org/wordprocessingml/2006/main" xmlns:w14="http://schemas.microsoft.com/office/word/2010/wordml" xmlns:wpg="http://schemas.microsoft.com/office/word/2010/wordprocessingGroup" xmlns:wpi="http://schemas.microsoft.com/office/word/2010/wordprocessingInk" xmlns:wne="http://schemas.microsoft.com/office/word/2006/wordml" xmlns:wps="http://schemas.microsoft.com/office/word/2010/wordprocessingShape" mc:Ignorable="w14 wp14">
-  <w:p>
-    <w:pPr>
-      <w:pStyle w:val="Fuzeile"/>
-    </w:pPr>
-  </w:p>
-</w:ftr>
-</file>
-
-<file path=word/footer3.xml><?xml version="1.0" encoding="utf-8"?>
 <w:ftr xmlns:wpc="http://schemas.microsoft.com/office/word/2010/wordprocessingCanvas" xmlns:mc="http://schemas.openxmlformats.org/markup-compatibility/2006" xmlns:o="urn:schemas-microsoft-com:office:office" xmlns:r="http://schemas.openxmlformats.org/officeDocument/2006/relationships" xmlns:m="http://schemas.openxmlformats.org/officeDocument/2006/math" xmlns:v="urn:schemas-microsoft-com:vml" xmlns:wp14="http://schemas.microsoft.com/office/word/2010/wordprocessingDrawing" xmlns:wp="http://schemas.openxmlformats.org/drawingml/2006/wordprocessingDrawing" xmlns:w10="urn:schemas-microsoft-com:office:word" xmlns:w="http://schemas.openxmlformats.org/wordprocessingml/2006/main" xmlns:w14="http://schemas.microsoft.com/office/word/2010/wordml" xmlns:wpg="http://schemas.microsoft.com/office/word/2010/wordprocessingGroup" xmlns:wpi="http://schemas.microsoft.com/office/word/2010/wordprocessingInk" xmlns:wne="http://schemas.microsoft.com/office/word/2006/wordml" xmlns:wps="http://schemas.microsoft.com/office/word/2010/wordprocessingShape" mc:Ignorable="w14 wp14">
   <w:p>
     <w:pPr>
@@ -5504,16 +5560,6 @@
     <w:pPr>
       <w:pStyle w:val="Kopfzeile"/>
     </w:pPr>
-  </w:p>
-</w:hdr>
-</file>
-
-<file path=word/header2.xml><?xml version="1.0" encoding="utf-8"?>
-<w:hdr xmlns:wpc="http://schemas.microsoft.com/office/word/2010/wordprocessingCanvas" xmlns:mc="http://schemas.openxmlformats.org/markup-compatibility/2006" xmlns:o="urn:schemas-microsoft-com:office:office" xmlns:r="http://schemas.openxmlformats.org/officeDocument/2006/relationships" xmlns:m="http://schemas.openxmlformats.org/officeDocument/2006/math" xmlns:v="urn:schemas-microsoft-com:vml" xmlns:wp14="http://schemas.microsoft.com/office/word/2010/wordprocessingDrawing" xmlns:wp="http://schemas.openxmlformats.org/drawingml/2006/wordprocessingDrawing" xmlns:w10="urn:schemas-microsoft-com:office:word" xmlns:w="http://schemas.openxmlformats.org/wordprocessingml/2006/main" xmlns:w14="http://schemas.microsoft.com/office/word/2010/wordml" xmlns:wpg="http://schemas.microsoft.com/office/word/2010/wordprocessingGroup" xmlns:wpi="http://schemas.microsoft.com/office/word/2010/wordprocessingInk" xmlns:wne="http://schemas.microsoft.com/office/word/2006/wordml" xmlns:wps="http://schemas.microsoft.com/office/word/2010/wordprocessingShape" mc:Ignorable="w14 wp14">
-  <w:p>
-    <w:pPr>
-      <w:pStyle w:val="Kopfzeile"/>
-    </w:pPr>
     <w:r>
       <w:rPr>
         <w:noProof/>
@@ -5532,7 +5578,13 @@
                   <w:spacing w:after="0" w:line="240" w:lineRule="auto"/>
                 </w:pPr>
                 <w:r>
-                  <w:t xml:space="preserve">      Google Analytics </w:t>
+                  <w:t xml:space="preserve">      Google </w:t>
+                </w:r>
+                <w:r>
+                  <w:t>Services</w:t>
+                </w:r>
+                <w:r>
+                  <w:t xml:space="preserve"> </w:t>
                 </w:r>
               </w:p>
             </w:txbxContent>
@@ -5592,7 +5644,7 @@
 </w:hdr>
 </file>
 
-<file path=word/header3.xml><?xml version="1.0" encoding="utf-8"?>
+<file path=word/header2.xml><?xml version="1.0" encoding="utf-8"?>
 <w:hdr xmlns:wpc="http://schemas.microsoft.com/office/word/2010/wordprocessingCanvas" xmlns:mc="http://schemas.openxmlformats.org/markup-compatibility/2006" xmlns:o="urn:schemas-microsoft-com:office:office" xmlns:r="http://schemas.openxmlformats.org/officeDocument/2006/relationships" xmlns:m="http://schemas.openxmlformats.org/officeDocument/2006/math" xmlns:v="urn:schemas-microsoft-com:vml" xmlns:wp14="http://schemas.microsoft.com/office/word/2010/wordprocessingDrawing" xmlns:wp="http://schemas.openxmlformats.org/drawingml/2006/wordprocessingDrawing" xmlns:w10="urn:schemas-microsoft-com:office:word" xmlns:w="http://schemas.openxmlformats.org/wordprocessingml/2006/main" xmlns:w14="http://schemas.microsoft.com/office/word/2010/wordml" xmlns:wpg="http://schemas.microsoft.com/office/word/2010/wordprocessingGroup" xmlns:wpi="http://schemas.microsoft.com/office/word/2010/wordprocessingInk" xmlns:wne="http://schemas.microsoft.com/office/word/2006/wordml" xmlns:wps="http://schemas.microsoft.com/office/word/2010/wordprocessingShape" mc:Ignorable="w14 wp14">
   <w:p>
     <w:pPr>
@@ -5616,7 +5668,13 @@
                   <w:spacing w:after="0" w:line="240" w:lineRule="auto"/>
                 </w:pPr>
                 <w:r>
-                  <w:t xml:space="preserve">      Google Analytics </w:t>
+                  <w:t xml:space="preserve">      Google </w:t>
+                </w:r>
+                <w:r>
+                  <w:t>Services</w:t>
+                </w:r>
+                <w:r>
+                  <w:t xml:space="preserve"> </w:t>
                 </w:r>
               </w:p>
             </w:txbxContent>

</xml_diff>